<commit_message>
last changes to bibliography
</commit_message>
<xml_diff>
--- a/Documentation/papers/TEI_2022_Newcastle/247_copyedited_SL_ATOP.xml.docx
+++ b/Documentation/papers/TEI_2022_Newcastle/247_copyedited_SL_ATOP.xml.docx
@@ -10179,20 +10179,7 @@
       </w:del>
       <w:del w:id="35" w:author="Unknown Author" w:date="2024-04-23T20:51:15Z">
         <w:r>
-          <w:rPr>
-            <w:rFonts w:cs="Courier New" w:ascii="Courier New" w:hAnsi="Courier New"/>
-            <w:color w:val="993300"/>
-            <w:sz w:val="18"/>
-            <w:szCs w:val="18"/>
-            <w:highlight w:val="white"/>
-            <w14:textFill>
-              <w14:solidFill>
-                <w14:srgbClr w14:val="993300">
-                  <w14:alpha w14:val="5000"/>
-                </w14:srgbClr>
-              </w14:solidFill>
-            </w14:textFill>
-          </w:rPr>
+          <w:rPr/>
           <w:commentReference w:id="12"/>
         </w:r>
       </w:del>
@@ -25682,29 +25669,10 @@
               </w14:solidFill>
             </w14:textFill>
           </w:rPr>
-          <w:t>&lt;</w:t>
+          <w:t>&lt;biblScope unit=</w:t>
         </w:r>
       </w:ins>
       <w:ins w:id="202" w:author="Unknown Author" w:date="2024-04-23T20:29:39Z">
-        <w:r>
-          <w:rPr>
-            <w:rFonts w:cs="Courier New" w:ascii="Courier New" w:hAnsi="Courier New"/>
-            <w:color w:val="000096"/>
-            <w:sz w:val="18"/>
-            <w:szCs w:val="18"/>
-            <w:highlight w:val="white"/>
-            <w14:textFill>
-              <w14:solidFill>
-                <w14:srgbClr w14:val="000096">
-                  <w14:alpha w14:val="5000"/>
-                </w14:srgbClr>
-              </w14:solidFill>
-            </w14:textFill>
-          </w:rPr>
-          <w:t>biblScope unit=</w:t>
-        </w:r>
-      </w:ins>
-      <w:ins w:id="203" w:author="Unknown Author" w:date="2024-04-23T20:29:39Z">
         <w:r>
           <w:rPr>
             <w:rFonts w:eastAsia="Calibri" w:cs="Courier New" w:ascii="Courier New" w:hAnsi="Courier New"/>
@@ -25725,7 +25693,7 @@
           <w:t>"issue"</w:t>
         </w:r>
       </w:ins>
-      <w:ins w:id="204" w:author="Unknown Author" w:date="2024-04-23T20:29:39Z">
+      <w:ins w:id="203" w:author="Unknown Author" w:date="2024-04-23T20:29:39Z">
         <w:r>
           <w:rPr>
             <w:rFonts w:cs="Courier New" w:ascii="Courier New" w:hAnsi="Courier New"/>
@@ -25749,7 +25717,7 @@
         <w:rPr/>
         <w:t>12</w:t>
       </w:r>
-      <w:ins w:id="205" w:author="Unknown Author" w:date="2024-04-23T20:30:26Z">
+      <w:ins w:id="204" w:author="Unknown Author" w:date="2024-04-23T20:30:26Z">
         <w:r>
           <w:rPr>
             <w:rFonts w:eastAsia="Calibri" w:cs="Courier New" w:ascii="Courier New" w:hAnsi="Courier New"/>
@@ -25770,7 +25738,7 @@
           <w:t>&lt;/biblScope</w:t>
         </w:r>
       </w:ins>
-      <w:ins w:id="206" w:author="Unknown Author" w:date="2024-04-23T20:30:26Z">
+      <w:ins w:id="205" w:author="Unknown Author" w:date="2024-04-23T20:30:26Z">
         <w:r>
           <w:rPr>
             <w:rStyle w:val="InternetLink"/>
@@ -25796,7 +25764,7 @@
         <w:rPr/>
         <w:t xml:space="preserve">. </w:t>
       </w:r>
-      <w:ins w:id="207" w:author="Unknown Author" w:date="2024-04-23T20:32:07Z">
+      <w:ins w:id="206" w:author="Unknown Author" w:date="2024-04-23T20:32:07Z">
         <w:r>
           <w:rPr>
             <w:rStyle w:val="InternetLink"/>
@@ -25819,7 +25787,7 @@
         </w:r>
       </w:ins>
       <w:hyperlink r:id="rId4">
-        <w:ins w:id="208" w:author="Susan Lorand" w:date="2024-03-22T14:30:00Z">
+        <w:ins w:id="207" w:author="Susan Lorand" w:date="2024-03-22T14:30:00Z">
           <w:r>
             <w:rPr>
               <w:rStyle w:val="InternetLink"/>
@@ -25861,7 +25829,7 @@
           </w:rPr>
           <w:t>journals.openedition.org</w:t>
         </w:r>
-        <w:ins w:id="209" w:author="Susan Lorand" w:date="2024-03-22T14:30:00Z">
+        <w:ins w:id="208" w:author="Susan Lorand" w:date="2024-03-22T14:30:00Z">
           <w:r>
             <w:rPr>
               <w:rStyle w:val="InternetLink"/>
@@ -25884,7 +25852,7 @@
           </w:r>
         </w:ins>
       </w:hyperlink>
-      <w:ins w:id="210" w:author="Unknown Author" w:date="2024-04-23T20:32:27Z">
+      <w:ins w:id="209" w:author="Unknown Author" w:date="2024-04-23T20:32:27Z">
         <w:r>
           <w:rPr>
             <w:rStyle w:val="InternetLink"/>
@@ -25907,7 +25875,7 @@
         </w:r>
       </w:ins>
       <w:hyperlink r:id="rId5">
-        <w:ins w:id="211" w:author="Unknown Author" w:date="2024-04-23T20:32:27Z">
+        <w:ins w:id="210" w:author="Unknown Author" w:date="2024-04-23T20:32:27Z">
           <w:r>
             <w:rPr>
               <w:rStyle w:val="InternetLink"/>
@@ -25916,7 +25884,7 @@
           </w:r>
         </w:ins>
       </w:hyperlink>
-      <w:ins w:id="212" w:author="Unknown Author" w:date="2024-04-23T20:32:27Z">
+      <w:ins w:id="211" w:author="Unknown Author" w:date="2024-04-23T20:32:27Z">
         <w:r>
           <w:rPr>
             <w:rStyle w:val="InternetLink"/>
@@ -25938,7 +25906,7 @@
           <w:t>&lt;/ref&gt;</w:t>
         </w:r>
       </w:ins>
-      <w:ins w:id="213" w:author="Unknown Author" w:date="2024-04-23T20:31:53Z">
+      <w:ins w:id="212" w:author="Unknown Author" w:date="2024-04-23T20:31:53Z">
         <w:r>
           <w:rPr>
             <w:rStyle w:val="InternetLink"/>
@@ -25946,8 +25914,8 @@
           <w:t>.</w:t>
         </w:r>
       </w:ins>
-      <w:ins w:id="214" w:author="Susan Lorand" w:date="2024-03-22T14:30:00Z">
-        <w:del w:id="215" w:author="Unknown Author" w:date="2024-04-23T20:31:52Z">
+      <w:ins w:id="213" w:author="Susan Lorand" w:date="2024-03-22T14:30:00Z">
+        <w:del w:id="214" w:author="Unknown Author" w:date="2024-04-23T20:31:52Z">
           <w:r>
             <w:rPr>
               <w:rStyle w:val="InternetLink"/>
@@ -25956,7 +25924,7 @@
           </w:r>
         </w:del>
       </w:ins>
-      <w:ins w:id="216" w:author="Susan Lorand" w:date="2024-03-22T14:30:00Z">
+      <w:ins w:id="215" w:author="Susan Lorand" w:date="2024-03-22T14:30:00Z">
         <w:r>
           <w:rPr/>
           <w:t xml:space="preserve"> </w:t>
@@ -25966,7 +25934,7 @@
         <w:rPr/>
         <w:t>doi:</w:t>
       </w:r>
-      <w:ins w:id="217" w:author="Unknown Author" w:date="2024-04-23T20:31:06Z">
+      <w:ins w:id="216" w:author="Unknown Author" w:date="2024-04-23T20:31:06Z">
         <w:r>
           <w:rPr>
             <w:rFonts w:eastAsia="Calibri" w:cs="Courier New" w:ascii="Courier New" w:hAnsi="Courier New"/>
@@ -25991,7 +25959,7 @@
         <w:rPr/>
         <w:t>10.4000/jtei.2573</w:t>
       </w:r>
-      <w:ins w:id="218" w:author="Unknown Author" w:date="2024-04-23T20:31:21Z">
+      <w:ins w:id="217" w:author="Unknown Author" w:date="2024-04-23T20:31:21Z">
         <w:r>
           <w:rPr>
             <w:rFonts w:eastAsia="Calibri" w:cs="Courier New" w:ascii="Courier New" w:hAnsi="Courier New"/>
@@ -26578,13 +26546,13 @@
         <w:rPr/>
         <w:t xml:space="preserve">, edited by Raffaele Viglianti, Johannes Kepper, Peter Stadler, and Joachim Veit, </w:t>
       </w:r>
-      <w:ins w:id="219" w:author="Unknown Author" w:date="2024-04-23T20:36:59Z">
+      <w:ins w:id="218" w:author="Unknown Author" w:date="2024-04-23T20:36:59Z">
         <w:r>
           <w:rPr/>
           <w:t xml:space="preserve"> </w:t>
         </w:r>
       </w:ins>
-      <w:ins w:id="220" w:author="Unknown Author" w:date="2024-04-23T20:36:59Z">
+      <w:ins w:id="219" w:author="Unknown Author" w:date="2024-04-23T20:36:59Z">
         <w:r>
           <w:rPr>
             <w:rFonts w:cs="Courier New" w:ascii="Courier New" w:hAnsi="Courier New"/>
@@ -26600,29 +26568,10 @@
               </w14:solidFill>
             </w14:textFill>
           </w:rPr>
-          <w:t>&lt;</w:t>
+          <w:t>&lt;biblScope unit=</w:t>
         </w:r>
       </w:ins>
-      <w:ins w:id="221" w:author="Unknown Author" w:date="2024-04-23T20:36:59Z">
-        <w:r>
-          <w:rPr>
-            <w:rFonts w:cs="Courier New" w:ascii="Courier New" w:hAnsi="Courier New"/>
-            <w:color w:val="000096"/>
-            <w:sz w:val="18"/>
-            <w:szCs w:val="18"/>
-            <w:highlight w:val="white"/>
-            <w14:textFill>
-              <w14:solidFill>
-                <w14:srgbClr w14:val="000096">
-                  <w14:alpha w14:val="5000"/>
-                </w14:srgbClr>
-              </w14:solidFill>
-            </w14:textFill>
-          </w:rPr>
-          <w:t>biblScope unit=</w:t>
-        </w:r>
-      </w:ins>
-      <w:ins w:id="222" w:author="Unknown Author" w:date="2024-04-23T20:36:59Z">
+      <w:ins w:id="220" w:author="Unknown Author" w:date="2024-04-23T20:36:59Z">
         <w:r>
           <w:rPr>
             <w:rFonts w:eastAsia="Calibri" w:cs="Courier New" w:ascii="Courier New" w:hAnsi="Courier New"/>
@@ -26640,52 +26589,10 @@
               </w14:solidFill>
             </w14:textFill>
           </w:rPr>
-          <w:t>"</w:t>
+          <w:t>"page"</w:t>
         </w:r>
       </w:ins>
-      <w:ins w:id="223" w:author="Unknown Author" w:date="2024-04-23T20:36:59Z">
-        <w:r>
-          <w:rPr>
-            <w:rFonts w:eastAsia="Calibri" w:cs="Courier New" w:ascii="Courier New" w:hAnsi="Courier New"/>
-            <w:color w:val="993300"/>
-            <w:kern w:val="0"/>
-            <w:sz w:val="18"/>
-            <w:szCs w:val="18"/>
-            <w:highlight w:val="white"/>
-            <w:lang w:val="en-US" w:eastAsia="en-US" w:bidi="ar-SA"/>
-            <w14:textFill>
-              <w14:solidFill>
-                <w14:srgbClr w14:val="993300">
-                  <w14:alpha w14:val="5000"/>
-                </w14:srgbClr>
-              </w14:solidFill>
-            </w14:textFill>
-          </w:rPr>
-          <w:t>page</w:t>
-        </w:r>
-      </w:ins>
-      <w:ins w:id="224" w:author="Unknown Author" w:date="2024-04-23T20:36:59Z">
-        <w:r>
-          <w:rPr>
-            <w:rFonts w:eastAsia="Calibri" w:cs="Courier New" w:ascii="Courier New" w:hAnsi="Courier New"/>
-            <w:color w:val="993300"/>
-            <w:kern w:val="0"/>
-            <w:sz w:val="18"/>
-            <w:szCs w:val="18"/>
-            <w:highlight w:val="white"/>
-            <w:lang w:val="en-US" w:eastAsia="en-US" w:bidi="ar-SA"/>
-            <w14:textFill>
-              <w14:solidFill>
-                <w14:srgbClr w14:val="993300">
-                  <w14:alpha w14:val="5000"/>
-                </w14:srgbClr>
-              </w14:solidFill>
-            </w14:textFill>
-          </w:rPr>
-          <w:t>"</w:t>
-        </w:r>
-      </w:ins>
-      <w:ins w:id="225" w:author="Unknown Author" w:date="2024-04-23T20:36:59Z">
+      <w:ins w:id="221" w:author="Unknown Author" w:date="2024-04-23T20:36:59Z">
         <w:r>
           <w:rPr>
             <w:rFonts w:cs="Courier New" w:ascii="Courier New" w:hAnsi="Courier New"/>
@@ -26708,7 +26615,7 @@
         <w:rPr/>
         <w:t>185–87</w:t>
       </w:r>
-      <w:ins w:id="226" w:author="Unknown Author" w:date="2024-04-23T20:37:35Z">
+      <w:ins w:id="222" w:author="Unknown Author" w:date="2024-04-23T20:37:35Z">
         <w:r>
           <w:rPr>
             <w:rFonts w:eastAsia="Calibri" w:cs="Courier New" w:ascii="Courier New" w:hAnsi="Courier New"/>
@@ -26729,7 +26636,7 @@
           <w:t>&lt;/biblScope</w:t>
         </w:r>
       </w:ins>
-      <w:ins w:id="227" w:author="Unknown Author" w:date="2024-04-23T20:37:35Z">
+      <w:ins w:id="223" w:author="Unknown Author" w:date="2024-04-23T20:37:35Z">
         <w:r>
           <w:rPr>
             <w:rStyle w:val="InternetLink"/>
@@ -26842,7 +26749,7 @@
       </w:r>
       <w:r>
         <w:rPr>
-          <w:rFonts w:eastAsia="Calibri" w:cs="Arial" w:cstheme="minorBidi" w:eastAsiaTheme="minorHAnsi"/>
+          <w:rFonts w:eastAsia="Calibri" w:cs="" w:cstheme="minorBidi" w:eastAsiaTheme="minorHAnsi"/>
           <w:color w:val="auto"/>
           <w:kern w:val="0"/>
           <w:sz w:val="24"/>
@@ -27208,19 +27115,19 @@
         <w:rPr/>
         <w:t>.</w:t>
       </w:r>
-      <w:del w:id="228" w:author="Unknown Author" w:date="2024-04-23T20:48:37Z">
+      <w:del w:id="224" w:author="Unknown Author" w:date="2024-04-23T20:48:37Z">
         <w:r>
           <w:rPr/>
           <w:delText xml:space="preserve"> Presented at the Extreme Markup Languages 2004 Conference, Montreal, QC, Canada, August 2–6</w:delText>
         </w:r>
       </w:del>
-      <w:ins w:id="229" w:author="Unknown Author" w:date="2024-04-23T20:49:00Z">
+      <w:ins w:id="225" w:author="Unknown Author" w:date="2024-04-23T20:49:00Z">
         <w:r>
           <w:rPr/>
           <w:t xml:space="preserve">  In </w:t>
         </w:r>
       </w:ins>
-      <w:ins w:id="230" w:author="Unknown Author" w:date="2024-04-23T20:49:00Z">
+      <w:ins w:id="226" w:author="Unknown Author" w:date="2024-04-23T20:49:00Z">
         <w:r>
           <w:rPr>
             <w:rFonts w:cs="Courier New" w:ascii="Courier New" w:hAnsi="Courier New"/>
@@ -27239,7 +27146,7 @@
           <w:t>&lt;title</w:t>
         </w:r>
       </w:ins>
-      <w:ins w:id="231" w:author="Unknown Author" w:date="2024-04-23T20:49:00Z">
+      <w:ins w:id="227" w:author="Unknown Author" w:date="2024-04-23T20:49:00Z">
         <w:r>
           <w:rPr>
             <w:rFonts w:cs="Courier New" w:ascii="Courier New" w:hAnsi="Courier New"/>
@@ -27258,7 +27165,7 @@
           <w:t xml:space="preserve"> level</w:t>
         </w:r>
       </w:ins>
-      <w:ins w:id="232" w:author="Unknown Author" w:date="2024-04-23T20:49:00Z">
+      <w:ins w:id="228" w:author="Unknown Author" w:date="2024-04-23T20:49:00Z">
         <w:r>
           <w:rPr>
             <w:rFonts w:cs="Courier New" w:ascii="Courier New" w:hAnsi="Courier New"/>
@@ -27277,7 +27184,7 @@
           <w:t>=</w:t>
         </w:r>
       </w:ins>
-      <w:ins w:id="233" w:author="Unknown Author" w:date="2024-04-23T20:49:00Z">
+      <w:ins w:id="229" w:author="Unknown Author" w:date="2024-04-23T20:49:00Z">
         <w:r>
           <w:rPr>
             <w:rFonts w:cs="Courier New" w:ascii="Courier New" w:hAnsi="Courier New"/>
@@ -27296,7 +27203,7 @@
           <w:t>"m"</w:t>
         </w:r>
       </w:ins>
-      <w:ins w:id="234" w:author="Unknown Author" w:date="2024-04-23T20:49:00Z">
+      <w:ins w:id="230" w:author="Unknown Author" w:date="2024-04-23T20:49:00Z">
         <w:r>
           <w:rPr>
             <w:rFonts w:cs="Courier New" w:ascii="Courier New" w:hAnsi="Courier New"/>
@@ -27315,13 +27222,13 @@
           <w:t>&gt;</w:t>
         </w:r>
       </w:ins>
-      <w:ins w:id="235" w:author="Unknown Author" w:date="2024-04-23T20:48:37Z">
+      <w:ins w:id="231" w:author="Unknown Author" w:date="2024-04-23T20:48:37Z">
         <w:r>
           <w:rPr/>
           <w:t>Proceedings of the Extreme Markup Languages® 2004</w:t>
         </w:r>
       </w:ins>
-      <w:ins w:id="236" w:author="Unknown Author" w:date="2024-04-23T20:49:34Z">
+      <w:ins w:id="232" w:author="Unknown Author" w:date="2024-04-23T20:49:34Z">
         <w:r>
           <w:rPr>
             <w:rFonts w:cs="Courier New" w:ascii="Courier New" w:hAnsi="Courier New"/>
@@ -27348,13 +27255,13 @@
         <w:rPr/>
         <w:commentReference w:id="45"/>
       </w:r>
-      <w:ins w:id="237" w:author="Unknown Author" w:date="2024-04-23T20:45:14Z">
+      <w:ins w:id="233" w:author="Unknown Author" w:date="2024-04-23T20:45:14Z">
         <w:r>
           <w:rPr/>
           <w:t xml:space="preserve"> </w:t>
         </w:r>
       </w:ins>
-      <w:ins w:id="238" w:author="Unknown Author" w:date="2024-04-23T20:45:14Z">
+      <w:ins w:id="234" w:author="Unknown Author" w:date="2024-04-23T20:45:14Z">
         <w:r>
           <w:rPr>
             <w:rStyle w:val="InternetLink"/>
@@ -27376,11 +27283,11 @@
           <w:t>&lt;ref target="https://web.archive.org/web/20061113180648/http://www.mulberrytech.com/Extreme/Proceedings/html/2004/Burnard01/EML2004Burnard01.html"&gt;</w:t>
         </w:r>
       </w:ins>
-      <w:ins w:id="239" w:author="Unknown Author" w:date="2024-04-23T20:47:08Z">
+      <w:ins w:id="235" w:author="Unknown Author" w:date="2024-04-23T20:47:08Z">
         <w:r>
           <w:rPr>
             <w:rStyle w:val="InternetLink"/>
-            <w:rFonts w:eastAsia="Calibri" w:cs="Arial" w:cstheme="minorBidi" w:eastAsiaTheme="minorHAnsi"/>
+            <w:rFonts w:eastAsia="Calibri" w:cs="" w:cstheme="minorBidi" w:eastAsiaTheme="minorHAnsi"/>
             <w:color w:val="auto"/>
             <w:kern w:val="0"/>
             <w:sz w:val="24"/>
@@ -27391,7 +27298,7 @@
           <w:t>https://web.archive.org/web/20061113180648/http://www.mulberrytech.com/Extreme/Proceedings/html/2004/Burnard01/EML2004Burnard01.html</w:t>
         </w:r>
       </w:ins>
-      <w:ins w:id="240" w:author="Unknown Author" w:date="2024-04-23T20:46:57Z">
+      <w:ins w:id="236" w:author="Unknown Author" w:date="2024-04-23T20:46:57Z">
         <w:r>
           <w:rPr>
             <w:rStyle w:val="InternetLink"/>
@@ -27413,7 +27320,7 @@
           <w:t>&lt;/ref&gt;</w:t>
         </w:r>
       </w:ins>
-      <w:ins w:id="241" w:author="Susan Lorand" w:date="2024-03-28T17:20:00Z">
+      <w:ins w:id="237" w:author="Susan Lorand" w:date="2024-03-28T17:20:00Z">
         <w:r>
           <w:rPr/>
           <w:t>.</w:t>
@@ -27447,7 +27354,7 @@
           <w:bCs/>
         </w:rPr>
       </w:pPr>
-      <w:del w:id="242" w:author="Unknown Author" w:date="2024-04-23T20:52:34Z">
+      <w:del w:id="238" w:author="Unknown Author" w:date="2024-04-23T20:52:34Z">
         <w:r>
           <w:rPr>
             <w:rFonts w:cs="Courier New" w:ascii="Courier New" w:hAnsi="Courier New"/>
@@ -27466,7 +27373,7 @@
           <w:delText>&lt;bibl</w:delText>
         </w:r>
       </w:del>
-      <w:del w:id="243" w:author="Unknown Author" w:date="2024-04-23T20:52:34Z">
+      <w:del w:id="239" w:author="Unknown Author" w:date="2024-04-23T20:52:34Z">
         <w:r>
           <w:rPr>
             <w:rFonts w:cs="Courier New" w:ascii="Courier New" w:hAnsi="Courier New"/>
@@ -27485,7 +27392,7 @@
           <w:delText xml:space="preserve"> xml:id</w:delText>
         </w:r>
       </w:del>
-      <w:del w:id="244" w:author="Unknown Author" w:date="2024-04-23T20:52:34Z">
+      <w:del w:id="240" w:author="Unknown Author" w:date="2024-04-23T20:52:34Z">
         <w:r>
           <w:rPr>
             <w:rFonts w:cs="Courier New" w:ascii="Courier New" w:hAnsi="Courier New"/>
@@ -27504,7 +27411,7 @@
           <w:delText>=</w:delText>
         </w:r>
       </w:del>
-      <w:del w:id="245" w:author="Unknown Author" w:date="2024-04-23T20:52:34Z">
+      <w:del w:id="241" w:author="Unknown Author" w:date="2024-04-23T20:52:34Z">
         <w:r>
           <w:rPr>
             <w:rFonts w:cs="Courier New" w:ascii="Courier New" w:hAnsi="Courier New"/>
@@ -27523,7 +27430,7 @@
           <w:delText>"</w:delText>
         </w:r>
       </w:del>
-      <w:del w:id="246" w:author="Unknown Author" w:date="2024-04-23T20:50:40Z">
+      <w:del w:id="242" w:author="Unknown Author" w:date="2024-04-23T20:50:40Z">
         <w:r>
           <w:rPr>
             <w:rFonts w:cs="Courier New" w:ascii="Courier New" w:hAnsi="Courier New"/>
@@ -27542,7 +27449,7 @@
           <w:delText>burnard</w:delText>
         </w:r>
       </w:del>
-      <w:del w:id="247" w:author="Unknown Author" w:date="2024-04-23T20:52:34Z">
+      <w:del w:id="243" w:author="Unknown Author" w:date="2024-04-23T20:52:34Z">
         <w:r>
           <w:rPr>
             <w:rFonts w:cs="Courier New" w:ascii="Courier New" w:hAnsi="Courier New"/>
@@ -27561,7 +27468,7 @@
           <w:delText>2013</w:delText>
         </w:r>
       </w:del>
-      <w:del w:id="248" w:author="Unknown Author" w:date="2024-04-23T20:49:55Z">
+      <w:del w:id="244" w:author="Unknown Author" w:date="2024-04-23T20:49:55Z">
         <w:r>
           <w:rPr>
             <w:rFonts w:cs="Courier New" w:ascii="Courier New" w:hAnsi="Courier New"/>
@@ -27580,26 +27487,13 @@
           <w:delText>a</w:delText>
         </w:r>
       </w:del>
-      <w:del w:id="249" w:author="Unknown Author" w:date="2024-04-23T20:49:55Z">
-        <w:r>
-          <w:rPr>
-            <w:rFonts w:cs="Courier New" w:ascii="Courier New" w:hAnsi="Courier New"/>
-            <w:color w:val="993300"/>
-            <w:sz w:val="18"/>
-            <w:szCs w:val="18"/>
-            <w:highlight w:val="white"/>
-            <w14:textFill>
-              <w14:solidFill>
-                <w14:srgbClr w14:val="993300">
-                  <w14:alpha w14:val="5000"/>
-                </w14:srgbClr>
-              </w14:solidFill>
-            </w14:textFill>
-          </w:rPr>
+      <w:del w:id="245" w:author="Unknown Author" w:date="2024-04-23T20:49:55Z">
+        <w:r>
+          <w:rPr/>
           <w:commentReference w:id="46"/>
         </w:r>
       </w:del>
-      <w:del w:id="250" w:author="Unknown Author" w:date="2024-04-23T20:52:34Z">
+      <w:del w:id="246" w:author="Unknown Author" w:date="2024-04-23T20:52:34Z">
         <w:r>
           <w:rPr>
             <w:rFonts w:cs="Courier New" w:ascii="Courier New" w:hAnsi="Courier New"/>
@@ -27618,7 +27512,7 @@
           <w:delText>"</w:delText>
         </w:r>
       </w:del>
-      <w:del w:id="251" w:author="Unknown Author" w:date="2024-04-23T20:52:34Z">
+      <w:del w:id="247" w:author="Unknown Author" w:date="2024-04-23T20:52:34Z">
         <w:r>
           <w:rPr>
             <w:rFonts w:cs="Courier New" w:ascii="Courier New" w:hAnsi="Courier New"/>
@@ -27637,7 +27531,7 @@
           <w:delText>&gt;&lt;author&gt;</w:delText>
         </w:r>
       </w:del>
-      <w:del w:id="252" w:author="Unknown Author" w:date="2024-04-23T20:52:34Z">
+      <w:del w:id="248" w:author="Unknown Author" w:date="2024-04-23T20:52:34Z">
         <w:r>
           <w:rPr>
             <w:rFonts w:cs="Courier New" w:ascii="Courier New" w:hAnsi="Courier New"/>
@@ -27656,26 +27550,13 @@
           <w:delText>Rahtz, Sebastian</w:delText>
         </w:r>
       </w:del>
-      <w:del w:id="253" w:author="Unknown Author" w:date="2024-04-23T20:52:34Z">
-        <w:r>
-          <w:rPr>
-            <w:rFonts w:cs="Courier New" w:ascii="Courier New" w:hAnsi="Courier New"/>
-            <w:color w:val="993300"/>
-            <w:sz w:val="18"/>
-            <w:szCs w:val="18"/>
-            <w:highlight w:val="white"/>
-            <w14:textFill>
-              <w14:solidFill>
-                <w14:srgbClr w14:val="993300">
-                  <w14:alpha w14:val="5000"/>
-                </w14:srgbClr>
-              </w14:solidFill>
-            </w14:textFill>
-          </w:rPr>
+      <w:del w:id="249" w:author="Unknown Author" w:date="2024-04-23T20:52:34Z">
+        <w:r>
+          <w:rPr/>
           <w:commentReference w:id="47"/>
         </w:r>
       </w:del>
-      <w:del w:id="254" w:author="Unknown Author" w:date="2024-04-23T20:52:34Z">
+      <w:del w:id="250" w:author="Unknown Author" w:date="2024-04-23T20:52:34Z">
         <w:r>
           <w:rPr>
             <w:rFonts w:cs="Courier New" w:ascii="Courier New" w:hAnsi="Courier New"/>
@@ -27694,7 +27575,7 @@
           <w:delText>&lt;/author&gt;</w:delText>
         </w:r>
       </w:del>
-      <w:del w:id="255" w:author="Unknown Author" w:date="2024-04-23T20:52:34Z">
+      <w:del w:id="251" w:author="Unknown Author" w:date="2024-04-23T20:52:34Z">
         <w:r>
           <w:rPr>
             <w:rFonts w:cs="Courier New" w:ascii="Courier New" w:hAnsi="Courier New"/>
@@ -27713,7 +27594,7 @@
           <w:delText>, and</w:delText>
         </w:r>
       </w:del>
-      <w:del w:id="256" w:author="Unknown Author" w:date="2024-04-23T20:52:34Z">
+      <w:del w:id="252" w:author="Unknown Author" w:date="2024-04-23T20:52:34Z">
         <w:r>
           <w:rPr>
             <w:rFonts w:cs="Courier New" w:ascii="Courier New" w:hAnsi="Courier New"/>
@@ -27732,7 +27613,7 @@
           <w:delText>&lt;author&gt;</w:delText>
         </w:r>
       </w:del>
-      <w:del w:id="257" w:author="Unknown Author" w:date="2024-04-23T20:52:34Z">
+      <w:del w:id="253" w:author="Unknown Author" w:date="2024-04-23T20:52:34Z">
         <w:r>
           <w:rPr>
             <w:rFonts w:cs="Courier New" w:ascii="Courier New" w:hAnsi="Courier New"/>
@@ -27751,7 +27632,7 @@
           <w:delText>Lou Burnard</w:delText>
         </w:r>
       </w:del>
-      <w:del w:id="258" w:author="Unknown Author" w:date="2024-04-23T20:52:34Z">
+      <w:del w:id="254" w:author="Unknown Author" w:date="2024-04-23T20:52:34Z">
         <w:r>
           <w:rPr>
             <w:rFonts w:cs="Courier New" w:ascii="Courier New" w:hAnsi="Courier New"/>
@@ -27770,7 +27651,7 @@
           <w:delText>&lt;/author&gt;</w:delText>
         </w:r>
       </w:del>
-      <w:del w:id="259" w:author="Unknown Author" w:date="2024-04-23T20:52:34Z">
+      <w:del w:id="255" w:author="Unknown Author" w:date="2024-04-23T20:52:34Z">
         <w:r>
           <w:rPr>
             <w:rFonts w:cs="Courier New" w:ascii="Courier New" w:hAnsi="Courier New"/>
@@ -27789,7 +27670,7 @@
           <w:delText xml:space="preserve">. </w:delText>
         </w:r>
       </w:del>
-      <w:del w:id="260" w:author="Unknown Author" w:date="2024-04-23T20:52:34Z">
+      <w:del w:id="256" w:author="Unknown Author" w:date="2024-04-23T20:52:34Z">
         <w:r>
           <w:rPr>
             <w:rFonts w:cs="Courier New" w:ascii="Courier New" w:hAnsi="Courier New"/>
@@ -27808,7 +27689,7 @@
           <w:delText>&lt;date&gt;</w:delText>
         </w:r>
       </w:del>
-      <w:del w:id="261" w:author="Unknown Author" w:date="2024-04-23T20:52:34Z">
+      <w:del w:id="257" w:author="Unknown Author" w:date="2024-04-23T20:52:34Z">
         <w:r>
           <w:rPr>
             <w:rFonts w:cs="Courier New" w:ascii="Courier New" w:hAnsi="Courier New"/>
@@ -27827,7 +27708,7 @@
           <w:delText>2013</w:delText>
         </w:r>
       </w:del>
-      <w:del w:id="262" w:author="Unknown Author" w:date="2024-04-23T20:52:34Z">
+      <w:del w:id="258" w:author="Unknown Author" w:date="2024-04-23T20:52:34Z">
         <w:r>
           <w:rPr>
             <w:rFonts w:cs="Courier New" w:ascii="Courier New" w:hAnsi="Courier New"/>
@@ -27846,7 +27727,7 @@
           <w:delText>&lt;/date&gt;</w:delText>
         </w:r>
       </w:del>
-      <w:del w:id="263" w:author="Unknown Author" w:date="2024-04-23T20:52:34Z">
+      <w:del w:id="259" w:author="Unknown Author" w:date="2024-04-23T20:52:34Z">
         <w:r>
           <w:rPr>
             <w:rFonts w:cs="Courier New" w:ascii="Courier New" w:hAnsi="Courier New"/>
@@ -27865,7 +27746,7 @@
           <w:delText xml:space="preserve">. </w:delText>
         </w:r>
       </w:del>
-      <w:del w:id="264" w:author="Unknown Author" w:date="2024-04-23T20:52:34Z">
+      <w:del w:id="260" w:author="Unknown Author" w:date="2024-04-23T20:52:34Z">
         <w:r>
           <w:rPr>
             <w:rFonts w:cs="Courier New" w:ascii="Courier New" w:hAnsi="Courier New"/>
@@ -27884,7 +27765,7 @@
           <w:delText>&lt;title</w:delText>
         </w:r>
       </w:del>
-      <w:del w:id="265" w:author="Unknown Author" w:date="2024-04-23T20:52:34Z">
+      <w:del w:id="261" w:author="Unknown Author" w:date="2024-04-23T20:52:34Z">
         <w:r>
           <w:rPr>
             <w:rFonts w:cs="Courier New" w:ascii="Courier New" w:hAnsi="Courier New"/>
@@ -27903,7 +27784,7 @@
           <w:delText xml:space="preserve"> level</w:delText>
         </w:r>
       </w:del>
-      <w:del w:id="266" w:author="Unknown Author" w:date="2024-04-23T20:52:34Z">
+      <w:del w:id="262" w:author="Unknown Author" w:date="2024-04-23T20:52:34Z">
         <w:r>
           <w:rPr>
             <w:rFonts w:cs="Courier New" w:ascii="Courier New" w:hAnsi="Courier New"/>
@@ -27922,7 +27803,7 @@
           <w:delText>=</w:delText>
         </w:r>
       </w:del>
-      <w:del w:id="267" w:author="Unknown Author" w:date="2024-04-23T20:52:34Z">
+      <w:del w:id="263" w:author="Unknown Author" w:date="2024-04-23T20:52:34Z">
         <w:r>
           <w:rPr>
             <w:rFonts w:cs="Courier New" w:ascii="Courier New" w:hAnsi="Courier New"/>
@@ -27941,7 +27822,7 @@
           <w:delText>"a"</w:delText>
         </w:r>
       </w:del>
-      <w:del w:id="268" w:author="Unknown Author" w:date="2024-04-23T20:52:34Z">
+      <w:del w:id="264" w:author="Unknown Author" w:date="2024-04-23T20:52:34Z">
         <w:r>
           <w:rPr>
             <w:rFonts w:cs="Courier New" w:ascii="Courier New" w:hAnsi="Courier New"/>
@@ -27960,7 +27841,7 @@
           <w:delText>&gt;</w:delText>
         </w:r>
       </w:del>
-      <w:del w:id="269" w:author="Unknown Author" w:date="2024-04-23T20:52:34Z">
+      <w:del w:id="265" w:author="Unknown Author" w:date="2024-04-23T20:52:34Z">
         <w:r>
           <w:rPr>
             <w:rFonts w:cs="Courier New" w:ascii="Courier New" w:hAnsi="Courier New"/>
@@ -27979,7 +27860,7 @@
           <w:delText>Reviewing the TEI ODD System</w:delText>
         </w:r>
       </w:del>
-      <w:del w:id="270" w:author="Unknown Author" w:date="2024-04-23T20:52:34Z">
+      <w:del w:id="266" w:author="Unknown Author" w:date="2024-04-23T20:52:34Z">
         <w:r>
           <w:rPr>
             <w:rFonts w:cs="Courier New" w:ascii="Courier New" w:hAnsi="Courier New"/>
@@ -27998,7 +27879,7 @@
           <w:delText>&lt;/title&gt;</w:delText>
         </w:r>
       </w:del>
-      <w:del w:id="271" w:author="Unknown Author" w:date="2024-04-23T20:52:34Z">
+      <w:del w:id="267" w:author="Unknown Author" w:date="2024-04-23T20:52:34Z">
         <w:r>
           <w:rPr>
             <w:rFonts w:cs="Courier New" w:ascii="Courier New" w:hAnsi="Courier New"/>
@@ -28017,7 +27898,7 @@
           <w:delText xml:space="preserve">. </w:delText>
         </w:r>
       </w:del>
-      <w:del w:id="272" w:author="Unknown Author" w:date="2024-04-23T20:52:34Z">
+      <w:del w:id="268" w:author="Unknown Author" w:date="2024-04-23T20:52:34Z">
         <w:r>
           <w:rPr>
             <w:rFonts w:cs="Courier New" w:ascii="Courier New" w:hAnsi="Courier New"/>
@@ -28036,7 +27917,7 @@
           <w:delText>&lt;title</w:delText>
         </w:r>
       </w:del>
-      <w:del w:id="273" w:author="Unknown Author" w:date="2024-04-23T20:52:34Z">
+      <w:del w:id="269" w:author="Unknown Author" w:date="2024-04-23T20:52:34Z">
         <w:r>
           <w:rPr>
             <w:rFonts w:cs="Courier New" w:ascii="Courier New" w:hAnsi="Courier New"/>
@@ -28055,7 +27936,7 @@
           <w:delText xml:space="preserve"> level</w:delText>
         </w:r>
       </w:del>
-      <w:del w:id="274" w:author="Unknown Author" w:date="2024-04-23T20:52:34Z">
+      <w:del w:id="270" w:author="Unknown Author" w:date="2024-04-23T20:52:34Z">
         <w:r>
           <w:rPr>
             <w:rFonts w:cs="Courier New" w:ascii="Courier New" w:hAnsi="Courier New"/>
@@ -28074,7 +27955,7 @@
           <w:delText>=</w:delText>
         </w:r>
       </w:del>
-      <w:del w:id="275" w:author="Unknown Author" w:date="2024-04-23T20:52:34Z">
+      <w:del w:id="271" w:author="Unknown Author" w:date="2024-04-23T20:52:34Z">
         <w:r>
           <w:rPr>
             <w:rFonts w:cs="Courier New" w:ascii="Courier New" w:hAnsi="Courier New"/>
@@ -28093,7 +27974,7 @@
           <w:delText>"m"</w:delText>
         </w:r>
       </w:del>
-      <w:del w:id="276" w:author="Unknown Author" w:date="2024-04-23T20:52:34Z">
+      <w:del w:id="272" w:author="Unknown Author" w:date="2024-04-23T20:52:34Z">
         <w:r>
           <w:rPr>
             <w:rFonts w:cs="Courier New" w:ascii="Courier New" w:hAnsi="Courier New"/>
@@ -28112,7 +27993,7 @@
           <w:delText>&gt;</w:delText>
         </w:r>
       </w:del>
-      <w:del w:id="277" w:author="Unknown Author" w:date="2024-04-23T20:52:34Z">
+      <w:del w:id="273" w:author="Unknown Author" w:date="2024-04-23T20:52:34Z">
         <w:r>
           <w:rPr>
             <w:rFonts w:cs="Courier New" w:ascii="Courier New" w:hAnsi="Courier New"/>
@@ -28131,7 +28012,7 @@
           <w:delText>DocEng ’13: Proceedings of the 2013 ACM Symposium on Document Engineering</w:delText>
         </w:r>
       </w:del>
-      <w:del w:id="278" w:author="Unknown Author" w:date="2024-04-23T20:52:34Z">
+      <w:del w:id="274" w:author="Unknown Author" w:date="2024-04-23T20:52:34Z">
         <w:r>
           <w:rPr>
             <w:rFonts w:cs="Courier New" w:ascii="Courier New" w:hAnsi="Courier New"/>
@@ -28150,7 +28031,7 @@
           <w:delText>&lt;/title&gt;</w:delText>
         </w:r>
       </w:del>
-      <w:del w:id="279" w:author="Unknown Author" w:date="2024-04-23T20:52:34Z">
+      <w:del w:id="275" w:author="Unknown Author" w:date="2024-04-23T20:52:34Z">
         <w:r>
           <w:rPr>
             <w:rFonts w:cs="Courier New" w:ascii="Courier New" w:hAnsi="Courier New"/>
@@ -28169,7 +28050,7 @@
           <w:delText xml:space="preserve">, 193–96. New York: ACM. </w:delText>
         </w:r>
       </w:del>
-      <w:del w:id="280" w:author="Unknown Author" w:date="2024-04-23T20:52:34Z">
+      <w:del w:id="276" w:author="Unknown Author" w:date="2024-04-23T20:52:34Z">
         <w:r>
           <w:rPr>
             <w:rFonts w:cs="Courier New" w:ascii="Courier New" w:hAnsi="Courier New"/>
@@ -28188,7 +28069,7 @@
           <w:delText>&lt;ref</w:delText>
         </w:r>
       </w:del>
-      <w:del w:id="281" w:author="Unknown Author" w:date="2024-04-23T20:52:34Z">
+      <w:del w:id="277" w:author="Unknown Author" w:date="2024-04-23T20:52:34Z">
         <w:r>
           <w:rPr>
             <w:rFonts w:cs="Courier New" w:ascii="Courier New" w:hAnsi="Courier New"/>
@@ -28207,7 +28088,7 @@
           <w:delText xml:space="preserve"> target</w:delText>
         </w:r>
       </w:del>
-      <w:del w:id="282" w:author="Unknown Author" w:date="2024-04-23T20:52:34Z">
+      <w:del w:id="278" w:author="Unknown Author" w:date="2024-04-23T20:52:34Z">
         <w:r>
           <w:rPr>
             <w:rFonts w:cs="Courier New" w:ascii="Courier New" w:hAnsi="Courier New"/>
@@ -28226,7 +28107,7 @@
           <w:delText>=</w:delText>
         </w:r>
       </w:del>
-      <w:del w:id="283" w:author="Unknown Author" w:date="2024-04-23T20:52:34Z">
+      <w:del w:id="279" w:author="Unknown Author" w:date="2024-04-23T20:52:34Z">
         <w:r>
           <w:rPr>
             <w:rFonts w:cs="Courier New" w:ascii="Courier New" w:hAnsi="Courier New"/>
@@ -28245,7 +28126,7 @@
           <w:delText>"https://doi.org/10.1145/2494266.2494321"</w:delText>
         </w:r>
       </w:del>
-      <w:del w:id="284" w:author="Unknown Author" w:date="2024-04-23T20:52:34Z">
+      <w:del w:id="280" w:author="Unknown Author" w:date="2024-04-23T20:52:34Z">
         <w:r>
           <w:rPr>
             <w:rFonts w:cs="Courier New" w:ascii="Courier New" w:hAnsi="Courier New"/>
@@ -28264,7 +28145,7 @@
           <w:delText>&gt;</w:delText>
         </w:r>
       </w:del>
-      <w:del w:id="285" w:author="Unknown Author" w:date="2024-04-23T20:52:34Z">
+      <w:del w:id="281" w:author="Unknown Author" w:date="2024-04-23T20:52:34Z">
         <w:r>
           <w:rPr>
             <w:rFonts w:cs="Courier New" w:ascii="Courier New" w:hAnsi="Courier New"/>
@@ -28283,7 +28164,7 @@
           <w:delText>https://doi.org/10.1145/2494266.2494321</w:delText>
         </w:r>
       </w:del>
-      <w:del w:id="286" w:author="Unknown Author" w:date="2024-04-23T20:52:34Z">
+      <w:del w:id="282" w:author="Unknown Author" w:date="2024-04-23T20:52:34Z">
         <w:r>
           <w:rPr>
             <w:rFonts w:cs="Courier New" w:ascii="Courier New" w:hAnsi="Courier New"/>
@@ -28302,7 +28183,7 @@
           <w:delText>&lt;/ref&gt;</w:delText>
         </w:r>
       </w:del>
-      <w:del w:id="287" w:author="Unknown Author" w:date="2024-04-23T20:52:34Z">
+      <w:del w:id="283" w:author="Unknown Author" w:date="2024-04-23T20:52:34Z">
         <w:r>
           <w:rPr>
             <w:rFonts w:cs="Courier New" w:ascii="Courier New" w:hAnsi="Courier New"/>
@@ -28321,7 +28202,7 @@
           <w:delText>.</w:delText>
         </w:r>
       </w:del>
-      <w:del w:id="288" w:author="Unknown Author" w:date="2024-04-23T20:52:34Z">
+      <w:del w:id="284" w:author="Unknown Author" w:date="2024-04-23T20:52:34Z">
         <w:r>
           <w:rPr>
             <w:rFonts w:cs="Courier New" w:ascii="Courier New" w:hAnsi="Courier New"/>
@@ -28419,7 +28300,7 @@
         </w:rPr>
         <w:t>"burnard2013</w:t>
       </w:r>
-      <w:del w:id="289" w:author="Unknown Author" w:date="2024-04-23T20:50:30Z">
+      <w:del w:id="285" w:author="Unknown Author" w:date="2024-04-23T20:50:30Z">
         <w:r>
           <w:rPr>
             <w:rFonts w:cs="Courier New" w:ascii="Courier New" w:hAnsi="Courier New"/>
@@ -28438,22 +28319,9 @@
           <w:delText>b</w:delText>
         </w:r>
       </w:del>
-      <w:del w:id="290" w:author="Unknown Author" w:date="2024-04-23T20:50:30Z">
-        <w:r>
-          <w:rPr>
-            <w:rFonts w:cs="Courier New" w:ascii="Courier New" w:hAnsi="Courier New"/>
-            <w:color w:val="993300"/>
-            <w:sz w:val="18"/>
-            <w:szCs w:val="18"/>
-            <w:highlight w:val="white"/>
-            <w14:textFill>
-              <w14:solidFill>
-                <w14:srgbClr w14:val="993300">
-                  <w14:alpha w14:val="5000"/>
-                </w14:srgbClr>
-              </w14:solidFill>
-            </w14:textFill>
-          </w:rPr>
+      <w:del w:id="286" w:author="Unknown Author" w:date="2024-04-23T20:50:30Z">
+        <w:r>
+          <w:rPr/>
           <w:commentReference w:id="48"/>
         </w:r>
       </w:del>
@@ -28820,7 +28688,7 @@
         <w:rPr/>
         <w:t xml:space="preserve">, </w:t>
       </w:r>
-      <w:ins w:id="291" w:author="Unknown Author" w:date="2024-04-23T20:55:28Z">
+      <w:ins w:id="287" w:author="Unknown Author" w:date="2024-04-23T20:55:28Z">
         <w:r>
           <w:rPr>
             <w:rFonts w:cs="Courier New" w:ascii="Courier New" w:hAnsi="Courier New"/>
@@ -28836,29 +28704,10 @@
               </w14:solidFill>
             </w14:textFill>
           </w:rPr>
-          <w:t>&lt;</w:t>
+          <w:t>&lt;biblScope unit=</w:t>
         </w:r>
       </w:ins>
-      <w:ins w:id="292" w:author="Unknown Author" w:date="2024-04-23T20:55:28Z">
-        <w:r>
-          <w:rPr>
-            <w:rFonts w:cs="Courier New" w:ascii="Courier New" w:hAnsi="Courier New"/>
-            <w:color w:val="000096"/>
-            <w:sz w:val="18"/>
-            <w:szCs w:val="18"/>
-            <w:highlight w:val="white"/>
-            <w14:textFill>
-              <w14:solidFill>
-                <w14:srgbClr w14:val="000096">
-                  <w14:alpha w14:val="5000"/>
-                </w14:srgbClr>
-              </w14:solidFill>
-            </w14:textFill>
-          </w:rPr>
-          <w:t>biblScope unit=</w:t>
-        </w:r>
-      </w:ins>
-      <w:ins w:id="293" w:author="Unknown Author" w:date="2024-04-23T20:55:28Z">
+      <w:ins w:id="288" w:author="Unknown Author" w:date="2024-04-23T20:55:28Z">
         <w:r>
           <w:rPr>
             <w:rFonts w:eastAsia="Calibri" w:cs="Courier New" w:ascii="Courier New" w:hAnsi="Courier New"/>
@@ -28876,52 +28725,10 @@
               </w14:solidFill>
             </w14:textFill>
           </w:rPr>
-          <w:t>"</w:t>
+          <w:t>"page"</w:t>
         </w:r>
       </w:ins>
-      <w:ins w:id="294" w:author="Unknown Author" w:date="2024-04-23T20:55:28Z">
-        <w:r>
-          <w:rPr>
-            <w:rFonts w:eastAsia="Calibri" w:cs="Courier New" w:ascii="Courier New" w:hAnsi="Courier New"/>
-            <w:color w:val="993300"/>
-            <w:kern w:val="0"/>
-            <w:sz w:val="18"/>
-            <w:szCs w:val="18"/>
-            <w:highlight w:val="white"/>
-            <w:lang w:val="en-US" w:eastAsia="en-US" w:bidi="ar-SA"/>
-            <w14:textFill>
-              <w14:solidFill>
-                <w14:srgbClr w14:val="993300">
-                  <w14:alpha w14:val="5000"/>
-                </w14:srgbClr>
-              </w14:solidFill>
-            </w14:textFill>
-          </w:rPr>
-          <w:t>page</w:t>
-        </w:r>
-      </w:ins>
-      <w:ins w:id="295" w:author="Unknown Author" w:date="2024-04-23T20:55:28Z">
-        <w:r>
-          <w:rPr>
-            <w:rFonts w:eastAsia="Calibri" w:cs="Courier New" w:ascii="Courier New" w:hAnsi="Courier New"/>
-            <w:color w:val="993300"/>
-            <w:kern w:val="0"/>
-            <w:sz w:val="18"/>
-            <w:szCs w:val="18"/>
-            <w:highlight w:val="white"/>
-            <w:lang w:val="en-US" w:eastAsia="en-US" w:bidi="ar-SA"/>
-            <w14:textFill>
-              <w14:solidFill>
-                <w14:srgbClr w14:val="993300">
-                  <w14:alpha w14:val="5000"/>
-                </w14:srgbClr>
-              </w14:solidFill>
-            </w14:textFill>
-          </w:rPr>
-          <w:t>"</w:t>
-        </w:r>
-      </w:ins>
-      <w:ins w:id="296" w:author="Unknown Author" w:date="2024-04-23T20:55:28Z">
+      <w:ins w:id="289" w:author="Unknown Author" w:date="2024-04-23T20:55:28Z">
         <w:r>
           <w:rPr>
             <w:rFonts w:cs="Courier New" w:ascii="Courier New" w:hAnsi="Courier New"/>
@@ -28944,7 +28751,7 @@
         <w:rPr/>
         <w:t>152–61</w:t>
       </w:r>
-      <w:ins w:id="297" w:author="Unknown Author" w:date="2024-04-23T20:55:42Z">
+      <w:ins w:id="290" w:author="Unknown Author" w:date="2024-04-23T20:55:42Z">
         <w:r>
           <w:rPr>
             <w:rFonts w:eastAsia="Calibri" w:cs="Courier New" w:ascii="Courier New" w:hAnsi="Courier New"/>
@@ -28965,7 +28772,7 @@
           <w:t>&lt;/biblScope</w:t>
         </w:r>
       </w:ins>
-      <w:ins w:id="298" w:author="Unknown Author" w:date="2024-04-23T20:55:42Z">
+      <w:ins w:id="291" w:author="Unknown Author" w:date="2024-04-23T20:55:42Z">
         <w:r>
           <w:rPr>
             <w:rStyle w:val="InternetLink"/>
@@ -28991,7 +28798,7 @@
         <w:rPr/>
         <w:t xml:space="preserve">. London: XML London. </w:t>
       </w:r>
-      <w:ins w:id="299" w:author="Unknown Author" w:date="2024-04-23T20:56:28Z">
+      <w:ins w:id="292" w:author="Unknown Author" w:date="2024-04-23T20:56:28Z">
         <w:r>
           <w:rPr>
             <w:rFonts w:cs="Courier New" w:ascii="Courier New" w:hAnsi="Courier New"/>
@@ -29010,7 +28817,7 @@
           <w:t>&lt;ref</w:t>
         </w:r>
       </w:ins>
-      <w:ins w:id="300" w:author="Unknown Author" w:date="2024-04-23T20:56:28Z">
+      <w:ins w:id="293" w:author="Unknown Author" w:date="2024-04-23T20:56:28Z">
         <w:r>
           <w:rPr>
             <w:rFonts w:cs="Courier New" w:ascii="Courier New" w:hAnsi="Courier New"/>
@@ -29029,7 +28836,7 @@
           <w:t xml:space="preserve"> target</w:t>
         </w:r>
       </w:ins>
-      <w:ins w:id="301" w:author="Unknown Author" w:date="2024-04-23T20:56:28Z">
+      <w:ins w:id="294" w:author="Unknown Author" w:date="2024-04-23T20:56:28Z">
         <w:r>
           <w:rPr>
             <w:rFonts w:cs="Courier New" w:ascii="Courier New" w:hAnsi="Courier New"/>
@@ -29048,7 +28855,7 @@
           <w:t>=</w:t>
         </w:r>
       </w:ins>
-      <w:ins w:id="302" w:author="Unknown Author" w:date="2024-04-23T20:56:28Z">
+      <w:ins w:id="295" w:author="Unknown Author" w:date="2024-04-23T20:56:28Z">
         <w:r>
           <w:rPr>
             <w:rFonts w:cs="Courier New" w:ascii="Courier New" w:hAnsi="Courier New"/>
@@ -29068,7 +28875,7 @@
         </w:r>
       </w:ins>
       <w:hyperlink r:id="rId6">
-        <w:ins w:id="303" w:author="Unknown Author" w:date="2024-04-23T20:56:28Z">
+        <w:ins w:id="296" w:author="Unknown Author" w:date="2024-04-23T20:56:28Z">
           <w:r>
             <w:rPr>
               <w:rFonts w:cs="Courier New" w:ascii="Courier New" w:hAnsi="Courier New"/>
@@ -29082,7 +28889,7 @@
           </w:r>
         </w:ins>
       </w:hyperlink>
-      <w:ins w:id="304" w:author="Unknown Author" w:date="2024-04-23T20:56:28Z">
+      <w:ins w:id="297" w:author="Unknown Author" w:date="2024-04-23T20:56:28Z">
         <w:r>
           <w:rPr>
             <w:rFonts w:cs="Courier New" w:ascii="Courier New" w:hAnsi="Courier New"/>
@@ -29101,7 +28908,7 @@
           <w:t>"</w:t>
         </w:r>
       </w:ins>
-      <w:ins w:id="305" w:author="Unknown Author" w:date="2024-04-23T20:56:28Z">
+      <w:ins w:id="298" w:author="Unknown Author" w:date="2024-04-23T20:56:28Z">
         <w:r>
           <w:rPr>
             <w:rFonts w:cs="Courier New" w:ascii="Courier New" w:hAnsi="Courier New"/>
@@ -29134,7 +28941,7 @@
           </w:rPr>
         </w:r>
       </w:hyperlink>
-      <w:ins w:id="306" w:author="Unknown Author" w:date="2024-04-23T20:56:39Z">
+      <w:ins w:id="299" w:author="Unknown Author" w:date="2024-04-23T20:56:39Z">
         <w:commentRangeEnd w:id="49"/>
         <w:r>
           <w:commentReference w:id="49"/>
@@ -29158,7 +28965,7 @@
           <w:t>&lt;/ref&gt;</w:t>
         </w:r>
       </w:ins>
-      <w:ins w:id="307" w:author="Unknown Author" w:date="2024-04-23T20:56:39Z">
+      <w:ins w:id="300" w:author="Unknown Author" w:date="2024-04-23T20:56:39Z">
         <w:r>
           <w:rPr>
             <w:rStyle w:val="InternetLink"/>
@@ -29166,7 +28973,7 @@
           <w:t>.</w:t>
         </w:r>
       </w:ins>
-      <w:del w:id="308" w:author="Unknown Author" w:date="2024-04-23T20:56:38Z">
+      <w:del w:id="301" w:author="Unknown Author" w:date="2024-04-23T20:56:38Z">
         <w:r>
           <w:rPr>
             <w:rStyle w:val="InternetLink"/>
@@ -29178,13 +28985,13 @@
         <w:rPr/>
         <w:t xml:space="preserve"> </w:t>
       </w:r>
-      <w:ins w:id="309" w:author="Unknown Author" w:date="2024-04-23T20:57:18Z">
+      <w:ins w:id="302" w:author="Unknown Author" w:date="2024-04-23T20:57:18Z">
         <w:r>
           <w:rPr/>
           <w:t>doi:</w:t>
         </w:r>
       </w:ins>
-      <w:del w:id="310" w:author="Unknown Author" w:date="2024-04-23T20:57:45Z">
+      <w:del w:id="303" w:author="Unknown Author" w:date="2024-04-23T20:57:45Z">
         <w:r>
           <w:rPr>
             <w:rFonts w:cs="Courier New" w:ascii="Courier New" w:hAnsi="Courier New"/>
@@ -29203,7 +29010,7 @@
           <w:delText>&lt;ref</w:delText>
         </w:r>
       </w:del>
-      <w:del w:id="311" w:author="Unknown Author" w:date="2024-04-23T20:57:45Z">
+      <w:del w:id="304" w:author="Unknown Author" w:date="2024-04-23T20:57:45Z">
         <w:r>
           <w:rPr>
             <w:rFonts w:cs="Courier New" w:ascii="Courier New" w:hAnsi="Courier New"/>
@@ -29222,7 +29029,7 @@
           <w:delText xml:space="preserve"> target</w:delText>
         </w:r>
       </w:del>
-      <w:del w:id="312" w:author="Unknown Author" w:date="2024-04-23T20:57:45Z">
+      <w:del w:id="305" w:author="Unknown Author" w:date="2024-04-23T20:57:45Z">
         <w:r>
           <w:rPr>
             <w:rFonts w:cs="Courier New" w:ascii="Courier New" w:hAnsi="Courier New"/>
@@ -29241,7 +29048,7 @@
           <w:delText>=</w:delText>
         </w:r>
       </w:del>
-      <w:del w:id="313" w:author="Unknown Author" w:date="2024-04-23T20:57:45Z">
+      <w:del w:id="306" w:author="Unknown Author" w:date="2024-04-23T20:57:45Z">
         <w:r>
           <w:rPr>
             <w:rFonts w:cs="Courier New" w:ascii="Courier New" w:hAnsi="Courier New"/>
@@ -29261,7 +29068,7 @@
         </w:r>
       </w:del>
       <w:hyperlink r:id="rId8">
-        <w:del w:id="314" w:author="Unknown Author" w:date="2024-04-23T20:57:45Z">
+        <w:del w:id="307" w:author="Unknown Author" w:date="2024-04-23T20:57:45Z">
           <w:r>
             <w:rPr>
               <w:rStyle w:val="InternetLink"/>
@@ -29282,7 +29089,7 @@
           </w:r>
         </w:del>
       </w:hyperlink>
-      <w:del w:id="315" w:author="Unknown Author" w:date="2024-04-23T20:57:45Z">
+      <w:del w:id="308" w:author="Unknown Author" w:date="2024-04-23T20:57:45Z">
         <w:r>
           <w:rPr>
             <w:rFonts w:cs="Courier New" w:ascii="Courier New" w:hAnsi="Courier New"/>
@@ -29301,7 +29108,7 @@
           <w:delText>"</w:delText>
         </w:r>
       </w:del>
-      <w:del w:id="316" w:author="Unknown Author" w:date="2024-04-23T20:57:45Z">
+      <w:del w:id="309" w:author="Unknown Author" w:date="2024-04-23T20:57:45Z">
         <w:r>
           <w:rPr>
             <w:rFonts w:cs="Courier New" w:ascii="Courier New" w:hAnsi="Courier New"/>
@@ -29320,14 +29127,14 @@
           <w:delText>&gt;</w:delText>
         </w:r>
       </w:del>
-      <w:del w:id="317" w:author="Unknown Author" w:date="2024-04-23T20:57:45Z">
+      <w:del w:id="310" w:author="Unknown Author" w:date="2024-04-23T20:57:45Z">
         <w:commentRangeStart w:id="50"/>
         <w:r>
           <w:rPr/>
           <w:delText>https://dx.doi.org/</w:delText>
         </w:r>
       </w:del>
-      <w:ins w:id="318" w:author="Unknown Author" w:date="2024-04-23T20:57:45Z">
+      <w:ins w:id="311" w:author="Unknown Author" w:date="2024-04-23T20:57:45Z">
         <w:r>
           <w:rPr/>
           <w:t>&lt;idno type="doi"&gt;</w:t>
@@ -29361,7 +29168,7 @@
         </w:rPr>
         <w:t>&lt;/</w:t>
       </w:r>
-      <w:ins w:id="319" w:author="Unknown Author" w:date="2024-04-23T20:58:05Z">
+      <w:ins w:id="312" w:author="Unknown Author" w:date="2024-04-23T20:58:05Z">
         <w:r>
           <w:rPr>
             <w:rFonts w:cs="Courier New" w:ascii="Courier New" w:hAnsi="Courier New"/>
@@ -29380,7 +29187,7 @@
           <w:t>idno</w:t>
         </w:r>
       </w:ins>
-      <w:del w:id="320" w:author="Unknown Author" w:date="2024-04-23T20:58:05Z">
+      <w:del w:id="313" w:author="Unknown Author" w:date="2024-04-23T20:58:05Z">
         <w:r>
           <w:rPr>
             <w:rFonts w:cs="Courier New" w:ascii="Courier New" w:hAnsi="Courier New"/>
@@ -30398,7 +30205,7 @@
         </w:rPr>
         <w:t>"</w:t>
       </w:r>
-      <w:del w:id="321" w:author="Unknown Author" w:date="2024-04-23T20:59:25Z">
+      <w:del w:id="314" w:author="Unknown Author" w:date="2024-04-23T20:59:25Z">
         <w:r>
           <w:rPr>
             <w:rFonts w:cs="Courier New" w:ascii="Courier New" w:hAnsi="Courier New"/>
@@ -30417,7 +30224,7 @@
           <w:delText>DOI</w:delText>
         </w:r>
       </w:del>
-      <w:ins w:id="322" w:author="Unknown Author" w:date="2024-04-23T20:59:25Z">
+      <w:ins w:id="315" w:author="Unknown Author" w:date="2024-04-23T20:59:25Z">
         <w:r>
           <w:rPr>
             <w:rFonts w:cs="Courier New" w:ascii="Courier New" w:hAnsi="Courier New"/>
@@ -30521,7 +30328,7 @@
           <w:b/>
           <w:b/>
           <w:bCs/>
-          <w:ins w:id="328" w:author="Unknown Author" w:date="2024-04-23T20:52:51Z"/>
+          <w:ins w:id="321" w:author="Unknown Author" w:date="2024-04-23T20:52:51Z"/>
         </w:rPr>
       </w:pPr>
       <w:r>
@@ -30684,19 +30491,19 @@
         <w:rPr/>
         <w:t xml:space="preserve">. Comment on pull request 477, “Gracefully fail if target if @facs does not exist,” </w:t>
       </w:r>
-      <w:del w:id="323" w:author="Unknown Author" w:date="2024-04-23T21:00:59Z">
+      <w:del w:id="316" w:author="Unknown Author" w:date="2024-04-23T21:00:59Z">
         <w:r>
           <w:rPr/>
           <w:delText>March 23</w:delText>
         </w:r>
       </w:del>
-      <w:ins w:id="324" w:author="Unknown Author" w:date="2024-04-23T21:00:59Z">
+      <w:ins w:id="317" w:author="Unknown Author" w:date="2024-04-23T21:00:59Z">
         <w:r>
           <w:rPr/>
           <w:t>Nov</w:t>
         </w:r>
       </w:ins>
-      <w:ins w:id="325" w:author="Unknown Author" w:date="2024-04-23T21:01:00Z">
+      <w:ins w:id="318" w:author="Unknown Author" w:date="2024-04-23T21:01:00Z">
         <w:r>
           <w:rPr/>
           <w:t>ember 5</w:t>
@@ -30706,13 +30513,13 @@
         <w:rPr/>
         <w:t>, 202</w:t>
       </w:r>
-      <w:ins w:id="326" w:author="Unknown Author" w:date="2024-04-23T21:01:19Z">
+      <w:ins w:id="319" w:author="Unknown Author" w:date="2024-04-23T21:01:19Z">
         <w:r>
           <w:rPr/>
           <w:t>0</w:t>
         </w:r>
       </w:ins>
-      <w:del w:id="327" w:author="Unknown Author" w:date="2024-04-23T21:01:18Z">
+      <w:del w:id="320" w:author="Unknown Author" w:date="2024-04-23T21:01:18Z">
         <w:r>
           <w:rPr/>
           <w:delText>1</w:delText>
@@ -30952,7 +30759,7 @@
           <w:bCs/>
         </w:rPr>
       </w:pPr>
-      <w:ins w:id="329" w:author="Unknown Author" w:date="2024-04-23T20:53:07Z">
+      <w:ins w:id="322" w:author="Unknown Author" w:date="2024-04-23T20:53:07Z">
         <w:r>
           <w:rPr>
             <w:rFonts w:cs="Courier New" w:ascii="Courier New" w:hAnsi="Courier New"/>
@@ -30964,7 +30771,7 @@
           <w:t>&lt;bibl</w:t>
         </w:r>
       </w:ins>
-      <w:ins w:id="330" w:author="Unknown Author" w:date="2024-04-23T20:53:07Z">
+      <w:ins w:id="323" w:author="Unknown Author" w:date="2024-04-23T20:53:07Z">
         <w:r>
           <w:rPr>
             <w:rFonts w:cs="Courier New" w:ascii="Courier New" w:hAnsi="Courier New"/>
@@ -30976,7 +30783,7 @@
           <w:t xml:space="preserve"> xml:id</w:t>
         </w:r>
       </w:ins>
-      <w:ins w:id="331" w:author="Unknown Author" w:date="2024-04-23T20:53:07Z">
+      <w:ins w:id="324" w:author="Unknown Author" w:date="2024-04-23T20:53:07Z">
         <w:r>
           <w:rPr>
             <w:rFonts w:cs="Courier New" w:ascii="Courier New" w:hAnsi="Courier New"/>
@@ -30988,7 +30795,7 @@
           <w:t>=</w:t>
         </w:r>
       </w:ins>
-      <w:ins w:id="332" w:author="Unknown Author" w:date="2024-04-23T20:53:07Z">
+      <w:ins w:id="325" w:author="Unknown Author" w:date="2024-04-23T20:53:07Z">
         <w:r>
           <w:rPr>
             <w:rFonts w:cs="Courier New" w:ascii="Courier New" w:hAnsi="Courier New"/>
@@ -31000,7 +30807,7 @@
           <w:t>"rahtz2013"</w:t>
         </w:r>
       </w:ins>
-      <w:ins w:id="333" w:author="Unknown Author" w:date="2024-04-23T20:53:07Z">
+      <w:ins w:id="326" w:author="Unknown Author" w:date="2024-04-23T20:53:07Z">
         <w:r>
           <w:rPr>
             <w:rFonts w:cs="Courier New" w:ascii="Courier New" w:hAnsi="Courier New"/>
@@ -31012,19 +30819,17 @@
           <w:t>&gt;&lt;author&gt;</w:t>
         </w:r>
       </w:ins>
-      <w:ins w:id="334" w:author="Unknown Author" w:date="2024-04-23T20:53:07Z">
+      <w:ins w:id="327" w:author="Unknown Author" w:date="2024-04-23T20:53:07Z">
         <w:commentRangeStart w:id="52"/>
         <w:r>
           <w:rPr/>
           <w:t>Rahtz, Sebastian</w:t>
         </w:r>
       </w:ins>
-      <w:ins w:id="335" w:author="Unknown Author" w:date="2024-04-23T20:53:07Z">
-        <w:r>
-          <w:rPr/>
-        </w:r>
-      </w:ins>
-      <w:ins w:id="336" w:author="Unknown Author" w:date="2024-04-23T20:53:07Z">
+      <w:r>
+        <w:rPr/>
+      </w:r>
+      <w:ins w:id="328" w:author="Unknown Author" w:date="2024-04-23T20:53:07Z">
         <w:commentRangeEnd w:id="52"/>
         <w:r>
           <w:commentReference w:id="52"/>
@@ -31040,13 +30845,13 @@
           <w:t>&lt;/author&gt;</w:t>
         </w:r>
       </w:ins>
-      <w:ins w:id="337" w:author="Unknown Author" w:date="2024-04-23T20:53:07Z">
+      <w:ins w:id="329" w:author="Unknown Author" w:date="2024-04-23T20:53:07Z">
         <w:r>
           <w:rPr/>
           <w:t xml:space="preserve">, and </w:t>
         </w:r>
       </w:ins>
-      <w:ins w:id="338" w:author="Unknown Author" w:date="2024-04-23T20:53:07Z">
+      <w:ins w:id="330" w:author="Unknown Author" w:date="2024-04-23T20:53:07Z">
         <w:r>
           <w:rPr>
             <w:rFonts w:cs="Courier New" w:ascii="Courier New" w:hAnsi="Courier New"/>
@@ -31058,13 +30863,13 @@
           <w:t>&lt;author&gt;</w:t>
         </w:r>
       </w:ins>
-      <w:ins w:id="339" w:author="Unknown Author" w:date="2024-04-23T20:53:07Z">
+      <w:ins w:id="331" w:author="Unknown Author" w:date="2024-04-23T20:53:07Z">
         <w:r>
           <w:rPr/>
           <w:t>Lou Burnard</w:t>
         </w:r>
       </w:ins>
-      <w:ins w:id="340" w:author="Unknown Author" w:date="2024-04-23T20:53:07Z">
+      <w:ins w:id="332" w:author="Unknown Author" w:date="2024-04-23T20:53:07Z">
         <w:r>
           <w:rPr>
             <w:rFonts w:cs="Courier New" w:ascii="Courier New" w:hAnsi="Courier New"/>
@@ -31076,13 +30881,13 @@
           <w:t>&lt;/author&gt;</w:t>
         </w:r>
       </w:ins>
-      <w:ins w:id="341" w:author="Unknown Author" w:date="2024-04-23T20:53:07Z">
+      <w:ins w:id="333" w:author="Unknown Author" w:date="2024-04-23T20:53:07Z">
         <w:r>
           <w:rPr/>
           <w:t xml:space="preserve">. </w:t>
         </w:r>
       </w:ins>
-      <w:ins w:id="342" w:author="Unknown Author" w:date="2024-04-23T20:53:07Z">
+      <w:ins w:id="334" w:author="Unknown Author" w:date="2024-04-23T20:53:07Z">
         <w:r>
           <w:rPr>
             <w:rFonts w:cs="Courier New" w:ascii="Courier New" w:hAnsi="Courier New"/>
@@ -31094,13 +30899,13 @@
           <w:t>&lt;date&gt;</w:t>
         </w:r>
       </w:ins>
-      <w:ins w:id="343" w:author="Unknown Author" w:date="2024-04-23T20:53:07Z">
+      <w:ins w:id="335" w:author="Unknown Author" w:date="2024-04-23T20:53:07Z">
         <w:r>
           <w:rPr/>
           <w:t>2013</w:t>
         </w:r>
       </w:ins>
-      <w:ins w:id="344" w:author="Unknown Author" w:date="2024-04-23T20:53:07Z">
+      <w:ins w:id="336" w:author="Unknown Author" w:date="2024-04-23T20:53:07Z">
         <w:r>
           <w:rPr>
             <w:rFonts w:cs="Courier New" w:ascii="Courier New" w:hAnsi="Courier New"/>
@@ -31112,13 +30917,13 @@
           <w:t>&lt;/date&gt;</w:t>
         </w:r>
       </w:ins>
-      <w:ins w:id="345" w:author="Unknown Author" w:date="2024-04-23T20:53:07Z">
+      <w:ins w:id="337" w:author="Unknown Author" w:date="2024-04-23T20:53:07Z">
         <w:r>
           <w:rPr/>
           <w:t xml:space="preserve">. </w:t>
         </w:r>
       </w:ins>
-      <w:ins w:id="346" w:author="Unknown Author" w:date="2024-04-23T20:53:07Z">
+      <w:ins w:id="338" w:author="Unknown Author" w:date="2024-04-23T20:53:07Z">
         <w:r>
           <w:rPr>
             <w:rFonts w:cs="Courier New" w:ascii="Courier New" w:hAnsi="Courier New"/>
@@ -31130,7 +30935,7 @@
           <w:t>&lt;title</w:t>
         </w:r>
       </w:ins>
-      <w:ins w:id="347" w:author="Unknown Author" w:date="2024-04-23T20:53:07Z">
+      <w:ins w:id="339" w:author="Unknown Author" w:date="2024-04-23T20:53:07Z">
         <w:r>
           <w:rPr>
             <w:rFonts w:cs="Courier New" w:ascii="Courier New" w:hAnsi="Courier New"/>
@@ -31142,7 +30947,7 @@
           <w:t xml:space="preserve"> level</w:t>
         </w:r>
       </w:ins>
-      <w:ins w:id="348" w:author="Unknown Author" w:date="2024-04-23T20:53:07Z">
+      <w:ins w:id="340" w:author="Unknown Author" w:date="2024-04-23T20:53:07Z">
         <w:r>
           <w:rPr>
             <w:rFonts w:cs="Courier New" w:ascii="Courier New" w:hAnsi="Courier New"/>
@@ -31154,7 +30959,7 @@
           <w:t>=</w:t>
         </w:r>
       </w:ins>
-      <w:ins w:id="349" w:author="Unknown Author" w:date="2024-04-23T20:53:07Z">
+      <w:ins w:id="341" w:author="Unknown Author" w:date="2024-04-23T20:53:07Z">
         <w:r>
           <w:rPr>
             <w:rFonts w:cs="Courier New" w:ascii="Courier New" w:hAnsi="Courier New"/>
@@ -31166,7 +30971,7 @@
           <w:t>"a"</w:t>
         </w:r>
       </w:ins>
-      <w:ins w:id="350" w:author="Unknown Author" w:date="2024-04-23T20:53:07Z">
+      <w:ins w:id="342" w:author="Unknown Author" w:date="2024-04-23T20:53:07Z">
         <w:r>
           <w:rPr>
             <w:rFonts w:cs="Courier New" w:ascii="Courier New" w:hAnsi="Courier New"/>
@@ -31178,13 +30983,13 @@
           <w:t>&gt;</w:t>
         </w:r>
       </w:ins>
-      <w:ins w:id="351" w:author="Unknown Author" w:date="2024-04-23T20:53:07Z">
+      <w:ins w:id="343" w:author="Unknown Author" w:date="2024-04-23T20:53:07Z">
         <w:r>
           <w:rPr/>
           <w:t>Reviewing the TEI ODD System</w:t>
         </w:r>
       </w:ins>
-      <w:ins w:id="352" w:author="Unknown Author" w:date="2024-04-23T20:53:07Z">
+      <w:ins w:id="344" w:author="Unknown Author" w:date="2024-04-23T20:53:07Z">
         <w:r>
           <w:rPr>
             <w:rFonts w:cs="Courier New" w:ascii="Courier New" w:hAnsi="Courier New"/>
@@ -31196,13 +31001,13 @@
           <w:t>&lt;/title&gt;</w:t>
         </w:r>
       </w:ins>
-      <w:ins w:id="353" w:author="Unknown Author" w:date="2024-04-23T20:53:07Z">
+      <w:ins w:id="345" w:author="Unknown Author" w:date="2024-04-23T20:53:07Z">
         <w:r>
           <w:rPr/>
           <w:t xml:space="preserve">. </w:t>
         </w:r>
       </w:ins>
-      <w:ins w:id="354" w:author="Unknown Author" w:date="2024-04-23T20:53:07Z">
+      <w:ins w:id="346" w:author="Unknown Author" w:date="2024-04-23T20:53:07Z">
         <w:r>
           <w:rPr>
             <w:rFonts w:cs="Courier New" w:ascii="Courier New" w:hAnsi="Courier New"/>
@@ -31214,7 +31019,7 @@
           <w:t>&lt;title</w:t>
         </w:r>
       </w:ins>
-      <w:ins w:id="355" w:author="Unknown Author" w:date="2024-04-23T20:53:07Z">
+      <w:ins w:id="347" w:author="Unknown Author" w:date="2024-04-23T20:53:07Z">
         <w:r>
           <w:rPr>
             <w:rFonts w:cs="Courier New" w:ascii="Courier New" w:hAnsi="Courier New"/>
@@ -31226,7 +31031,7 @@
           <w:t xml:space="preserve"> level</w:t>
         </w:r>
       </w:ins>
-      <w:ins w:id="356" w:author="Unknown Author" w:date="2024-04-23T20:53:07Z">
+      <w:ins w:id="348" w:author="Unknown Author" w:date="2024-04-23T20:53:07Z">
         <w:r>
           <w:rPr>
             <w:rFonts w:cs="Courier New" w:ascii="Courier New" w:hAnsi="Courier New"/>
@@ -31238,7 +31043,7 @@
           <w:t>=</w:t>
         </w:r>
       </w:ins>
-      <w:ins w:id="357" w:author="Unknown Author" w:date="2024-04-23T20:53:07Z">
+      <w:ins w:id="349" w:author="Unknown Author" w:date="2024-04-23T20:53:07Z">
         <w:r>
           <w:rPr>
             <w:rFonts w:cs="Courier New" w:ascii="Courier New" w:hAnsi="Courier New"/>
@@ -31250,7 +31055,7 @@
           <w:t>"m"</w:t>
         </w:r>
       </w:ins>
-      <w:ins w:id="358" w:author="Unknown Author" w:date="2024-04-23T20:53:07Z">
+      <w:ins w:id="350" w:author="Unknown Author" w:date="2024-04-23T20:53:07Z">
         <w:r>
           <w:rPr>
             <w:rFonts w:cs="Courier New" w:ascii="Courier New" w:hAnsi="Courier New"/>
@@ -31262,13 +31067,13 @@
           <w:t>&gt;</w:t>
         </w:r>
       </w:ins>
-      <w:ins w:id="359" w:author="Unknown Author" w:date="2024-04-23T20:53:07Z">
+      <w:ins w:id="351" w:author="Unknown Author" w:date="2024-04-23T20:53:07Z">
         <w:r>
           <w:rPr/>
           <w:t>DocEng ’13: Proceedings of the 2013 ACM Symposium on Document Engineering</w:t>
         </w:r>
       </w:ins>
-      <w:ins w:id="360" w:author="Unknown Author" w:date="2024-04-23T20:53:07Z">
+      <w:ins w:id="352" w:author="Unknown Author" w:date="2024-04-23T20:53:07Z">
         <w:r>
           <w:rPr>
             <w:rFonts w:cs="Courier New" w:ascii="Courier New" w:hAnsi="Courier New"/>
@@ -31280,13 +31085,13 @@
           <w:t>&lt;/title&gt;</w:t>
         </w:r>
       </w:ins>
-      <w:ins w:id="361" w:author="Unknown Author" w:date="2024-04-23T20:53:07Z">
+      <w:ins w:id="353" w:author="Unknown Author" w:date="2024-04-23T20:53:07Z">
         <w:r>
           <w:rPr/>
           <w:t xml:space="preserve">, 193–96. New York: ACM. </w:t>
         </w:r>
       </w:ins>
-      <w:ins w:id="362" w:author="Unknown Author" w:date="2024-04-23T20:53:07Z">
+      <w:ins w:id="354" w:author="Unknown Author" w:date="2024-04-23T20:53:07Z">
         <w:r>
           <w:rPr>
             <w:rFonts w:cs="Courier New" w:ascii="Courier New" w:hAnsi="Courier New"/>
@@ -31298,7 +31103,7 @@
           <w:t>&lt;ref</w:t>
         </w:r>
       </w:ins>
-      <w:ins w:id="363" w:author="Unknown Author" w:date="2024-04-23T20:53:07Z">
+      <w:ins w:id="355" w:author="Unknown Author" w:date="2024-04-23T20:53:07Z">
         <w:r>
           <w:rPr>
             <w:rFonts w:cs="Courier New" w:ascii="Courier New" w:hAnsi="Courier New"/>
@@ -31310,7 +31115,7 @@
           <w:t xml:space="preserve"> target</w:t>
         </w:r>
       </w:ins>
-      <w:ins w:id="364" w:author="Unknown Author" w:date="2024-04-23T20:53:07Z">
+      <w:ins w:id="356" w:author="Unknown Author" w:date="2024-04-23T20:53:07Z">
         <w:r>
           <w:rPr>
             <w:rFonts w:cs="Courier New" w:ascii="Courier New" w:hAnsi="Courier New"/>
@@ -31322,7 +31127,7 @@
           <w:t>=</w:t>
         </w:r>
       </w:ins>
-      <w:ins w:id="365" w:author="Unknown Author" w:date="2024-04-23T20:53:07Z">
+      <w:ins w:id="357" w:author="Unknown Author" w:date="2024-04-23T20:53:07Z">
         <w:r>
           <w:rPr>
             <w:rFonts w:cs="Courier New" w:ascii="Courier New" w:hAnsi="Courier New"/>
@@ -31334,7 +31139,7 @@
           <w:t>"https://doi.org/10.1145/2494266.2494321"</w:t>
         </w:r>
       </w:ins>
-      <w:ins w:id="366" w:author="Unknown Author" w:date="2024-04-23T20:53:07Z">
+      <w:ins w:id="358" w:author="Unknown Author" w:date="2024-04-23T20:53:07Z">
         <w:r>
           <w:rPr>
             <w:rFonts w:cs="Courier New" w:ascii="Courier New" w:hAnsi="Courier New"/>
@@ -31346,13 +31151,13 @@
           <w:t>&gt;</w:t>
         </w:r>
       </w:ins>
-      <w:ins w:id="367" w:author="Unknown Author" w:date="2024-04-23T20:53:07Z">
+      <w:ins w:id="359" w:author="Unknown Author" w:date="2024-04-23T20:53:07Z">
         <w:r>
           <w:rPr/>
           <w:t>https://doi.org/10.1145/2494266.2494321</w:t>
         </w:r>
       </w:ins>
-      <w:ins w:id="368" w:author="Unknown Author" w:date="2024-04-23T20:53:07Z">
+      <w:ins w:id="360" w:author="Unknown Author" w:date="2024-04-23T20:53:07Z">
         <w:r>
           <w:rPr>
             <w:rFonts w:cs="Courier New" w:ascii="Courier New" w:hAnsi="Courier New"/>
@@ -31364,13 +31169,13 @@
           <w:t>&lt;/ref&gt;</w:t>
         </w:r>
       </w:ins>
-      <w:ins w:id="369" w:author="Unknown Author" w:date="2024-04-23T20:53:07Z">
+      <w:ins w:id="361" w:author="Unknown Author" w:date="2024-04-23T20:53:07Z">
         <w:r>
           <w:rPr/>
           <w:t>.</w:t>
         </w:r>
       </w:ins>
-      <w:ins w:id="370" w:author="Unknown Author" w:date="2024-04-23T20:53:07Z">
+      <w:ins w:id="362" w:author="Unknown Author" w:date="2024-04-23T20:53:07Z">
         <w:r>
           <w:rPr>
             <w:rFonts w:cs="Courier New" w:ascii="Courier New" w:hAnsi="Courier New"/>
@@ -31399,10 +31204,10 @@
               </w14:srgbClr>
             </w14:solidFill>
           </w14:textFill>
-          <w:ins w:id="394" w:author="Susan Lorand" w:date="2024-03-21T17:10:00Z"/>
+          <w:ins w:id="386" w:author="Susan Lorand" w:date="2024-03-21T17:10:00Z"/>
         </w:rPr>
       </w:pPr>
-      <w:moveFrom w:id="371" w:author="Unknown Author" w:date="2024-04-23T21:02:38Z">
+      <w:moveFrom w:id="363" w:author="Unknown Author" w:date="2024-04-23T21:02:38Z">
         <w:r>
           <w:rPr>
             <w:rFonts w:cs="Courier New" w:ascii="Courier New" w:hAnsi="Courier New"/>
@@ -31421,7 +31226,7 @@
           <w:t>&lt;bibl</w:t>
         </w:r>
       </w:moveFrom>
-      <w:moveFrom w:id="372" w:author="Unknown Author" w:date="2024-04-23T21:02:38Z">
+      <w:moveFrom w:id="364" w:author="Unknown Author" w:date="2024-04-23T21:02:38Z">
         <w:r>
           <w:rPr>
             <w:rFonts w:cs="Courier New" w:ascii="Courier New" w:hAnsi="Courier New"/>
@@ -31440,7 +31245,7 @@
           <w:t xml:space="preserve"> xml:id</w:t>
         </w:r>
       </w:moveFrom>
-      <w:moveFrom w:id="373" w:author="Unknown Author" w:date="2024-04-23T21:02:38Z">
+      <w:moveFrom w:id="365" w:author="Unknown Author" w:date="2024-04-23T21:02:38Z">
         <w:r>
           <w:rPr>
             <w:rFonts w:cs="Courier New" w:ascii="Courier New" w:hAnsi="Courier New"/>
@@ -31459,7 +31264,7 @@
           <w:t>=</w:t>
         </w:r>
       </w:moveFrom>
-      <w:moveFrom w:id="374" w:author="Unknown Author" w:date="2024-04-23T21:02:38Z">
+      <w:moveFrom w:id="366" w:author="Unknown Author" w:date="2024-04-23T21:02:38Z">
         <w:r>
           <w:rPr>
             <w:rFonts w:cs="Courier New" w:ascii="Courier New" w:hAnsi="Courier New"/>
@@ -31478,7 +31283,7 @@
           <w:t>"teicODD"</w:t>
         </w:r>
       </w:moveFrom>
-      <w:moveFrom w:id="375" w:author="Unknown Author" w:date="2024-04-23T21:02:38Z">
+      <w:moveFrom w:id="367" w:author="Unknown Author" w:date="2024-04-23T21:02:38Z">
         <w:r>
           <w:rPr>
             <w:rFonts w:cs="Courier New" w:ascii="Courier New" w:hAnsi="Courier New"/>
@@ -31497,13 +31302,13 @@
           <w:t>&gt;&lt;author&gt;</w:t>
         </w:r>
       </w:moveFrom>
-      <w:moveFrom w:id="376" w:author="Unknown Author" w:date="2024-04-23T21:02:38Z">
+      <w:moveFrom w:id="368" w:author="Unknown Author" w:date="2024-04-23T21:02:38Z">
         <w:r>
           <w:rPr/>
           <w:t>TEI Consortium</w:t>
         </w:r>
       </w:moveFrom>
-      <w:moveFrom w:id="377" w:author="Unknown Author" w:date="2024-04-23T21:02:38Z">
+      <w:moveFrom w:id="369" w:author="Unknown Author" w:date="2024-04-23T21:02:38Z">
         <w:r>
           <w:rPr>
             <w:rFonts w:cs="Courier New" w:ascii="Courier New" w:hAnsi="Courier New"/>
@@ -31522,13 +31327,13 @@
           <w:t>&lt;/author&gt;</w:t>
         </w:r>
       </w:moveFrom>
-      <w:moveFrom w:id="378" w:author="Unknown Author" w:date="2024-04-23T21:02:38Z">
+      <w:moveFrom w:id="370" w:author="Unknown Author" w:date="2024-04-23T21:02:38Z">
         <w:r>
           <w:rPr/>
           <w:t xml:space="preserve">. </w:t>
         </w:r>
       </w:moveFrom>
-      <w:moveFrom w:id="379" w:author="Unknown Author" w:date="2024-04-23T21:02:38Z">
+      <w:moveFrom w:id="371" w:author="Unknown Author" w:date="2024-04-23T21:02:38Z">
         <w:r>
           <w:rPr>
             <w:rFonts w:cs="Courier New" w:ascii="Courier New" w:hAnsi="Courier New"/>
@@ -31547,13 +31352,13 @@
           <w:t>&lt;date&gt;</w:t>
         </w:r>
       </w:moveFrom>
-      <w:moveFrom w:id="380" w:author="Unknown Author" w:date="2024-04-23T21:02:38Z">
+      <w:moveFrom w:id="372" w:author="Unknown Author" w:date="2024-04-23T21:02:38Z">
         <w:r>
           <w:rPr/>
           <w:t>n.d.</w:t>
         </w:r>
       </w:moveFrom>
-      <w:moveFrom w:id="381" w:author="Unknown Author" w:date="2024-04-23T21:02:38Z">
+      <w:moveFrom w:id="373" w:author="Unknown Author" w:date="2024-04-23T21:02:38Z">
         <w:r>
           <w:rPr>
             <w:rFonts w:cs="Courier New" w:ascii="Courier New" w:hAnsi="Courier New"/>
@@ -31572,25 +31377,25 @@
           <w:t>&lt;/date&gt;</w:t>
         </w:r>
       </w:moveFrom>
-      <w:moveFrom w:id="382" w:author="Unknown Author" w:date="2024-04-23T21:02:38Z">
+      <w:moveFrom w:id="374" w:author="Unknown Author" w:date="2024-04-23T21:02:38Z">
         <w:r>
           <w:rPr/>
           <w:t>. “Getting Started with P5 ODDs.</w:t>
         </w:r>
       </w:moveFrom>
-      <w:moveFrom w:id="383" w:author="Unknown Author" w:date="2024-04-23T21:02:38Z">
+      <w:moveFrom w:id="375" w:author="Unknown Author" w:date="2024-04-23T21:02:38Z">
         <w:r>
           <w:rPr/>
           <w:commentReference w:id="53"/>
         </w:r>
       </w:moveFrom>
-      <w:moveFrom w:id="384" w:author="Unknown Author" w:date="2024-04-23T21:02:38Z">
+      <w:moveFrom w:id="376" w:author="Unknown Author" w:date="2024-04-23T21:02:38Z">
         <w:r>
           <w:rPr/>
           <w:t xml:space="preserve">” </w:t>
         </w:r>
       </w:moveFrom>
-      <w:moveFrom w:id="385" w:author="Unknown Author" w:date="2024-04-23T21:02:38Z">
+      <w:moveFrom w:id="377" w:author="Unknown Author" w:date="2024-04-23T21:02:38Z">
         <w:r>
           <w:rPr>
             <w:rFonts w:cs="Courier New" w:ascii="Courier New" w:hAnsi="Courier New"/>
@@ -31609,7 +31414,7 @@
           <w:t>&lt;ref</w:t>
         </w:r>
       </w:moveFrom>
-      <w:moveFrom w:id="386" w:author="Unknown Author" w:date="2024-04-23T21:02:38Z">
+      <w:moveFrom w:id="378" w:author="Unknown Author" w:date="2024-04-23T21:02:38Z">
         <w:r>
           <w:rPr>
             <w:rFonts w:cs="Courier New" w:ascii="Courier New" w:hAnsi="Courier New"/>
@@ -31628,7 +31433,7 @@
           <w:t xml:space="preserve"> target</w:t>
         </w:r>
       </w:moveFrom>
-      <w:moveFrom w:id="387" w:author="Unknown Author" w:date="2024-04-23T21:02:38Z">
+      <w:moveFrom w:id="379" w:author="Unknown Author" w:date="2024-04-23T21:02:38Z">
         <w:r>
           <w:rPr>
             <w:rFonts w:cs="Courier New" w:ascii="Courier New" w:hAnsi="Courier New"/>
@@ -31647,7 +31452,7 @@
           <w:t>=</w:t>
         </w:r>
       </w:moveFrom>
-      <w:moveFrom w:id="388" w:author="Unknown Author" w:date="2024-04-23T21:02:38Z">
+      <w:moveFrom w:id="380" w:author="Unknown Author" w:date="2024-04-23T21:02:38Z">
         <w:r>
           <w:rPr>
             <w:rFonts w:cs="Courier New" w:ascii="Courier New" w:hAnsi="Courier New"/>
@@ -31666,7 +31471,7 @@
           <w:t>"https://tei-c.org/guidelines/customization/getting-started-with-p5-odds/"</w:t>
         </w:r>
       </w:moveFrom>
-      <w:moveFrom w:id="389" w:author="Unknown Author" w:date="2024-04-23T21:02:38Z">
+      <w:moveFrom w:id="381" w:author="Unknown Author" w:date="2024-04-23T21:02:38Z">
         <w:r>
           <w:rPr>
             <w:rFonts w:cs="Courier New" w:ascii="Courier New" w:hAnsi="Courier New"/>
@@ -31685,13 +31490,13 @@
           <w:t>&gt;</w:t>
         </w:r>
       </w:moveFrom>
-      <w:moveFrom w:id="390" w:author="Unknown Author" w:date="2024-04-23T21:02:38Z">
+      <w:moveFrom w:id="382" w:author="Unknown Author" w:date="2024-04-23T21:02:38Z">
         <w:r>
           <w:rPr/>
           <w:t>https://tei-c.org/guidelines/customization/getting-started-with-p5-odds/</w:t>
         </w:r>
       </w:moveFrom>
-      <w:moveFrom w:id="391" w:author="Unknown Author" w:date="2024-04-23T21:02:38Z">
+      <w:moveFrom w:id="383" w:author="Unknown Author" w:date="2024-04-23T21:02:38Z">
         <w:r>
           <w:rPr>
             <w:rFonts w:cs="Courier New" w:ascii="Courier New" w:hAnsi="Courier New"/>
@@ -31710,13 +31515,13 @@
           <w:t>&lt;/ref&gt;</w:t>
         </w:r>
       </w:moveFrom>
-      <w:moveFrom w:id="392" w:author="Unknown Author" w:date="2024-04-23T21:02:38Z">
+      <w:moveFrom w:id="384" w:author="Unknown Author" w:date="2024-04-23T21:02:38Z">
         <w:r>
           <w:rPr/>
           <w:t>.</w:t>
         </w:r>
       </w:moveFrom>
-      <w:moveFrom w:id="393" w:author="Unknown Author" w:date="2024-04-23T21:02:38Z">
+      <w:moveFrom w:id="385" w:author="Unknown Author" w:date="2024-04-23T21:02:38Z">
         <w:r>
           <w:rPr>
             <w:rFonts w:cs="Courier New" w:ascii="Courier New" w:hAnsi="Courier New"/>
@@ -31910,7 +31715,7 @@
         <w:rPr/>
         <w:t xml:space="preserve">. </w:t>
       </w:r>
-      <w:ins w:id="395" w:author="Unknown Author" w:date="2024-04-23T21:14:16Z">
+      <w:ins w:id="387" w:author="Unknown Author" w:date="2024-04-23T21:14:16Z">
         <w:r>
           <w:rPr>
             <w:rFonts w:cs="Courier New" w:ascii="Courier New" w:hAnsi="Courier New"/>
@@ -31922,7 +31727,7 @@
           <w:t>&lt;title</w:t>
         </w:r>
       </w:ins>
-      <w:ins w:id="396" w:author="Unknown Author" w:date="2024-04-23T21:14:16Z">
+      <w:ins w:id="388" w:author="Unknown Author" w:date="2024-04-23T21:14:16Z">
         <w:r>
           <w:rPr>
             <w:rFonts w:cs="Courier New" w:ascii="Courier New" w:hAnsi="Courier New"/>
@@ -31934,7 +31739,7 @@
           <w:t xml:space="preserve"> level</w:t>
         </w:r>
       </w:ins>
-      <w:ins w:id="397" w:author="Unknown Author" w:date="2024-04-23T21:14:16Z">
+      <w:ins w:id="389" w:author="Unknown Author" w:date="2024-04-23T21:14:16Z">
         <w:r>
           <w:rPr>
             <w:rFonts w:cs="Courier New" w:ascii="Courier New" w:hAnsi="Courier New"/>
@@ -31946,7 +31751,7 @@
           <w:t>=</w:t>
         </w:r>
       </w:ins>
-      <w:ins w:id="398" w:author="Unknown Author" w:date="2024-04-23T21:14:16Z">
+      <w:ins w:id="390" w:author="Unknown Author" w:date="2024-04-23T21:14:16Z">
         <w:r>
           <w:rPr>
             <w:rFonts w:cs="Courier New" w:ascii="Courier New" w:hAnsi="Courier New"/>
@@ -31958,7 +31763,7 @@
           <w:t>"m"</w:t>
         </w:r>
       </w:ins>
-      <w:ins w:id="399" w:author="Unknown Author" w:date="2024-04-23T21:14:16Z">
+      <w:ins w:id="391" w:author="Unknown Author" w:date="2024-04-23T21:14:16Z">
         <w:r>
           <w:rPr>
             <w:rFonts w:cs="Courier New" w:ascii="Courier New" w:hAnsi="Courier New"/>
@@ -31975,7 +31780,7 @@
         <w:rPr/>
         <w:t>TEI P5: Guidelines for Electronic Text Encoding and Interchange</w:t>
       </w:r>
-      <w:ins w:id="400" w:author="Unknown Author" w:date="2024-04-23T21:14:30Z">
+      <w:ins w:id="392" w:author="Unknown Author" w:date="2024-04-23T21:14:30Z">
         <w:r>
           <w:rPr>
             <w:rFonts w:cs="Courier New" w:ascii="Courier New" w:hAnsi="Courier New"/>
@@ -32142,7 +31947,6 @@
           <w:b/>
           <w:b/>
           <w:bCs/>
-          <w:moveTo w:id="411" w:author="Unknown Author" w:date="2024-04-23T21:02:49Z"/>
         </w:rPr>
       </w:pPr>
       <w:r>
@@ -32276,7 +32080,7 @@
         <w:rPr/>
         <w:t>n.d.</w:t>
       </w:r>
-      <w:ins w:id="401" w:author="Unknown Author" w:date="2024-04-23T21:10:55Z">
+      <w:ins w:id="393" w:author="Unknown Author" w:date="2024-04-23T21:10:55Z">
         <w:r>
           <w:rPr/>
           <w:t>a</w:t>
@@ -32303,11 +32107,9 @@
         <w:rPr/>
         <w:t>.</w:t>
       </w:r>
-      <w:ins w:id="402" w:author="Unknown Author" w:date="2024-04-23T21:06:21Z">
-        <w:r>
-          <w:rPr/>
-        </w:r>
-      </w:ins>
+      <w:r>
+        <w:rPr/>
+      </w:r>
       <w:commentRangeEnd w:id="54"/>
       <w:r>
         <w:commentReference w:id="54"/>
@@ -32316,13 +32118,13 @@
         <w:rPr/>
         <w:t xml:space="preserve"> </w:t>
       </w:r>
-      <w:del w:id="403" w:author="Unknown Author" w:date="2024-04-23T21:10:40Z">
+      <w:del w:id="394" w:author="Unknown Author" w:date="2024-04-23T21:10:40Z">
         <w:r>
           <w:rPr/>
           <w:delText>“</w:delText>
         </w:r>
       </w:del>
-      <w:ins w:id="404" w:author="Unknown Author" w:date="2024-04-23T21:12:49Z">
+      <w:ins w:id="395" w:author="Unknown Author" w:date="2024-04-23T21:12:49Z">
         <w:r>
           <w:rPr>
             <w:rFonts w:cs="Courier New" w:ascii="Courier New" w:hAnsi="Courier New"/>
@@ -32334,7 +32136,7 @@
           <w:t>&lt;title</w:t>
         </w:r>
       </w:ins>
-      <w:ins w:id="405" w:author="Unknown Author" w:date="2024-04-23T21:12:49Z">
+      <w:ins w:id="396" w:author="Unknown Author" w:date="2024-04-23T21:12:49Z">
         <w:r>
           <w:rPr>
             <w:rFonts w:cs="Courier New" w:ascii="Courier New" w:hAnsi="Courier New"/>
@@ -32346,7 +32148,7 @@
           <w:t xml:space="preserve"> level</w:t>
         </w:r>
       </w:ins>
-      <w:ins w:id="406" w:author="Unknown Author" w:date="2024-04-23T21:12:49Z">
+      <w:ins w:id="397" w:author="Unknown Author" w:date="2024-04-23T21:12:49Z">
         <w:r>
           <w:rPr>
             <w:rFonts w:cs="Courier New" w:ascii="Courier New" w:hAnsi="Courier New"/>
@@ -32358,7 +32160,7 @@
           <w:t>=</w:t>
         </w:r>
       </w:ins>
-      <w:ins w:id="407" w:author="Unknown Author" w:date="2024-04-23T21:12:49Z">
+      <w:ins w:id="398" w:author="Unknown Author" w:date="2024-04-23T21:12:49Z">
         <w:r>
           <w:rPr>
             <w:rFonts w:cs="Courier New" w:ascii="Courier New" w:hAnsi="Courier New"/>
@@ -32370,7 +32172,7 @@
           <w:t>"a"</w:t>
         </w:r>
       </w:ins>
-      <w:ins w:id="408" w:author="Unknown Author" w:date="2024-04-23T21:12:49Z">
+      <w:ins w:id="399" w:author="Unknown Author" w:date="2024-04-23T21:12:49Z">
         <w:r>
           <w:rPr>
             <w:rFonts w:cs="Courier New" w:ascii="Courier New" w:hAnsi="Courier New"/>
@@ -32390,11 +32192,17 @@
       <w:r>
         <w:rPr/>
       </w:r>
-      <w:ins w:id="409" w:author="Unknown Author" w:date="2024-04-23T21:13:15Z">
+      <w:ins w:id="400" w:author="Unknown Author" w:date="2024-04-24T17:21:06Z">
         <w:commentRangeEnd w:id="58"/>
         <w:r>
           <w:commentReference w:id="58"/>
         </w:r>
+        <w:r>
+          <w:rPr/>
+          <w:commentReference w:id="59"/>
+        </w:r>
+      </w:ins>
+      <w:ins w:id="401" w:author="Unknown Author" w:date="2024-04-23T21:13:15Z">
         <w:r>
           <w:rPr>
             <w:rFonts w:cs="Courier New" w:ascii="Courier New" w:hAnsi="Courier New"/>
@@ -32410,7 +32218,7 @@
         <w:rPr/>
         <w:t>.</w:t>
       </w:r>
-      <w:del w:id="410" w:author="Unknown Author" w:date="2024-04-23T21:10:43Z">
+      <w:del w:id="402" w:author="Unknown Author" w:date="2024-04-23T21:10:43Z">
         <w:r>
           <w:rPr/>
           <w:delText>”</w:delText>
@@ -32595,7 +32403,7 @@
           <w:bCs/>
         </w:rPr>
       </w:pPr>
-      <w:ins w:id="412" w:author="Unknown Author" w:date="2024-04-23T21:03:00Z">
+      <w:ins w:id="403" w:author="Unknown Author" w:date="2024-04-23T21:03:00Z">
         <w:r>
           <w:rPr>
             <w:rFonts w:cs="Courier New" w:ascii="Courier New" w:hAnsi="Courier New"/>
@@ -32607,7 +32415,7 @@
           <w:t>&lt;bibl</w:t>
         </w:r>
       </w:ins>
-      <w:ins w:id="413" w:author="Unknown Author" w:date="2024-04-23T21:03:00Z">
+      <w:ins w:id="404" w:author="Unknown Author" w:date="2024-04-23T21:03:00Z">
         <w:r>
           <w:rPr>
             <w:rFonts w:cs="Courier New" w:ascii="Courier New" w:hAnsi="Courier New"/>
@@ -32619,7 +32427,7 @@
           <w:t xml:space="preserve"> xml:id</w:t>
         </w:r>
       </w:ins>
-      <w:ins w:id="414" w:author="Unknown Author" w:date="2024-04-23T21:03:00Z">
+      <w:ins w:id="405" w:author="Unknown Author" w:date="2024-04-23T21:03:00Z">
         <w:r>
           <w:rPr>
             <w:rFonts w:cs="Courier New" w:ascii="Courier New" w:hAnsi="Courier New"/>
@@ -32631,7 +32439,7 @@
           <w:t>=</w:t>
         </w:r>
       </w:ins>
-      <w:ins w:id="415" w:author="Unknown Author" w:date="2024-04-23T21:03:00Z">
+      <w:ins w:id="406" w:author="Unknown Author" w:date="2024-04-23T21:03:00Z">
         <w:r>
           <w:rPr>
             <w:rFonts w:cs="Courier New" w:ascii="Courier New" w:hAnsi="Courier New"/>
@@ -32643,7 +32451,7 @@
           <w:t>"teicODD"</w:t>
         </w:r>
       </w:ins>
-      <w:ins w:id="416" w:author="Unknown Author" w:date="2024-04-23T21:03:00Z">
+      <w:ins w:id="407" w:author="Unknown Author" w:date="2024-04-23T21:03:00Z">
         <w:r>
           <w:rPr>
             <w:rFonts w:cs="Courier New" w:ascii="Courier New" w:hAnsi="Courier New"/>
@@ -32655,13 +32463,13 @@
           <w:t>&gt;&lt;author&gt;</w:t>
         </w:r>
       </w:ins>
-      <w:ins w:id="417" w:author="Unknown Author" w:date="2024-04-23T21:03:00Z">
+      <w:ins w:id="408" w:author="Unknown Author" w:date="2024-04-23T21:03:00Z">
         <w:r>
           <w:rPr/>
           <w:t>TEI Consortium</w:t>
         </w:r>
       </w:ins>
-      <w:ins w:id="418" w:author="Unknown Author" w:date="2024-04-23T21:03:00Z">
+      <w:ins w:id="409" w:author="Unknown Author" w:date="2024-04-23T21:03:00Z">
         <w:r>
           <w:rPr>
             <w:rFonts w:cs="Courier New" w:ascii="Courier New" w:hAnsi="Courier New"/>
@@ -32673,13 +32481,13 @@
           <w:t>&lt;/author&gt;</w:t>
         </w:r>
       </w:ins>
-      <w:ins w:id="419" w:author="Unknown Author" w:date="2024-04-23T21:03:00Z">
+      <w:ins w:id="410" w:author="Unknown Author" w:date="2024-04-23T21:03:00Z">
         <w:r>
           <w:rPr/>
           <w:t xml:space="preserve">. </w:t>
         </w:r>
       </w:ins>
-      <w:ins w:id="420" w:author="Unknown Author" w:date="2024-04-23T21:03:00Z">
+      <w:ins w:id="411" w:author="Unknown Author" w:date="2024-04-23T21:03:00Z">
         <w:r>
           <w:rPr>
             <w:rFonts w:cs="Courier New" w:ascii="Courier New" w:hAnsi="Courier New"/>
@@ -32691,19 +32499,13 @@
           <w:t>&lt;date&gt;</w:t>
         </w:r>
       </w:ins>
-      <w:ins w:id="421" w:author="Unknown Author" w:date="2024-04-23T21:03:00Z">
+      <w:ins w:id="412" w:author="Unknown Author" w:date="2024-04-23T21:03:00Z">
         <w:r>
           <w:rPr/>
-          <w:t>n.d.</w:t>
+          <w:t>n.d.b</w:t>
         </w:r>
       </w:ins>
-      <w:ins w:id="422" w:author="Unknown Author" w:date="2024-04-23T21:03:00Z">
-        <w:r>
-          <w:rPr/>
-          <w:t>b</w:t>
-        </w:r>
-      </w:ins>
-      <w:ins w:id="423" w:author="Unknown Author" w:date="2024-04-23T21:03:00Z">
+      <w:ins w:id="413" w:author="Unknown Author" w:date="2024-04-23T21:03:00Z">
         <w:r>
           <w:rPr>
             <w:rFonts w:cs="Courier New" w:ascii="Courier New" w:hAnsi="Courier New"/>
@@ -32715,13 +32517,13 @@
           <w:t>&lt;/date&gt;</w:t>
         </w:r>
       </w:ins>
-      <w:ins w:id="424" w:author="Unknown Author" w:date="2024-04-23T21:03:00Z">
+      <w:ins w:id="414" w:author="Unknown Author" w:date="2024-04-23T21:03:00Z">
         <w:r>
           <w:rPr/>
           <w:t xml:space="preserve">. </w:t>
         </w:r>
       </w:ins>
-      <w:ins w:id="425" w:author="Unknown Author" w:date="2024-04-23T21:03:00Z">
+      <w:ins w:id="415" w:author="Unknown Author" w:date="2024-04-23T21:03:00Z">
         <w:r>
           <w:rPr>
             <w:rFonts w:cs="Courier New" w:ascii="Courier New" w:hAnsi="Courier New"/>
@@ -32733,7 +32535,7 @@
           <w:t>&lt;title</w:t>
         </w:r>
       </w:ins>
-      <w:ins w:id="426" w:author="Unknown Author" w:date="2024-04-23T21:03:00Z">
+      <w:ins w:id="416" w:author="Unknown Author" w:date="2024-04-23T21:03:00Z">
         <w:r>
           <w:rPr>
             <w:rFonts w:cs="Courier New" w:ascii="Courier New" w:hAnsi="Courier New"/>
@@ -32745,7 +32547,7 @@
           <w:t xml:space="preserve"> level</w:t>
         </w:r>
       </w:ins>
-      <w:ins w:id="427" w:author="Unknown Author" w:date="2024-04-23T21:03:00Z">
+      <w:ins w:id="417" w:author="Unknown Author" w:date="2024-04-23T21:03:00Z">
         <w:r>
           <w:rPr>
             <w:rFonts w:cs="Courier New" w:ascii="Courier New" w:hAnsi="Courier New"/>
@@ -32757,7 +32559,7 @@
           <w:t>=</w:t>
         </w:r>
       </w:ins>
-      <w:ins w:id="428" w:author="Unknown Author" w:date="2024-04-23T21:03:00Z">
+      <w:ins w:id="418" w:author="Unknown Author" w:date="2024-04-23T21:03:00Z">
         <w:r>
           <w:rPr>
             <w:rFonts w:cs="Courier New" w:ascii="Courier New" w:hAnsi="Courier New"/>
@@ -32769,7 +32571,7 @@
           <w:t>"a"</w:t>
         </w:r>
       </w:ins>
-      <w:ins w:id="429" w:author="Unknown Author" w:date="2024-04-23T21:03:00Z">
+      <w:ins w:id="419" w:author="Unknown Author" w:date="2024-04-23T21:03:00Z">
         <w:r>
           <w:rPr>
             <w:rFonts w:cs="Courier New" w:ascii="Courier New" w:hAnsi="Courier New"/>
@@ -32781,13 +32583,13 @@
           <w:t>&gt;</w:t>
         </w:r>
       </w:ins>
-      <w:ins w:id="430" w:author="Unknown Author" w:date="2024-04-23T21:03:00Z">
+      <w:ins w:id="420" w:author="Unknown Author" w:date="2024-04-23T21:03:00Z">
         <w:r>
           <w:rPr/>
           <w:t>Getting Started with P5 ODDs.</w:t>
         </w:r>
       </w:ins>
-      <w:ins w:id="431" w:author="Unknown Author" w:date="2024-04-23T21:03:00Z">
+      <w:ins w:id="421" w:author="Unknown Author" w:date="2024-04-23T21:03:00Z">
         <w:r>
           <w:rPr>
             <w:rFonts w:cs="Courier New" w:ascii="Courier New" w:hAnsi="Courier New"/>
@@ -32799,13 +32601,13 @@
           <w:t>/title&gt;.</w:t>
         </w:r>
       </w:ins>
-      <w:ins w:id="432" w:author="Unknown Author" w:date="2024-04-23T21:03:00Z">
+      <w:ins w:id="422" w:author="Unknown Author" w:date="2024-04-23T21:03:00Z">
         <w:r>
           <w:rPr/>
           <w:t xml:space="preserve"> Accessed March 27, 2024. </w:t>
         </w:r>
       </w:ins>
-      <w:ins w:id="433" w:author="Unknown Author" w:date="2024-04-23T21:03:00Z">
+      <w:ins w:id="423" w:author="Unknown Author" w:date="2024-04-23T21:03:00Z">
         <w:r>
           <w:rPr>
             <w:rFonts w:cs="Courier New" w:ascii="Courier New" w:hAnsi="Courier New"/>
@@ -32817,7 +32619,7 @@
           <w:t>&lt;ref</w:t>
         </w:r>
       </w:ins>
-      <w:ins w:id="434" w:author="Unknown Author" w:date="2024-04-23T21:03:00Z">
+      <w:ins w:id="424" w:author="Unknown Author" w:date="2024-04-23T21:03:00Z">
         <w:r>
           <w:rPr>
             <w:rFonts w:cs="Courier New" w:ascii="Courier New" w:hAnsi="Courier New"/>
@@ -32829,7 +32631,7 @@
           <w:t xml:space="preserve"> target</w:t>
         </w:r>
       </w:ins>
-      <w:ins w:id="435" w:author="Unknown Author" w:date="2024-04-23T21:03:00Z">
+      <w:ins w:id="425" w:author="Unknown Author" w:date="2024-04-23T21:03:00Z">
         <w:r>
           <w:rPr>
             <w:rFonts w:cs="Courier New" w:ascii="Courier New" w:hAnsi="Courier New"/>
@@ -32841,7 +32643,7 @@
           <w:t>=</w:t>
         </w:r>
       </w:ins>
-      <w:ins w:id="436" w:author="Unknown Author" w:date="2024-04-23T21:03:00Z">
+      <w:ins w:id="426" w:author="Unknown Author" w:date="2024-04-23T21:03:00Z">
         <w:r>
           <w:rPr>
             <w:rFonts w:cs="Courier New" w:ascii="Courier New" w:hAnsi="Courier New"/>
@@ -32853,7 +32655,7 @@
           <w:t>"https://tei-c.org/guidelines/customization/getting-started-with-p5-odds/"</w:t>
         </w:r>
       </w:ins>
-      <w:ins w:id="437" w:author="Unknown Author" w:date="2024-04-23T21:03:00Z">
+      <w:ins w:id="427" w:author="Unknown Author" w:date="2024-04-23T21:03:00Z">
         <w:r>
           <w:rPr>
             <w:rFonts w:cs="Courier New" w:ascii="Courier New" w:hAnsi="Courier New"/>
@@ -32865,13 +32667,13 @@
           <w:t>&gt;</w:t>
         </w:r>
       </w:ins>
-      <w:ins w:id="438" w:author="Unknown Author" w:date="2024-04-23T21:03:00Z">
+      <w:ins w:id="428" w:author="Unknown Author" w:date="2024-04-23T21:03:00Z">
         <w:r>
           <w:rPr/>
           <w:t>https://tei-c.org/guidelines/customization/getting-started-with-p5-odds/</w:t>
         </w:r>
       </w:ins>
-      <w:ins w:id="439" w:author="Unknown Author" w:date="2024-04-23T21:03:00Z">
+      <w:ins w:id="429" w:author="Unknown Author" w:date="2024-04-23T21:03:00Z">
         <w:r>
           <w:rPr>
             <w:rFonts w:cs="Courier New" w:ascii="Courier New" w:hAnsi="Courier New"/>
@@ -32883,13 +32685,13 @@
           <w:t>&lt;/ref&gt;</w:t>
         </w:r>
       </w:ins>
-      <w:ins w:id="440" w:author="Unknown Author" w:date="2024-04-23T21:03:00Z">
+      <w:ins w:id="430" w:author="Unknown Author" w:date="2024-04-23T21:03:00Z">
         <w:r>
           <w:rPr/>
           <w:t>.</w:t>
         </w:r>
       </w:ins>
-      <w:ins w:id="441" w:author="Unknown Author" w:date="2024-04-23T21:03:00Z">
+      <w:ins w:id="431" w:author="Unknown Author" w:date="2024-04-23T21:03:00Z">
         <w:r>
           <w:rPr>
             <w:rFonts w:cs="Courier New" w:ascii="Courier New" w:hAnsi="Courier New"/>
@@ -33918,7 +33720,7 @@
     <w:p>
       <w:r>
         <w:rPr>
-          <w:rFonts w:eastAsia="Calibri" w:eastAsiaTheme="minorHAnsi" w:cs="Arial" w:ascii="Calibri" w:hAnsi="Calibri"/>
+          <w:rFonts w:ascii="Calibri" w:hAnsi="Calibri" w:eastAsia="Calibri" w:cs="Arial"/>
           <w:b w:val="false"/>
           <w:bCs w:val="false"/>
           <w:i w:val="false"/>
@@ -33937,42 +33739,87 @@
           <w:kern w:val="0"/>
           <w:position w:val="0"/>
           <w:sz w:val="20"/>
+          <w:sz w:val="20"/>
+          <w:szCs w:val="24"/>
+          <w:u w:val="none"/>
+          <w:vertAlign w:val="baseline"/>
+          <w:em w:val="none"/>
+          <w:lang w:eastAsia="en-US" w:val="en-US" w:bidi="ar-SA"/>
+        </w:rPr>
+        <w:t>Add an ID here and in the text where the chapter is mentioned</w:t>
+      </w:r>
+    </w:p>
+  </w:comment>
+  <w:comment w:id="58" w:author="Susan Lorand" w:date="2024-03-21T17:10:00Z" w:initials="SL">
+    <w:p>
+      <w:r>
+        <w:rPr>
+          <w:rFonts w:ascii="Liberation Serif" w:hAnsi="Liberation Serif" w:eastAsia="DejaVu Sans" w:cs="Noto Sans Arabic UI"/>
+          <w:lang w:val="en-US" w:eastAsia="en-US" w:bidi="en-US"/>
+        </w:rPr>
+        <w:t xml:space="preserve">I actually recommend citing this web page in a footnote, but if you want to keep it here, please add appropriate tags. </w:t>
+      </w:r>
+    </w:p>
+    <w:p>
+      <w:r>
+        <w:rPr>
+          <w:rFonts w:ascii="Liberation Serif" w:hAnsi="Liberation Serif" w:eastAsia="DejaVu Sans" w:cs="Noto Sans Arabic UI"/>
+          <w:lang w:val="en-US" w:eastAsia="en-US" w:bidi="en-US"/>
+        </w:rPr>
+        <w:t>Note that if both this and the reference to “Getting Started…” remain as reference list entries, we’ll need the in-text citations to refer to “TEI Consortium n.d.a” or “TEI Consortium n.d.b”.</w:t>
+      </w:r>
+    </w:p>
+    <w:p>
+      <w:r>
+        <w:rPr>
+          <w:rFonts w:ascii="Liberation Serif" w:hAnsi="Liberation Serif" w:eastAsia="DejaVu Sans" w:cs="Noto Sans Arabic UI"/>
+          <w:lang w:val="en-US" w:eastAsia="en-US" w:bidi="en-US"/>
+        </w:rPr>
+        <w:t>Chicago style notes: (a) “n.d.” is intentionally all lower case (see CMOS 17, sec. 15.44); (b) n.d. entries follow all entries by the same author that have dates (see CMOS 17, sec. 15.18).</w:t>
+      </w:r>
+    </w:p>
+  </w:comment>
+  <w:comment w:id="59" w:author="Unknown Author" w:date="2024-04-24T17:21:06Z" w:initials="">
+    <w:p>
+      <w:r>
+        <w:rPr>
+          <w:rFonts w:eastAsia="Calibri" w:cstheme="minorBidi" w:eastAsiaTheme="minorHAnsi" w:cs="" w:ascii="Calibri" w:hAnsi="Calibri"/>
+          <w:b w:val="false"/>
+          <w:bCs w:val="false"/>
+          <w:i/>
+          <w:iCs w:val="false"/>
+          <w:caps w:val="false"/>
+          <w:smallCaps w:val="false"/>
+          <w:strike w:val="false"/>
+          <w:dstrike w:val="false"/>
+          <w:outline w:val="false"/>
+          <w:shadow w:val="false"/>
+          <w:emboss w:val="false"/>
+          <w:imprint w:val="false"/>
+          <w:color w:val="auto"/>
+          <w:spacing w:val="0"/>
+          <w:w w:val="100"/>
+          <w:kern w:val="0"/>
+          <w:position w:val="0"/>
+          <w:sz w:val="16"/>
+          <w:sz w:val="16"/>
           <w:szCs w:val="24"/>
           <w:u w:val="none"/>
           <w:vertAlign w:val="baseline"/>
           <w:em w:val="none"/>
           <w:lang w:bidi="ar-SA" w:eastAsia="en-US" w:val="en-US"/>
         </w:rPr>
-        <w:t>Should we deleted? Reference not included in the body of the article</w:t>
-      </w:r>
-    </w:p>
-  </w:comment>
-  <w:comment w:id="58" w:author="Susan Lorand" w:date="2024-03-21T17:10:00Z" w:initials="SL">
-    <w:p>
-      <w:r>
-        <w:rPr>
-          <w:rFonts w:ascii="Liberation Serif" w:hAnsi="Liberation Serif" w:eastAsia="DejaVu Sans" w:cs="Noto Sans Arabic UI"/>
-          <w:lang w:val="en-US" w:eastAsia="en-US" w:bidi="en-US"/>
-        </w:rPr>
-        <w:t xml:space="preserve">I actually recommend citing this web page in a footnote, but if you want to keep it here, please add appropriate tags. </w:t>
-      </w:r>
-    </w:p>
-    <w:p>
-      <w:r>
-        <w:rPr>
-          <w:rFonts w:ascii="Liberation Serif" w:hAnsi="Liberation Serif" w:eastAsia="DejaVu Sans" w:cs="Noto Sans Arabic UI"/>
-          <w:lang w:val="en-US" w:eastAsia="en-US" w:bidi="en-US"/>
-        </w:rPr>
-        <w:t>Note that if both this and the reference to “Getting Started…” remain as reference list entries, we’ll need the in-text citations to refer to “TEI Consortium n.d.a” or “TEI Consortium n.d.b”.</w:t>
-      </w:r>
-    </w:p>
-    <w:p>
-      <w:r>
-        <w:rPr>
-          <w:rFonts w:ascii="Liberation Serif" w:hAnsi="Liberation Serif" w:eastAsia="DejaVu Sans" w:cs="Noto Sans Arabic UI"/>
-          <w:lang w:val="en-US" w:eastAsia="en-US" w:bidi="en-US"/>
-        </w:rPr>
-        <w:t>Chicago style notes: (a) “n.d.” is intentionally all lower case (see CMOS 17, sec. 15.44); (b) n.d. entries follow all entries by the same author that have dates (see CMOS 17, sec. 15.18).</w:t>
+        <w:t>Reply to Susan Lorand (03/21/2024, 17:10): "..."</w:t>
+      </w:r>
+    </w:p>
+    <w:p>
+      <w:r>
+        <w:rPr>
+          <w:rFonts w:ascii="Liberation Serif" w:hAnsi="Liberation Serif" w:eastAsia="DejaVu Sans" w:cs="DejaVu Sans"/>
+          <w:sz w:val="20"/>
+          <w:lang w:bidi="ar-SA" w:eastAsia="en-US" w:val="en-US"/>
+        </w:rPr>
+        <w:t>We prefer to keep them in the bibliography</w:t>
       </w:r>
     </w:p>
   </w:comment>
@@ -33996,6 +33843,8 @@
   <w15:commentEx w15:paraId="0d000000" w15:done="1"/>
   <w15:commentEx w15:paraId="0e000000" w15:done="1"/>
   <w15:commentEx w15:paraId="0f000000" w15:done="1"/>
+  <w15:commentEx w15:paraId="10000000" w15:done="1"/>
+  <w15:commentEx w15:paraId="11000000" w15:done="1"/>
 </w15:commentsEx>
 </file>
 
@@ -34004,7 +33853,7 @@
   <w:docDefaults>
     <w:rPrDefault>
       <w:rPr>
-        <w:rFonts w:ascii="Calibri" w:hAnsi="Calibri" w:eastAsia="Calibri" w:cs="Arial" w:asciiTheme="minorHAnsi" w:cstheme="minorBidi" w:eastAsiaTheme="minorHAnsi" w:hAnsiTheme="minorHAnsi"/>
+        <w:rFonts w:ascii="Calibri" w:hAnsi="Calibri" w:eastAsia="Calibri" w:cs="" w:asciiTheme="minorHAnsi" w:cstheme="minorBidi" w:eastAsiaTheme="minorHAnsi" w:hAnsiTheme="minorHAnsi"/>
         <w:sz w:val="24"/>
         <w:szCs w:val="24"/>
         <w:lang w:val="en-US" w:eastAsia="en-US" w:bidi="ar-SA"/>
@@ -34405,7 +34254,7 @@
       <w:jc w:val="left"/>
     </w:pPr>
     <w:rPr>
-      <w:rFonts w:ascii="Calibri" w:hAnsi="Calibri" w:eastAsia="Calibri" w:cs="Arial" w:asciiTheme="minorHAnsi" w:cstheme="minorBidi" w:eastAsiaTheme="minorHAnsi" w:hAnsiTheme="minorHAnsi"/>
+      <w:rFonts w:ascii="Calibri" w:hAnsi="Calibri" w:eastAsia="Calibri" w:cs="" w:asciiTheme="minorHAnsi" w:cstheme="minorBidi" w:eastAsiaTheme="minorHAnsi" w:hAnsiTheme="minorHAnsi"/>
       <w:color w:val="auto"/>
       <w:kern w:val="0"/>
       <w:sz w:val="24"/>
@@ -34430,7 +34279,7 @@
       <w:outlineLvl w:val="2"/>
     </w:pPr>
     <w:rPr>
-      <w:rFonts w:ascii="Calibri Light" w:hAnsi="Calibri Light" w:eastAsia="" w:cs="Times New Roman" w:asciiTheme="majorHAnsi" w:cstheme="majorBidi" w:eastAsiaTheme="majorEastAsia" w:hAnsiTheme="majorHAnsi"/>
+      <w:rFonts w:ascii="Calibri Light" w:hAnsi="Calibri Light" w:eastAsia="" w:cs="" w:asciiTheme="majorHAnsi" w:cstheme="majorBidi" w:eastAsiaTheme="majorEastAsia" w:hAnsiTheme="majorHAnsi"/>
       <w:color w:val="1F3763" w:themeColor="accent1" w:themeShade="7f"/>
     </w:rPr>
   </w:style>
@@ -34592,7 +34441,7 @@
     <w:qFormat/>
     <w:rsid w:val="00c831e5"/>
     <w:rPr>
-      <w:rFonts w:ascii="Calibri Light" w:hAnsi="Calibri Light" w:eastAsia="" w:cs="Times New Roman" w:asciiTheme="majorHAnsi" w:cstheme="majorBidi" w:eastAsiaTheme="majorEastAsia" w:hAnsiTheme="majorHAnsi"/>
+      <w:rFonts w:ascii="Calibri Light" w:hAnsi="Calibri Light" w:eastAsia="" w:cs="" w:asciiTheme="majorHAnsi" w:cstheme="majorBidi" w:eastAsiaTheme="majorEastAsia" w:hAnsiTheme="majorHAnsi"/>
       <w:color w:val="1F3763" w:themeColor="accent1" w:themeShade="7f"/>
     </w:rPr>
   </w:style>
@@ -34755,7 +34604,7 @@
       <w:jc w:val="left"/>
     </w:pPr>
     <w:rPr>
-      <w:rFonts w:ascii="Calibri" w:hAnsi="Calibri" w:eastAsia="Calibri" w:cs="Arial" w:asciiTheme="minorHAnsi" w:cstheme="minorBidi" w:eastAsiaTheme="minorHAnsi" w:hAnsiTheme="minorHAnsi"/>
+      <w:rFonts w:ascii="Calibri" w:hAnsi="Calibri" w:eastAsia="Calibri" w:cs="" w:asciiTheme="minorHAnsi" w:cstheme="minorBidi" w:eastAsiaTheme="minorHAnsi" w:hAnsiTheme="minorHAnsi"/>
       <w:color w:val="auto"/>
       <w:kern w:val="0"/>
       <w:sz w:val="24"/>

</xml_diff>

<commit_message>
Fix missing angle brackets.
</commit_message>
<xml_diff>
--- a/Documentation/papers/TEI_2022_Newcastle/247_copyedited_SL_ATOP.xml.docx
+++ b/Documentation/papers/TEI_2022_Newcastle/247_copyedited_SL_ATOP.xml.docx
@@ -20,6 +20,8 @@
           </w14:textFill>
         </w:rPr>
       </w:pPr>
+      <w:bookmarkStart w:id="0" w:name="__DdeLink__3114_884778774"/>
+      <w:bookmarkStart w:id="1" w:name="__DdeLink__2449_884778774"/>
       <w:r>
         <w:rPr/>
         <w:drawing>
@@ -5531,14 +5533,14 @@
         </w:r>
       </w:ins>
       <w:del w:id="12" w:author="Unknown Author" w:date="2024-04-17T08:37:22Z">
-        <w:bookmarkStart w:id="0" w:name="__Annotation__314_447816337____11"/>
+        <w:bookmarkStart w:id="2" w:name="__Annotation__314_447816337____11"/>
         <w:r>
           <w:rPr/>
           <w:delText>i</w:delText>
         </w:r>
       </w:del>
       <w:del w:id="13" w:author="Unknown Author" w:date="2024-04-17T08:37:22Z">
-        <w:bookmarkEnd w:id="0"/>
+        <w:bookmarkEnd w:id="2"/>
         <w:r>
           <w:rPr/>
           <w:delText>n a literate programming fashion</w:delText>
@@ -10183,20 +10185,7 @@
       </w:del>
       <w:del w:id="36" w:author="Unknown Author" w:date="2024-04-23T20:51:15Z">
         <w:r>
-          <w:rPr>
-            <w:rFonts w:cs="Courier New" w:ascii="Courier New" w:hAnsi="Courier New"/>
-            <w:color w:val="993300"/>
-            <w:sz w:val="18"/>
-            <w:szCs w:val="18"/>
-            <w:highlight w:val="white"/>
-            <w14:textFill>
-              <w14:solidFill>
-                <w14:srgbClr w14:val="993300">
-                  <w14:alpha w14:val="5000"/>
-                </w14:srgbClr>
-              </w14:solidFill>
-            </w14:textFill>
-          </w:rPr>
+          <w:rPr/>
           <w:commentReference w:id="12"/>
         </w:r>
       </w:del>
@@ -12112,11 +12101,9 @@
           <w:delText>”</w:delText>
         </w:r>
       </w:del>
-      <w:ins w:id="73" w:author="Unknown Author" w:date="2024-04-24T08:38:53Z">
-        <w:r>
-          <w:rPr/>
-        </w:r>
-      </w:ins>
+      <w:r>
+        <w:rPr/>
+      </w:r>
       <w:commentRangeEnd w:id="20"/>
       <w:r>
         <w:commentReference w:id="20"/>
@@ -12250,7 +12237,7 @@
         </w:rPr>
         <w:t>&lt;title</w:t>
       </w:r>
-      <w:del w:id="74" w:author="Unknown Author" w:date="2024-04-24T08:34:50Z">
+      <w:del w:id="73" w:author="Unknown Author" w:date="2024-04-24T08:34:50Z">
         <w:r>
           <w:rPr>
             <w:rFonts w:cs="Courier New" w:ascii="Courier New" w:hAnsi="Courier New"/>
@@ -12269,7 +12256,7 @@
           <w:delText xml:space="preserve"> level</w:delText>
         </w:r>
       </w:del>
-      <w:del w:id="75" w:author="Unknown Author" w:date="2024-04-24T08:34:50Z">
+      <w:del w:id="74" w:author="Unknown Author" w:date="2024-04-24T08:34:50Z">
         <w:r>
           <w:rPr>
             <w:rFonts w:cs="Courier New" w:ascii="Courier New" w:hAnsi="Courier New"/>
@@ -12288,7 +12275,7 @@
           <w:delText>=</w:delText>
         </w:r>
       </w:del>
-      <w:del w:id="76" w:author="Unknown Author" w:date="2024-04-24T08:34:50Z">
+      <w:del w:id="75" w:author="Unknown Author" w:date="2024-04-24T08:34:50Z">
         <w:r>
           <w:rPr>
             <w:rFonts w:cs="Courier New" w:ascii="Courier New" w:hAnsi="Courier New"/>
@@ -12449,7 +12436,7 @@
       <w:r>
         <w:rPr/>
       </w:r>
-      <w:ins w:id="77" w:author="Unknown Author" w:date="2024-04-24T08:41:56Z">
+      <w:ins w:id="76" w:author="Unknown Author" w:date="2024-04-24T08:41:56Z">
         <w:commentRangeEnd w:id="22"/>
         <w:r>
           <w:commentReference w:id="22"/>
@@ -12505,7 +12492,7 @@
         <w:rPr/>
         <w:t xml:space="preserve">, and only ~197 as members of the class </w:t>
       </w:r>
-      <w:ins w:id="78" w:author="Unknown Author" w:date="2024-04-24T08:45:21Z">
+      <w:ins w:id="77" w:author="Unknown Author" w:date="2024-04-24T08:45:21Z">
         <w:r>
           <w:rPr/>
           <w:t>&lt;ident&gt;</w:t>
@@ -12516,7 +12503,7 @@
         <w:rPr/>
         <w:t>att.global</w:t>
       </w:r>
-      <w:ins w:id="79" w:author="Unknown Author" w:date="2024-04-24T08:45:25Z">
+      <w:ins w:id="78" w:author="Unknown Author" w:date="2024-04-24T08:45:25Z">
         <w:r>
           <w:rPr/>
           <w:t>&lt;/ident&gt;</w:t>
@@ -12525,7 +12512,7 @@
       <w:r>
         <w:rPr/>
       </w:r>
-      <w:ins w:id="80" w:author="Unknown Author" w:date="2024-04-24T08:45:51Z">
+      <w:ins w:id="79" w:author="Unknown Author" w:date="2024-04-24T08:45:51Z">
         <w:commentRangeEnd w:id="24"/>
         <w:r>
           <w:commentReference w:id="24"/>
@@ -12581,7 +12568,7 @@
         <w:rPr/>
         <w:t xml:space="preserve">, and ~590 as members of the class </w:t>
       </w:r>
-      <w:ins w:id="81" w:author="Unknown Author" w:date="2024-04-24T08:45:31Z">
+      <w:ins w:id="80" w:author="Unknown Author" w:date="2024-04-24T08:45:31Z">
         <w:r>
           <w:rPr/>
           <w:t>&lt;ident&gt;</w:t>
@@ -12592,7 +12579,7 @@
         <w:rPr/>
         <w:t>att.global</w:t>
       </w:r>
-      <w:ins w:id="82" w:author="Unknown Author" w:date="2024-04-24T08:45:35Z">
+      <w:ins w:id="81" w:author="Unknown Author" w:date="2024-04-24T08:45:35Z">
         <w:r>
           <w:rPr/>
           <w:t>&lt;/ident&gt;</w:t>
@@ -14230,7 +14217,7 @@
         <w:rPr/>
         <w:t>, but in fact the repository</w:t>
       </w:r>
-      <w:del w:id="83" w:author="Unknown Author" w:date="2024-04-24T08:48:13Z">
+      <w:del w:id="82" w:author="Unknown Author" w:date="2024-04-24T08:48:13Z">
         <w:r>
           <w:rPr/>
           <w:commentReference w:id="27"/>
@@ -14261,7 +14248,7 @@
         <w:rPr/>
         <w:t xml:space="preserve"> The Stylesheets</w:t>
       </w:r>
-      <w:del w:id="84" w:author="Unknown Author" w:date="2024-04-24T08:49:17Z">
+      <w:del w:id="83" w:author="Unknown Author" w:date="2024-04-24T08:49:17Z">
         <w:r>
           <w:rPr/>
           <w:commentReference w:id="28"/>
@@ -14271,7 +14258,7 @@
         <w:rPr/>
         <w:t xml:space="preserve"> also convert TEI into many other formats (including DocBook, HTML, PDF, NLM, and OpenDocument), and many of those formats into TEI. These stylesheets</w:t>
       </w:r>
-      <w:del w:id="85" w:author="Unknown Author" w:date="2024-04-24T08:49:24Z">
+      <w:del w:id="84" w:author="Unknown Author" w:date="2024-04-24T08:49:24Z">
         <w:r>
           <w:rPr/>
           <w:commentReference w:id="29"/>
@@ -14875,7 +14862,7 @@
         <w:rPr/>
         <w:t xml:space="preserve">The Stylesheets are </w:t>
       </w:r>
-      <w:del w:id="86" w:author="Unknown Author" w:date="2024-04-24T08:52:47Z">
+      <w:del w:id="85" w:author="Unknown Author" w:date="2024-04-24T08:52:47Z">
         <w:commentRangeStart w:id="30"/>
         <w:r>
           <w:rPr>
@@ -14895,7 +14882,7 @@
           <w:delText>&lt;hi</w:delText>
         </w:r>
       </w:del>
-      <w:del w:id="87" w:author="Unknown Author" w:date="2024-04-24T08:52:47Z">
+      <w:del w:id="86" w:author="Unknown Author" w:date="2024-04-24T08:52:47Z">
         <w:r>
           <w:rPr>
             <w:rFonts w:cs="Courier New" w:ascii="Courier New" w:hAnsi="Courier New"/>
@@ -14914,7 +14901,7 @@
           <w:delText xml:space="preserve"> rend</w:delText>
         </w:r>
       </w:del>
-      <w:del w:id="88" w:author="Unknown Author" w:date="2024-04-24T08:52:47Z">
+      <w:del w:id="87" w:author="Unknown Author" w:date="2024-04-24T08:52:47Z">
         <w:r>
           <w:rPr>
             <w:rFonts w:cs="Courier New" w:ascii="Courier New" w:hAnsi="Courier New"/>
@@ -14933,7 +14920,7 @@
           <w:delText>=</w:delText>
         </w:r>
       </w:del>
-      <w:del w:id="89" w:author="Unknown Author" w:date="2024-04-24T08:52:47Z">
+      <w:del w:id="88" w:author="Unknown Author" w:date="2024-04-24T08:52:47Z">
         <w:r>
           <w:rPr>
             <w:rFonts w:cs="Courier New" w:ascii="Courier New" w:hAnsi="Courier New"/>
@@ -14952,7 +14939,7 @@
           <w:delText>"bold"</w:delText>
         </w:r>
       </w:del>
-      <w:del w:id="90" w:author="Unknown Author" w:date="2024-04-24T08:52:47Z">
+      <w:del w:id="89" w:author="Unknown Author" w:date="2024-04-24T08:52:47Z">
         <w:r>
           <w:rPr>
             <w:rFonts w:cs="Courier New" w:ascii="Courier New" w:hAnsi="Courier New"/>
@@ -14971,7 +14958,7 @@
           <w:delText>&gt;</w:delText>
         </w:r>
       </w:del>
-      <w:ins w:id="91" w:author="Unknown Author" w:date="2024-04-24T08:52:51Z">
+      <w:ins w:id="90" w:author="Unknown Author" w:date="2024-04-24T08:52:51Z">
         <w:r>
           <w:rPr>
             <w:rFonts w:cs="Courier New" w:ascii="Courier New" w:hAnsi="Courier New"/>
@@ -14994,7 +14981,7 @@
         <w:rPr/>
         <w:t>very</w:t>
       </w:r>
-      <w:ins w:id="92" w:author="Unknown Author" w:date="2024-04-24T08:52:57Z">
+      <w:ins w:id="91" w:author="Unknown Author" w:date="2024-04-24T08:52:57Z">
         <w:r>
           <w:rPr>
             <w:rFonts w:ascii="Courier New" w:hAnsi="Courier New"/>
@@ -15004,7 +14991,7 @@
           <w:t>&lt;/emph&gt;</w:t>
         </w:r>
       </w:ins>
-      <w:del w:id="93" w:author="Unknown Author" w:date="2024-04-24T08:52:49Z">
+      <w:del w:id="92" w:author="Unknown Author" w:date="2024-04-24T08:52:49Z">
         <w:r>
           <w:rPr>
             <w:rFonts w:cs="Courier New" w:ascii="Courier New" w:hAnsi="Courier New"/>
@@ -15039,26 +15026,13 @@
           </w14:textFill>
         </w:rPr>
       </w:r>
-      <w:ins w:id="94" w:author="Unknown Author" w:date="2024-04-24T08:54:10Z">
+      <w:ins w:id="93" w:author="Unknown Author" w:date="2024-04-24T08:54:10Z">
         <w:commentRangeEnd w:id="30"/>
         <w:r>
           <w:commentReference w:id="30"/>
         </w:r>
         <w:r>
-          <w:rPr>
-            <w:rFonts w:cs="Courier New" w:ascii="Courier New" w:hAnsi="Courier New"/>
-            <w:color w:val="000096"/>
-            <w:sz w:val="18"/>
-            <w:szCs w:val="18"/>
-            <w:highlight w:val="white"/>
-            <w14:textFill>
-              <w14:solidFill>
-                <w14:srgbClr w14:val="000096">
-                  <w14:alpha w14:val="5000"/>
-                </w14:srgbClr>
-              </w14:solidFill>
-            </w14:textFill>
-          </w:rPr>
+          <w:rPr/>
           <w:commentReference w:id="31"/>
         </w:r>
       </w:ins>
@@ -15066,7 +15040,7 @@
         <w:rPr/>
         <w:t xml:space="preserve"> complex. This is in large part because they do a </w:t>
       </w:r>
-      <w:del w:id="95" w:author="Unknown Author" w:date="2024-04-24T08:53:06Z">
+      <w:del w:id="94" w:author="Unknown Author" w:date="2024-04-24T08:53:06Z">
         <w:r>
           <w:rPr>
             <w:rFonts w:cs="Courier New" w:ascii="Courier New" w:hAnsi="Courier New"/>
@@ -15085,7 +15059,7 @@
           <w:delText>&lt;hi</w:delText>
         </w:r>
       </w:del>
-      <w:del w:id="96" w:author="Unknown Author" w:date="2024-04-24T08:53:06Z">
+      <w:del w:id="95" w:author="Unknown Author" w:date="2024-04-24T08:53:06Z">
         <w:r>
           <w:rPr>
             <w:rFonts w:cs="Courier New" w:ascii="Courier New" w:hAnsi="Courier New"/>
@@ -15104,7 +15078,7 @@
           <w:delText xml:space="preserve"> rend</w:delText>
         </w:r>
       </w:del>
-      <w:del w:id="97" w:author="Unknown Author" w:date="2024-04-24T08:53:06Z">
+      <w:del w:id="96" w:author="Unknown Author" w:date="2024-04-24T08:53:06Z">
         <w:r>
           <w:rPr>
             <w:rFonts w:cs="Courier New" w:ascii="Courier New" w:hAnsi="Courier New"/>
@@ -15123,7 +15097,7 @@
           <w:delText>=</w:delText>
         </w:r>
       </w:del>
-      <w:del w:id="98" w:author="Unknown Author" w:date="2024-04-24T08:53:06Z">
+      <w:del w:id="97" w:author="Unknown Author" w:date="2024-04-24T08:53:06Z">
         <w:r>
           <w:rPr>
             <w:rFonts w:cs="Courier New" w:ascii="Courier New" w:hAnsi="Courier New"/>
@@ -15142,7 +15116,7 @@
           <w:delText>"bold"</w:delText>
         </w:r>
       </w:del>
-      <w:del w:id="99" w:author="Unknown Author" w:date="2024-04-24T08:53:06Z">
+      <w:del w:id="98" w:author="Unknown Author" w:date="2024-04-24T08:53:06Z">
         <w:r>
           <w:rPr>
             <w:rFonts w:cs="Courier New" w:ascii="Courier New" w:hAnsi="Courier New"/>
@@ -15161,7 +15135,7 @@
           <w:delText>&gt;</w:delText>
         </w:r>
       </w:del>
-      <w:ins w:id="100" w:author="Unknown Author" w:date="2024-04-24T08:53:12Z">
+      <w:ins w:id="99" w:author="Unknown Author" w:date="2024-04-24T08:53:12Z">
         <w:r>
           <w:rPr>
             <w:rFonts w:cs="Courier New" w:ascii="Courier New" w:hAnsi="Courier New"/>
@@ -15184,7 +15158,7 @@
         <w:rPr/>
         <w:t>lot</w:t>
       </w:r>
-      <w:ins w:id="101" w:author="Unknown Author" w:date="2024-04-24T08:53:16Z">
+      <w:ins w:id="100" w:author="Unknown Author" w:date="2024-04-24T08:53:16Z">
         <w:r>
           <w:rPr>
             <w:rFonts w:ascii="Courier New" w:hAnsi="Courier New"/>
@@ -15194,7 +15168,7 @@
           <w:t>&lt;/emph&gt;</w:t>
         </w:r>
       </w:ins>
-      <w:del w:id="102" w:author="Unknown Author" w:date="2024-04-24T08:53:10Z">
+      <w:del w:id="101" w:author="Unknown Author" w:date="2024-04-24T08:53:10Z">
         <w:r>
           <w:rPr>
             <w:rFonts w:cs="Courier New" w:ascii="Courier New" w:hAnsi="Courier New"/>
@@ -16132,18 +16106,16 @@
         <w:rPr/>
         <w:t>), laying out the argument that the Stylesheets are becoming a hindrance to progress within the TEI. It seemed that most Council members were quite sympathetic to Holmes’s position. Bauman saw this as an opportunity, and asked the Council to create a task force for the purpose of creating a new ODD processor</w:t>
       </w:r>
-      <w:ins w:id="103" w:author="Susan Lorand" w:date="2024-03-21T11:07:00Z">
+      <w:ins w:id="102" w:author="Susan Lorand" w:date="2024-03-21T11:07:00Z">
         <w:commentRangeStart w:id="32"/>
         <w:r>
           <w:rPr/>
           <w:t xml:space="preserve"> (ATOP)</w:t>
         </w:r>
       </w:ins>
-      <w:ins w:id="104" w:author="Unknown Author" w:date="2024-04-24T08:56:41Z">
-        <w:r>
-          <w:rPr/>
-        </w:r>
-      </w:ins>
+      <w:r>
+        <w:rPr/>
+      </w:r>
       <w:commentRangeEnd w:id="32"/>
       <w:r>
         <w:commentReference w:id="32"/>
@@ -16201,7 +16173,7 @@
         <w:rPr/>
         <w:t>Thus ATOP will be an ODD processor that takes as input a chain of one or more ODD files and produces as output both a RELAX NG schema (representing the grammar expressed by the chained ODDs) and a</w:t>
       </w:r>
-      <w:del w:id="105" w:author="Unknown Author" w:date="2024-04-24T08:59:46Z">
+      <w:del w:id="103" w:author="Unknown Author" w:date="2024-04-24T08:59:46Z">
         <w:r>
           <w:rPr/>
           <w:delText>n</w:delText>
@@ -16211,19 +16183,19 @@
         <w:rPr/>
         <w:t xml:space="preserve"> </w:t>
       </w:r>
-      <w:del w:id="106" w:author="Unknown Author" w:date="2024-04-24T08:59:19Z">
+      <w:del w:id="104" w:author="Unknown Author" w:date="2024-04-24T08:59:19Z">
         <w:r>
           <w:rPr/>
           <w:delText>ISO</w:delText>
         </w:r>
       </w:del>
-      <w:ins w:id="107" w:author="Unknown Author" w:date="2024-04-24T08:59:19Z">
+      <w:ins w:id="105" w:author="Unknown Author" w:date="2024-04-24T08:59:19Z">
         <w:r>
           <w:rPr/>
           <w:t>Schematron</w:t>
         </w:r>
       </w:ins>
-      <w:ins w:id="108" w:author="Unknown Author" w:date="2024-04-24T08:59:19Z">
+      <w:ins w:id="106" w:author="Unknown Author" w:date="2024-04-24T08:59:19Z">
         <w:r>
           <w:rPr/>
           <w:commentReference w:id="33"/>
@@ -16241,7 +16213,7 @@
       <w:r>
         <w:rPr/>
       </w:r>
-      <w:ins w:id="109" w:author="Unknown Author" w:date="2024-04-24T09:00:18Z">
+      <w:ins w:id="107" w:author="Unknown Author" w:date="2024-04-24T09:00:18Z">
         <w:commentRangeEnd w:id="34"/>
         <w:r>
           <w:commentReference w:id="34"/>
@@ -16255,13 +16227,13 @@
         <w:rPr/>
         <w:t xml:space="preserve"> </w:t>
       </w:r>
-      <w:ins w:id="110" w:author="Unknown Author" w:date="2024-04-24T08:59:58Z">
+      <w:ins w:id="108" w:author="Unknown Author" w:date="2024-04-24T08:59:58Z">
         <w:r>
           <w:rPr/>
           <w:t>constraints</w:t>
         </w:r>
       </w:ins>
-      <w:ins w:id="111" w:author="Unknown Author" w:date="2024-04-24T09:00:00Z">
+      <w:ins w:id="109" w:author="Unknown Author" w:date="2024-04-24T09:00:00Z">
         <w:r>
           <w:rPr/>
           <w:t xml:space="preserve"> </w:t>
@@ -16279,7 +16251,7 @@
       <w:r>
         <w:rPr/>
       </w:r>
-      <w:ins w:id="112" w:author="Unknown Author" w:date="2024-04-24T09:01:14Z">
+      <w:ins w:id="110" w:author="Unknown Author" w:date="2024-04-24T09:01:14Z">
         <w:commentRangeEnd w:id="36"/>
         <w:r>
           <w:commentReference w:id="36"/>
@@ -16674,7 +16646,7 @@
         <w:rPr/>
         <w:t xml:space="preserve">). This repository includes the code (including tests), issues and pull requests, a glossary of terms, documentation of goals, namespaces, error codes, </w:t>
       </w:r>
-      <w:del w:id="113" w:author="Unknown Author" w:date="2024-04-24T09:05:08Z">
+      <w:del w:id="111" w:author="Unknown Author" w:date="2024-04-24T09:05:08Z">
         <w:r>
           <w:rPr/>
           <w:commentReference w:id="38"/>
@@ -17596,7 +17568,7 @@
         </w:rPr>
         <w:t>&lt;</w:t>
       </w:r>
-      <w:del w:id="114" w:author="Unknown Author" w:date="2024-04-24T09:06:39Z">
+      <w:del w:id="112" w:author="Unknown Author" w:date="2024-04-24T09:06:39Z">
         <w:r>
           <w:rPr>
             <w:rFonts w:cs="Courier New" w:ascii="Courier New" w:hAnsi="Courier New"/>
@@ -17615,7 +17587,7 @@
           <w:delText>hi</w:delText>
         </w:r>
       </w:del>
-      <w:ins w:id="115" w:author="Unknown Author" w:date="2024-04-24T09:06:39Z">
+      <w:ins w:id="113" w:author="Unknown Author" w:date="2024-04-24T09:06:39Z">
         <w:r>
           <w:rPr>
             <w:rFonts w:cs="Courier New" w:ascii="Courier New" w:hAnsi="Courier New"/>
@@ -17634,7 +17606,7 @@
           <w:t>emph</w:t>
         </w:r>
       </w:ins>
-      <w:del w:id="116" w:author="Unknown Author" w:date="2024-04-24T09:06:43Z">
+      <w:del w:id="114" w:author="Unknown Author" w:date="2024-04-24T09:06:43Z">
         <w:r>
           <w:rPr>
             <w:rFonts w:cs="Courier New" w:ascii="Courier New" w:hAnsi="Courier New"/>
@@ -17653,7 +17625,7 @@
           <w:delText xml:space="preserve"> rend</w:delText>
         </w:r>
       </w:del>
-      <w:del w:id="117" w:author="Unknown Author" w:date="2024-04-24T09:06:43Z">
+      <w:del w:id="115" w:author="Unknown Author" w:date="2024-04-24T09:06:43Z">
         <w:r>
           <w:rPr>
             <w:rFonts w:cs="Courier New" w:ascii="Courier New" w:hAnsi="Courier New"/>
@@ -17672,7 +17644,7 @@
           <w:delText>=</w:delText>
         </w:r>
       </w:del>
-      <w:del w:id="118" w:author="Unknown Author" w:date="2024-04-24T09:06:43Z">
+      <w:del w:id="116" w:author="Unknown Author" w:date="2024-04-24T09:06:43Z">
         <w:r>
           <w:rPr>
             <w:rFonts w:cs="Courier New" w:ascii="Courier New" w:hAnsi="Courier New"/>
@@ -17729,7 +17701,7 @@
         </w:rPr>
         <w:t>&lt;/</w:t>
       </w:r>
-      <w:del w:id="119" w:author="Unknown Author" w:date="2024-04-24T09:06:46Z">
+      <w:del w:id="117" w:author="Unknown Author" w:date="2024-04-24T09:06:46Z">
         <w:r>
           <w:rPr>
             <w:rFonts w:cs="Courier New" w:ascii="Courier New" w:hAnsi="Courier New"/>
@@ -17748,7 +17720,7 @@
           <w:delText>hi</w:delText>
         </w:r>
       </w:del>
-      <w:ins w:id="120" w:author="Unknown Author" w:date="2024-04-24T09:06:46Z">
+      <w:ins w:id="118" w:author="Unknown Author" w:date="2024-04-24T09:06:46Z">
         <w:r>
           <w:rPr>
             <w:rFonts w:cs="Courier New" w:ascii="Courier New" w:hAnsi="Courier New"/>
@@ -17805,7 +17777,7 @@
         </w:rPr>
         <w:t>&lt;</w:t>
       </w:r>
-      <w:del w:id="121" w:author="Unknown Author" w:date="2024-04-24T09:06:53Z">
+      <w:del w:id="119" w:author="Unknown Author" w:date="2024-04-24T09:06:53Z">
         <w:r>
           <w:rPr>
             <w:rFonts w:cs="Courier New" w:ascii="Courier New" w:hAnsi="Courier New"/>
@@ -17824,7 +17796,7 @@
           <w:delText>hi</w:delText>
         </w:r>
       </w:del>
-      <w:ins w:id="122" w:author="Unknown Author" w:date="2024-04-24T09:06:53Z">
+      <w:ins w:id="120" w:author="Unknown Author" w:date="2024-04-24T09:06:53Z">
         <w:r>
           <w:rPr>
             <w:rFonts w:cs="Courier New" w:ascii="Courier New" w:hAnsi="Courier New"/>
@@ -17843,7 +17815,7 @@
           <w:t>emph</w:t>
         </w:r>
       </w:ins>
-      <w:del w:id="123" w:author="Unknown Author" w:date="2024-04-24T09:06:59Z">
+      <w:del w:id="121" w:author="Unknown Author" w:date="2024-04-24T09:06:59Z">
         <w:r>
           <w:rPr>
             <w:rFonts w:cs="Courier New" w:ascii="Courier New" w:hAnsi="Courier New"/>
@@ -17862,7 +17834,7 @@
           <w:delText xml:space="preserve"> rend</w:delText>
         </w:r>
       </w:del>
-      <w:del w:id="124" w:author="Unknown Author" w:date="2024-04-24T09:06:59Z">
+      <w:del w:id="122" w:author="Unknown Author" w:date="2024-04-24T09:06:59Z">
         <w:r>
           <w:rPr>
             <w:rFonts w:cs="Courier New" w:ascii="Courier New" w:hAnsi="Courier New"/>
@@ -17881,7 +17853,7 @@
           <w:delText>=</w:delText>
         </w:r>
       </w:del>
-      <w:del w:id="125" w:author="Unknown Author" w:date="2024-04-24T09:06:59Z">
+      <w:del w:id="123" w:author="Unknown Author" w:date="2024-04-24T09:06:59Z">
         <w:r>
           <w:rPr>
             <w:rFonts w:cs="Courier New" w:ascii="Courier New" w:hAnsi="Courier New"/>
@@ -17938,7 +17910,7 @@
         </w:rPr>
         <w:t>&lt;/</w:t>
       </w:r>
-      <w:del w:id="126" w:author="Unknown Author" w:date="2024-04-24T09:07:02Z">
+      <w:del w:id="124" w:author="Unknown Author" w:date="2024-04-24T09:07:02Z">
         <w:r>
           <w:rPr>
             <w:rFonts w:cs="Courier New" w:ascii="Courier New" w:hAnsi="Courier New"/>
@@ -17957,7 +17929,7 @@
           <w:delText>hi</w:delText>
         </w:r>
       </w:del>
-      <w:ins w:id="127" w:author="Unknown Author" w:date="2024-04-24T09:07:02Z">
+      <w:ins w:id="125" w:author="Unknown Author" w:date="2024-04-24T09:07:02Z">
         <w:r>
           <w:rPr>
             <w:rFonts w:cs="Courier New" w:ascii="Courier New" w:hAnsi="Courier New"/>
@@ -19183,19 +19155,19 @@
         <w:rPr/>
         <w:t xml:space="preserve">. The output of stage 1 is read in and whatever base ODD it refers to is validated and read in. The ODDs are combined by following the instructions in the assembled customization ODD and applying them to the base ODD. All internationalization information (i.e., all languages </w:t>
       </w:r>
-      <w:del w:id="128" w:author="Unknown Author" w:date="2024-04-24T09:10:03Z">
+      <w:del w:id="126" w:author="Unknown Author" w:date="2024-04-24T09:10:03Z">
         <w:r>
           <w:rPr/>
           <w:delText>of</w:delText>
         </w:r>
       </w:del>
-      <w:ins w:id="129" w:author="Unknown Author" w:date="2024-04-24T09:10:04Z">
+      <w:ins w:id="127" w:author="Unknown Author" w:date="2024-04-24T09:10:04Z">
         <w:r>
           <w:rPr/>
           <w:t>used for</w:t>
         </w:r>
       </w:ins>
-      <w:del w:id="130" w:author="Unknown Author" w:date="2024-04-24T09:10:10Z">
+      <w:del w:id="128" w:author="Unknown Author" w:date="2024-04-24T09:10:10Z">
         <w:r>
           <w:rPr/>
           <w:commentReference w:id="39"/>
@@ -19607,7 +19579,7 @@
       <w:r>
         <w:rPr/>
       </w:r>
-      <w:ins w:id="131" w:author="Unknown Author" w:date="2024-04-24T09:12:26Z">
+      <w:ins w:id="129" w:author="Unknown Author" w:date="2024-04-24T09:12:26Z">
         <w:commentRangeEnd w:id="40"/>
         <w:r>
           <w:commentReference w:id="40"/>
@@ -19797,13 +19769,13 @@
         <w:rPr/>
         <w:t>. The output of the previous stage is validated and (if it passes) read in, and transpiled</w:t>
       </w:r>
-      <w:del w:id="132" w:author="Unknown Author" w:date="2024-04-24T09:13:04Z">
+      <w:del w:id="130" w:author="Unknown Author" w:date="2024-04-24T09:13:04Z">
         <w:r>
           <w:rPr/>
           <w:commentReference w:id="42"/>
         </w:r>
       </w:del>
-      <w:ins w:id="133" w:author="Unknown Author" w:date="2024-04-24T09:12:52Z">
+      <w:ins w:id="131" w:author="Unknown Author" w:date="2024-04-24T09:12:52Z">
         <w:r>
           <w:rPr/>
           <w:commentReference w:id="43"/>
@@ -19907,13 +19879,13 @@
         <w:rPr/>
         <w:t>The user is welcome to try to convert the RNG to DTD or XSD, but such is out of scope for ATOP; our goal is only to generate RELAX NG and Schematron</w:t>
       </w:r>
-      <w:del w:id="134" w:author="Unknown Author" w:date="2024-04-24T09:14:16Z">
+      <w:del w:id="132" w:author="Unknown Author" w:date="2024-04-24T09:14:16Z">
         <w:r>
           <w:rPr/>
           <w:commentReference w:id="44"/>
         </w:r>
       </w:del>
-      <w:ins w:id="135" w:author="Unknown Author" w:date="2024-04-24T09:14:04Z">
+      <w:ins w:id="133" w:author="Unknown Author" w:date="2024-04-24T09:14:04Z">
         <w:r>
           <w:rPr/>
           <w:t xml:space="preserve"> schemas</w:t>
@@ -21014,7 +20986,7 @@
         <w:rPr/>
         <w:t>We test each component rigorously while it is being developed. This involves developing an XSpec suite to test functions and named templates, and perhaps for larger components. We are also working on a sizable suite of test ODDs. We have already gathered, through a request on TEI-L, well over fifty customization ODDs written by TEI users—our in vivo</w:t>
       </w:r>
-      <w:del w:id="136" w:author="Unknown Author" w:date="2024-04-24T09:16:11Z">
+      <w:del w:id="134" w:author="Unknown Author" w:date="2024-04-24T09:16:11Z">
         <w:r>
           <w:rPr/>
           <w:commentReference w:id="45"/>
@@ -21024,7 +20996,7 @@
         <w:rPr/>
         <w:t xml:space="preserve"> test suite. In addition, we plan to generate both language ODDs and customization ODDs specifically designed to test particular features of the ODD language—our in vitro</w:t>
       </w:r>
-      <w:del w:id="137" w:author="Unknown Author" w:date="2024-04-24T09:16:13Z">
+      <w:del w:id="135" w:author="Unknown Author" w:date="2024-04-24T09:16:13Z">
         <w:r>
           <w:rPr/>
           <w:commentReference w:id="46"/>
@@ -21032,15 +21004,7 @@
       </w:del>
       <w:r>
         <w:rPr/>
-        <w:t xml:space="preserve"> test suite. Furthermore, since we have (deliberately) written the stage 5 program first, we are writing another </w:t>
-      </w:r>
-      <w:r>
-        <w:rPr/>
-        <w:t>in vitro</w:t>
-      </w:r>
-      <w:r>
-        <w:rPr/>
-        <w:t xml:space="preserve"> test suite for processing of PLODDs.</w:t>
+        <w:t xml:space="preserve"> test suite. Furthermore, since we have (deliberately) written the stage 5 program first, we are writing another in vitro test suite for processing of PLODDs.</w:t>
       </w:r>
       <w:r>
         <w:rPr>
@@ -21059,7 +21023,7 @@
         </w:rPr>
         <w:t>&lt;/p&gt;</w:t>
       </w:r>
-      <w:ins w:id="138" w:author="Unknown Author" w:date="2024-04-24T09:18:29Z">
+      <w:ins w:id="136" w:author="Unknown Author" w:date="2024-04-24T09:18:29Z">
         <w:r>
           <w:rPr>
             <w:rFonts w:cs="Courier New" w:ascii="Courier New" w:hAnsi="Courier New"/>
@@ -21110,19 +21074,19 @@
         <w:rPr/>
         <w:t xml:space="preserve">When testing the final RELAX NG result, we plan to perform both comparison testing (checking that the output file matches a previously </w:t>
       </w:r>
-      <w:del w:id="139" w:author="Susan Lorand" w:date="2024-03-21T11:24:00Z">
+      <w:del w:id="137" w:author="Susan Lorand" w:date="2024-03-21T11:24:00Z">
         <w:r>
           <w:rPr/>
           <w:delText>agreed</w:delText>
         </w:r>
       </w:del>
-      <w:del w:id="140" w:author="Susan Lorand" w:date="2024-03-21T11:23:00Z">
+      <w:del w:id="138" w:author="Susan Lorand" w:date="2024-03-21T11:23:00Z">
         <w:r>
           <w:rPr/>
           <w:delText xml:space="preserve"> upon</w:delText>
         </w:r>
       </w:del>
-      <w:ins w:id="141" w:author="Susan Lorand" w:date="2024-03-21T11:23:00Z">
+      <w:ins w:id="139" w:author="Susan Lorand" w:date="2024-03-21T11:23:00Z">
         <w:r>
           <w:rPr/>
           <w:t>agreed-upon</w:t>
@@ -21132,13 +21096,13 @@
         <w:rPr/>
         <w:t xml:space="preserve"> </w:t>
       </w:r>
-      <w:del w:id="142" w:author="Susan Lorand" w:date="2024-03-21T11:24:00Z">
+      <w:del w:id="140" w:author="Susan Lorand" w:date="2024-03-21T11:24:00Z">
         <w:r>
           <w:rPr/>
           <w:delText>expected output</w:delText>
         </w:r>
       </w:del>
-      <w:ins w:id="143" w:author="Susan Lorand" w:date="2024-03-21T11:24:00Z">
+      <w:ins w:id="141" w:author="Susan Lorand" w:date="2024-03-21T11:24:00Z">
         <w:r>
           <w:rPr/>
           <w:t>expected-output</w:t>
@@ -21148,13 +21112,13 @@
         <w:rPr/>
         <w:t xml:space="preserve"> file) and behavioral testing (checking that the output file flags a </w:t>
       </w:r>
-      <w:del w:id="144" w:author="Susan Lorand" w:date="2024-03-21T11:23:00Z">
+      <w:del w:id="142" w:author="Susan Lorand" w:date="2024-03-21T11:23:00Z">
         <w:r>
           <w:rPr/>
           <w:delText>known to be correct</w:delText>
         </w:r>
       </w:del>
-      <w:ins w:id="145" w:author="Susan Lorand" w:date="2024-03-21T11:23:00Z">
+      <w:ins w:id="143" w:author="Susan Lorand" w:date="2024-03-21T11:23:00Z">
         <w:r>
           <w:rPr/>
           <w:t>known-to-be-correct</w:t>
@@ -21311,7 +21275,7 @@
         <w:rPr/>
         <w:t>one or</w:t>
       </w:r>
-      <w:del w:id="146" w:author="Susan Lorand" w:date="2024-03-21T11:24:00Z">
+      <w:del w:id="144" w:author="Susan Lorand" w:date="2024-03-21T11:24:00Z">
         <w:r>
           <w:rPr/>
           <w:delText>e</w:delText>
@@ -21622,13 +21586,13 @@
         <w:rPr/>
         <w:t>. Ancillary deliverables will be a driver or glue program for an end</w:t>
       </w:r>
-      <w:del w:id="147" w:author="Susan Lorand" w:date="2024-03-21T16:44:00Z">
+      <w:del w:id="145" w:author="Susan Lorand" w:date="2024-03-21T16:44:00Z">
         <w:r>
           <w:rPr/>
           <w:delText>-</w:delText>
         </w:r>
       </w:del>
-      <w:ins w:id="148" w:author="Susan Lorand" w:date="2024-03-21T16:44:00Z">
+      <w:ins w:id="146" w:author="Susan Lorand" w:date="2024-03-21T16:44:00Z">
         <w:r>
           <w:rPr/>
           <w:t xml:space="preserve"> </w:t>
@@ -21670,13 +21634,13 @@
         <w:rPr/>
         <w:t xml:space="preserve"> the intermediate document(s) (although they may be hidden from </w:t>
       </w:r>
-      <w:del w:id="149" w:author="Susan Lorand" w:date="2024-03-21T16:45:00Z">
+      <w:del w:id="147" w:author="Susan Lorand" w:date="2024-03-21T16:45:00Z">
         <w:r>
           <w:rPr/>
           <w:delText>the user</w:delText>
         </w:r>
       </w:del>
-      <w:ins w:id="150" w:author="Susan Lorand" w:date="2024-03-21T16:45:00Z">
+      <w:ins w:id="148" w:author="Susan Lorand" w:date="2024-03-21T16:45:00Z">
         <w:r>
           <w:rPr/>
           <w:t>users</w:t>
@@ -21691,13 +21655,13 @@
         <w:rPr/>
         <w:t xml:space="preserve">unless </w:t>
       </w:r>
-      <w:del w:id="151" w:author="Susan Lorand" w:date="2024-03-21T16:45:00Z">
+      <w:del w:id="149" w:author="Susan Lorand" w:date="2024-03-21T16:45:00Z">
         <w:r>
           <w:rPr/>
           <w:delText>she asks for</w:delText>
         </w:r>
       </w:del>
-      <w:ins w:id="152" w:author="Susan Lorand" w:date="2024-03-21T16:45:00Z">
+      <w:ins w:id="150" w:author="Susan Lorand" w:date="2024-03-21T16:45:00Z">
         <w:r>
           <w:rPr/>
           <w:t>they request</w:t>
@@ -21767,13 +21731,13 @@
         <w:rPr/>
         <w:t>The main programs will be written in XSLT 3 (using XPath 3.1) without any extended functionality. Even if and when XSLT 4 is available, we plan to stick with XSLT 3. These programs should run in any standard XML-friendly environment, including the GNU/Linux command</w:t>
       </w:r>
-      <w:del w:id="153" w:author="Susan Lorand" w:date="2024-03-21T16:46:00Z">
+      <w:del w:id="151" w:author="Susan Lorand" w:date="2024-03-21T16:46:00Z">
         <w:r>
           <w:rPr/>
           <w:delText>-</w:delText>
         </w:r>
       </w:del>
-      <w:ins w:id="154" w:author="Susan Lorand" w:date="2024-03-21T16:46:00Z">
+      <w:ins w:id="152" w:author="Susan Lorand" w:date="2024-03-21T16:46:00Z">
         <w:r>
           <w:rPr/>
           <w:t xml:space="preserve"> </w:t>
@@ -22026,19 +21990,19 @@
         <w:rPr/>
         <w:t xml:space="preserve"> program that tests the input and runs the required XSLT programs in the right order will probably be written in </w:t>
       </w:r>
-      <w:ins w:id="155" w:author="Susan Lorand" w:date="2024-03-21T16:47:00Z">
+      <w:ins w:id="153" w:author="Susan Lorand" w:date="2024-03-21T16:47:00Z">
         <w:r>
           <w:rPr/>
           <w:t xml:space="preserve">Apache </w:t>
         </w:r>
       </w:ins>
-      <w:del w:id="156" w:author="Susan Lorand" w:date="2024-03-21T16:47:00Z">
+      <w:del w:id="154" w:author="Susan Lorand" w:date="2024-03-21T16:47:00Z">
         <w:r>
           <w:rPr/>
           <w:delText>a</w:delText>
         </w:r>
       </w:del>
-      <w:ins w:id="157" w:author="Susan Lorand" w:date="2024-03-21T16:47:00Z">
+      <w:ins w:id="155" w:author="Susan Lorand" w:date="2024-03-21T16:47:00Z">
         <w:r>
           <w:rPr/>
           <w:t>A</w:t>
@@ -22203,7 +22167,7 @@
         </w:rPr>
         <w:t>&lt;/ref&gt;</w:t>
       </w:r>
-      <w:ins w:id="158" w:author="Susan Lorand" w:date="2024-03-21T16:48:00Z">
+      <w:ins w:id="156" w:author="Susan Lorand" w:date="2024-03-21T16:48:00Z">
         <w:r>
           <w:rPr/>
           <w:t>)</w:t>
@@ -22479,13 +22443,13 @@
         <w:rPr/>
         <w:t xml:space="preserve"> must be more clearly specified. A brief commentary </w:t>
       </w:r>
-      <w:del w:id="159" w:author="Susan Lorand" w:date="2024-03-21T16:50:00Z">
+      <w:del w:id="157" w:author="Susan Lorand" w:date="2024-03-21T16:50:00Z">
         <w:r>
           <w:rPr/>
           <w:delText>of</w:delText>
         </w:r>
       </w:del>
-      <w:ins w:id="160" w:author="Susan Lorand" w:date="2024-03-21T16:50:00Z">
+      <w:ins w:id="158" w:author="Susan Lorand" w:date="2024-03-21T16:50:00Z">
         <w:commentRangeStart w:id="52"/>
         <w:r>
           <w:rPr/>
@@ -22524,14 +22488,14 @@
         <w:rPr/>
         <w:t xml:space="preserve">These examples are taken from a presentation by the authors delivered at the joint MEC </w:t>
       </w:r>
-      <w:ins w:id="161" w:author="Susan Lorand" w:date="2024-03-28T17:05:00Z">
+      <w:ins w:id="159" w:author="Susan Lorand" w:date="2024-03-28T17:05:00Z">
         <w:commentRangeStart w:id="53"/>
         <w:r>
           <w:rPr/>
           <w:t xml:space="preserve">(Music Encoding </w:t>
         </w:r>
       </w:ins>
-      <w:ins w:id="162" w:author="Susan Lorand" w:date="2024-03-28T17:06:00Z">
+      <w:ins w:id="160" w:author="Susan Lorand" w:date="2024-03-28T17:06:00Z">
         <w:r>
           <w:rPr/>
           <w:t>Conference)</w:t>
@@ -22540,7 +22504,7 @@
       <w:r>
         <w:rPr/>
       </w:r>
-      <w:ins w:id="163" w:author="Susan Lorand" w:date="2024-03-28T17:06:00Z">
+      <w:ins w:id="161" w:author="Susan Lorand" w:date="2024-03-28T17:06:00Z">
         <w:commentRangeEnd w:id="53"/>
         <w:r>
           <w:commentReference w:id="53"/>
@@ -22554,7 +22518,7 @@
         <w:rPr/>
         <w:t>and TEI Conference 2023 (Pade</w:t>
       </w:r>
-      <w:ins w:id="164" w:author="Susan Lorand" w:date="2024-03-21T11:26:00Z">
+      <w:ins w:id="162" w:author="Susan Lorand" w:date="2024-03-21T11:26:00Z">
         <w:r>
           <w:rPr/>
           <w:t>r</w:t>
@@ -22704,7 +22668,7 @@
         <w:rPr/>
         <w:t>Bauman et al. 2023</w:t>
       </w:r>
-      <w:ins w:id="165" w:author="Susan Lorand" w:date="2024-03-21T16:49:00Z">
+      <w:ins w:id="163" w:author="Susan Lorand" w:date="2024-03-21T16:49:00Z">
         <w:r>
           <w:rPr/>
           <w:t>.</w:t>
@@ -22833,7 +22797,7 @@
         <w:rPr/>
         <w:t xml:space="preserve">There is no mechanism in the ODD language for </w:t>
       </w:r>
-      <w:del w:id="166" w:author="Susan Lorand" w:date="2024-03-21T16:50:00Z">
+      <w:del w:id="164" w:author="Susan Lorand" w:date="2024-03-21T16:50:00Z">
         <w:r>
           <w:rPr/>
           <w:delText xml:space="preserve">a </w:delText>
@@ -22843,7 +22807,7 @@
         <w:rPr/>
         <w:t>user</w:t>
       </w:r>
-      <w:ins w:id="167" w:author="Susan Lorand" w:date="2024-03-21T16:50:00Z">
+      <w:ins w:id="165" w:author="Susan Lorand" w:date="2024-03-21T16:50:00Z">
         <w:r>
           <w:rPr/>
           <w:t>s</w:t>
@@ -22853,13 +22817,13 @@
         <w:rPr/>
         <w:t xml:space="preserve"> to specify the query</w:t>
       </w:r>
-      <w:ins w:id="168" w:author="Susan Lorand" w:date="2024-03-21T16:50:00Z">
+      <w:ins w:id="166" w:author="Susan Lorand" w:date="2024-03-21T16:50:00Z">
         <w:r>
           <w:rPr/>
           <w:t>-</w:t>
         </w:r>
       </w:ins>
-      <w:del w:id="169" w:author="Susan Lorand" w:date="2024-03-21T16:50:00Z">
+      <w:del w:id="167" w:author="Susan Lorand" w:date="2024-03-21T16:50:00Z">
         <w:r>
           <w:rPr/>
           <w:delText xml:space="preserve"> </w:delText>
@@ -22869,13 +22833,13 @@
         <w:rPr/>
         <w:t xml:space="preserve">binding language used in </w:t>
       </w:r>
-      <w:del w:id="170" w:author="Susan Lorand" w:date="2024-03-21T16:50:00Z">
+      <w:del w:id="168" w:author="Susan Lorand" w:date="2024-03-21T16:50:00Z">
         <w:r>
           <w:rPr/>
           <w:delText>her</w:delText>
         </w:r>
       </w:del>
-      <w:ins w:id="171" w:author="Susan Lorand" w:date="2024-03-21T16:50:00Z">
+      <w:ins w:id="169" w:author="Susan Lorand" w:date="2024-03-21T16:50:00Z">
         <w:r>
           <w:rPr/>
           <w:t>their</w:t>
@@ -22885,13 +22849,13 @@
         <w:rPr/>
         <w:t xml:space="preserve"> Schematron contexts and tests. Driven by the </w:t>
       </w:r>
-      <w:del w:id="172" w:author="Susan Lorand" w:date="2024-03-21T16:51:00Z">
+      <w:del w:id="170" w:author="Susan Lorand" w:date="2024-03-21T16:51:00Z">
         <w:r>
           <w:rPr/>
           <w:delText>atop</w:delText>
         </w:r>
       </w:del>
-      <w:ins w:id="173" w:author="Susan Lorand" w:date="2024-03-21T16:51:00Z">
+      <w:ins w:id="171" w:author="Susan Lorand" w:date="2024-03-21T16:51:00Z">
         <w:r>
           <w:rPr/>
           <w:t>ATOP</w:t>
@@ -22901,31 +22865,31 @@
         <w:rPr/>
         <w:t xml:space="preserve"> </w:t>
       </w:r>
-      <w:del w:id="174" w:author="Susan Lorand" w:date="2024-03-28T17:22:00Z">
+      <w:del w:id="172" w:author="Susan Lorand" w:date="2024-03-28T17:22:00Z">
         <w:r>
           <w:rPr/>
           <w:delText>working group</w:delText>
         </w:r>
       </w:del>
-      <w:ins w:id="175" w:author="Susan Lorand" w:date="2024-03-28T17:24:00Z">
+      <w:ins w:id="173" w:author="Susan Lorand" w:date="2024-03-28T17:24:00Z">
         <w:r>
           <w:rPr/>
           <w:t>T</w:t>
         </w:r>
       </w:ins>
-      <w:ins w:id="176" w:author="Susan Lorand" w:date="2024-03-28T17:22:00Z">
+      <w:ins w:id="174" w:author="Susan Lorand" w:date="2024-03-28T17:22:00Z">
         <w:r>
           <w:rPr/>
           <w:t xml:space="preserve">ask </w:t>
         </w:r>
       </w:ins>
-      <w:ins w:id="177" w:author="Susan Lorand" w:date="2024-03-28T17:24:00Z">
+      <w:ins w:id="175" w:author="Susan Lorand" w:date="2024-03-28T17:24:00Z">
         <w:r>
           <w:rPr/>
           <w:t>F</w:t>
         </w:r>
       </w:ins>
-      <w:ins w:id="178" w:author="Susan Lorand" w:date="2024-03-28T17:22:00Z">
+      <w:ins w:id="176" w:author="Susan Lorand" w:date="2024-03-28T17:22:00Z">
         <w:r>
           <w:rPr/>
           <w:t>orce</w:t>
@@ -23542,7 +23506,7 @@
         </w:rPr>
         <w:t>&lt;/gi&gt;</w:t>
       </w:r>
-      <w:ins w:id="179" w:author="Susan Lorand" w:date="2024-03-21T16:52:00Z">
+      <w:ins w:id="177" w:author="Susan Lorand" w:date="2024-03-21T16:52:00Z">
         <w:r>
           <w:rPr/>
           <w:t>,</w:t>
@@ -23647,13 +23611,13 @@
         <w:rPr/>
         <w:t xml:space="preserve">Schematron </w:t>
       </w:r>
-      <w:del w:id="180" w:author="Susan Lorand" w:date="2024-03-21T16:52:00Z">
+      <w:del w:id="178" w:author="Susan Lorand" w:date="2024-03-21T16:52:00Z">
         <w:r>
           <w:rPr/>
           <w:delText>c</w:delText>
         </w:r>
       </w:del>
-      <w:ins w:id="181" w:author="Susan Lorand" w:date="2024-03-21T16:52:00Z">
+      <w:ins w:id="179" w:author="Susan Lorand" w:date="2024-03-21T16:52:00Z">
         <w:r>
           <w:rPr/>
           <w:t>C</w:t>
@@ -23800,13 +23764,13 @@
         <w:rPr/>
         <w:t xml:space="preserve">. The </w:t>
       </w:r>
-      <w:del w:id="182" w:author="Susan Lorand" w:date="2024-03-21T16:52:00Z">
+      <w:del w:id="180" w:author="Susan Lorand" w:date="2024-03-21T16:52:00Z">
         <w:r>
           <w:rPr/>
           <w:delText>first one</w:delText>
         </w:r>
       </w:del>
-      <w:ins w:id="183" w:author="Susan Lorand" w:date="2024-03-21T16:52:00Z">
+      <w:ins w:id="181" w:author="Susan Lorand" w:date="2024-03-21T16:52:00Z">
         <w:r>
           <w:rPr/>
           <w:t>context</w:t>
@@ -24266,7 +24230,7 @@
         <w:rPr/>
         <w:t>https://github.com/TEIC/TEI/labels/atop</w:t>
       </w:r>
-      <w:del w:id="184" w:author="Susan Lorand" w:date="2024-03-21T16:53:00Z">
+      <w:del w:id="182" w:author="Susan Lorand" w:date="2024-03-21T16:53:00Z">
         <w:r>
           <w:rPr/>
           <w:delText>)</w:delText>
@@ -24382,7 +24346,7 @@
         <w:rPr/>
         <w:t>https://github.com/TEIC/Stylesheets/labels/atop</w:t>
       </w:r>
-      <w:del w:id="185" w:author="Susan Lorand" w:date="2024-03-21T16:53:00Z">
+      <w:del w:id="183" w:author="Susan Lorand" w:date="2024-03-21T16:53:00Z">
         <w:r>
           <w:rPr/>
           <w:delText>)</w:delText>
@@ -24414,13 +24378,13 @@
         <w:rPr/>
         <w:t xml:space="preserve">fixes to previous </w:t>
       </w:r>
-      <w:del w:id="186" w:author="Susan Lorand" w:date="2024-03-28T16:28:00Z">
+      <w:del w:id="184" w:author="Susan Lorand" w:date="2024-03-28T16:28:00Z">
         <w:r>
           <w:rPr/>
           <w:delText>S</w:delText>
         </w:r>
       </w:del>
-      <w:ins w:id="187" w:author="Susan Lorand" w:date="2024-03-28T16:28:00Z">
+      <w:ins w:id="185" w:author="Susan Lorand" w:date="2024-03-28T16:28:00Z">
         <w:r>
           <w:rPr/>
           <w:t>s</w:t>
@@ -24783,7 +24747,7 @@
         </w:rPr>
         <w:t>&lt;/author&gt;</w:t>
       </w:r>
-      <w:ins w:id="188" w:author="Susan Lorand" w:date="2024-03-21T16:56:00Z">
+      <w:ins w:id="186" w:author="Susan Lorand" w:date="2024-03-21T16:56:00Z">
         <w:r>
           <w:rPr/>
           <w:t>.</w:t>
@@ -25051,7 +25015,7 @@
         </w:rPr>
         <w:t>&lt;/title&gt;</w:t>
       </w:r>
-      <w:ins w:id="189" w:author="Unknown Author" w:date="2024-04-23T20:34:36Z">
+      <w:ins w:id="187" w:author="Unknown Author" w:date="2024-04-23T20:34:36Z">
         <w:r>
           <w:rPr>
             <w:rFonts w:cs="Courier New" w:ascii="Courier New" w:hAnsi="Courier New"/>
@@ -25074,7 +25038,7 @@
         <w:rPr/>
         <w:t xml:space="preserve"> </w:t>
       </w:r>
-      <w:ins w:id="190" w:author="Unknown Author" w:date="2024-04-23T20:29:39Z">
+      <w:ins w:id="188" w:author="Unknown Author" w:date="2024-04-23T20:29:39Z">
         <w:r>
           <w:rPr>
             <w:rFonts w:cs="Courier New" w:ascii="Courier New" w:hAnsi="Courier New"/>
@@ -25093,7 +25057,7 @@
           <w:t>&lt;biblScope unit=</w:t>
         </w:r>
       </w:ins>
-      <w:ins w:id="191" w:author="Unknown Author" w:date="2024-04-23T20:29:39Z">
+      <w:ins w:id="189" w:author="Unknown Author" w:date="2024-04-23T20:29:39Z">
         <w:r>
           <w:rPr>
             <w:rFonts w:eastAsia="Calibri" w:cs="Courier New" w:ascii="Courier New" w:hAnsi="Courier New"/>
@@ -25114,7 +25078,7 @@
           <w:t>"issue"</w:t>
         </w:r>
       </w:ins>
-      <w:ins w:id="192" w:author="Unknown Author" w:date="2024-04-23T20:29:39Z">
+      <w:ins w:id="190" w:author="Unknown Author" w:date="2024-04-23T20:29:39Z">
         <w:r>
           <w:rPr>
             <w:rFonts w:cs="Courier New" w:ascii="Courier New" w:hAnsi="Courier New"/>
@@ -25138,7 +25102,7 @@
         <w:rPr/>
         <w:t>12</w:t>
       </w:r>
-      <w:ins w:id="193" w:author="Unknown Author" w:date="2024-04-23T20:30:26Z">
+      <w:ins w:id="191" w:author="Unknown Author" w:date="2024-04-23T20:30:26Z">
         <w:r>
           <w:rPr>
             <w:rFonts w:eastAsia="Calibri" w:cs="Courier New" w:ascii="Courier New" w:hAnsi="Courier New"/>
@@ -25159,7 +25123,7 @@
           <w:t>&lt;/biblScope</w:t>
         </w:r>
       </w:ins>
-      <w:ins w:id="194" w:author="Unknown Author" w:date="2024-04-23T20:30:26Z">
+      <w:ins w:id="192" w:author="Unknown Author" w:date="2024-04-23T20:30:26Z">
         <w:r>
           <w:rPr>
             <w:rStyle w:val="InternetLink"/>
@@ -25185,7 +25149,7 @@
         <w:rPr/>
         <w:t xml:space="preserve">. </w:t>
       </w:r>
-      <w:ins w:id="195" w:author="Unknown Author" w:date="2024-04-23T20:32:07Z">
+      <w:ins w:id="193" w:author="Unknown Author" w:date="2024-04-23T20:32:07Z">
         <w:r>
           <w:rPr>
             <w:rStyle w:val="InternetLink"/>
@@ -25208,7 +25172,7 @@
         </w:r>
       </w:ins>
       <w:hyperlink r:id="rId4">
-        <w:ins w:id="196" w:author="Susan Lorand" w:date="2024-03-22T14:30:00Z">
+        <w:ins w:id="194" w:author="Susan Lorand" w:date="2024-03-22T14:30:00Z">
           <w:r>
             <w:rPr>
               <w:rStyle w:val="InternetLink"/>
@@ -25250,7 +25214,7 @@
           </w:rPr>
           <w:t>journals.openedition.org</w:t>
         </w:r>
-        <w:ins w:id="197" w:author="Susan Lorand" w:date="2024-03-22T14:30:00Z">
+        <w:ins w:id="195" w:author="Susan Lorand" w:date="2024-03-22T14:30:00Z">
           <w:r>
             <w:rPr>
               <w:rStyle w:val="InternetLink"/>
@@ -25273,7 +25237,7 @@
           </w:r>
         </w:ins>
       </w:hyperlink>
-      <w:ins w:id="198" w:author="Unknown Author" w:date="2024-04-23T20:32:27Z">
+      <w:ins w:id="196" w:author="Unknown Author" w:date="2024-04-23T20:32:27Z">
         <w:r>
           <w:rPr>
             <w:rStyle w:val="InternetLink"/>
@@ -25296,7 +25260,7 @@
         </w:r>
       </w:ins>
       <w:hyperlink r:id="rId5">
-        <w:ins w:id="199" w:author="Unknown Author" w:date="2024-04-23T20:32:27Z">
+        <w:ins w:id="197" w:author="Unknown Author" w:date="2024-04-23T20:32:27Z">
           <w:r>
             <w:rPr>
               <w:rStyle w:val="InternetLink"/>
@@ -25305,7 +25269,7 @@
           </w:r>
         </w:ins>
       </w:hyperlink>
-      <w:ins w:id="200" w:author="Unknown Author" w:date="2024-04-23T20:32:27Z">
+      <w:ins w:id="198" w:author="Unknown Author" w:date="2024-04-23T20:32:27Z">
         <w:r>
           <w:rPr>
             <w:rStyle w:val="InternetLink"/>
@@ -25327,7 +25291,7 @@
           <w:t>&lt;/ref&gt;</w:t>
         </w:r>
       </w:ins>
-      <w:ins w:id="201" w:author="Unknown Author" w:date="2024-04-23T20:31:53Z">
+      <w:ins w:id="199" w:author="Unknown Author" w:date="2024-04-23T20:31:53Z">
         <w:r>
           <w:rPr>
             <w:rStyle w:val="InternetLink"/>
@@ -25335,8 +25299,8 @@
           <w:t>.</w:t>
         </w:r>
       </w:ins>
-      <w:ins w:id="202" w:author="Susan Lorand" w:date="2024-03-22T14:30:00Z">
-        <w:del w:id="203" w:author="Unknown Author" w:date="2024-04-23T20:31:52Z">
+      <w:ins w:id="200" w:author="Susan Lorand" w:date="2024-03-22T14:30:00Z">
+        <w:del w:id="201" w:author="Unknown Author" w:date="2024-04-23T20:31:52Z">
           <w:r>
             <w:rPr>
               <w:rStyle w:val="InternetLink"/>
@@ -25345,7 +25309,7 @@
           </w:r>
         </w:del>
       </w:ins>
-      <w:ins w:id="204" w:author="Susan Lorand" w:date="2024-03-22T14:30:00Z">
+      <w:ins w:id="202" w:author="Susan Lorand" w:date="2024-03-22T14:30:00Z">
         <w:r>
           <w:rPr/>
           <w:t xml:space="preserve"> </w:t>
@@ -25355,7 +25319,7 @@
         <w:rPr/>
         <w:t>doi:</w:t>
       </w:r>
-      <w:ins w:id="205" w:author="Unknown Author" w:date="2024-04-23T20:31:06Z">
+      <w:ins w:id="203" w:author="Unknown Author" w:date="2024-04-23T20:31:06Z">
         <w:r>
           <w:rPr>
             <w:rFonts w:eastAsia="Calibri" w:cs="Courier New" w:ascii="Courier New" w:hAnsi="Courier New"/>
@@ -25380,7 +25344,7 @@
         <w:rPr/>
         <w:t>10.4000/jtei.2573</w:t>
       </w:r>
-      <w:ins w:id="206" w:author="Unknown Author" w:date="2024-04-23T20:31:21Z">
+      <w:ins w:id="204" w:author="Unknown Author" w:date="2024-04-23T20:31:21Z">
         <w:r>
           <w:rPr>
             <w:rFonts w:eastAsia="Calibri" w:cs="Courier New" w:ascii="Courier New" w:hAnsi="Courier New"/>
@@ -25967,13 +25931,13 @@
         <w:rPr/>
         <w:t xml:space="preserve">, edited by Raffaele Viglianti, Johannes Kepper, Peter Stadler, and Joachim Veit, </w:t>
       </w:r>
-      <w:ins w:id="207" w:author="Unknown Author" w:date="2024-04-23T20:36:59Z">
+      <w:ins w:id="205" w:author="Unknown Author" w:date="2024-04-23T20:36:59Z">
         <w:r>
           <w:rPr/>
           <w:t xml:space="preserve"> </w:t>
         </w:r>
       </w:ins>
-      <w:ins w:id="208" w:author="Unknown Author" w:date="2024-04-23T20:36:59Z">
+      <w:ins w:id="206" w:author="Unknown Author" w:date="2024-04-23T20:36:59Z">
         <w:r>
           <w:rPr>
             <w:rFonts w:cs="Courier New" w:ascii="Courier New" w:hAnsi="Courier New"/>
@@ -25992,7 +25956,7 @@
           <w:t>&lt;biblScope unit=</w:t>
         </w:r>
       </w:ins>
-      <w:ins w:id="209" w:author="Unknown Author" w:date="2024-04-23T20:36:59Z">
+      <w:ins w:id="207" w:author="Unknown Author" w:date="2024-04-23T20:36:59Z">
         <w:r>
           <w:rPr>
             <w:rFonts w:eastAsia="Calibri" w:cs="Courier New" w:ascii="Courier New" w:hAnsi="Courier New"/>
@@ -26013,7 +25977,7 @@
           <w:t>"page"</w:t>
         </w:r>
       </w:ins>
-      <w:ins w:id="210" w:author="Unknown Author" w:date="2024-04-23T20:36:59Z">
+      <w:ins w:id="208" w:author="Unknown Author" w:date="2024-04-23T20:36:59Z">
         <w:r>
           <w:rPr>
             <w:rFonts w:cs="Courier New" w:ascii="Courier New" w:hAnsi="Courier New"/>
@@ -26036,7 +26000,7 @@
         <w:rPr/>
         <w:t>185–87</w:t>
       </w:r>
-      <w:ins w:id="211" w:author="Unknown Author" w:date="2024-04-23T20:37:35Z">
+      <w:ins w:id="209" w:author="Unknown Author" w:date="2024-04-23T20:37:35Z">
         <w:r>
           <w:rPr>
             <w:rFonts w:eastAsia="Calibri" w:cs="Courier New" w:ascii="Courier New" w:hAnsi="Courier New"/>
@@ -26057,7 +26021,7 @@
           <w:t>&lt;/biblScope</w:t>
         </w:r>
       </w:ins>
-      <w:ins w:id="212" w:author="Unknown Author" w:date="2024-04-23T20:37:35Z">
+      <w:ins w:id="210" w:author="Unknown Author" w:date="2024-04-23T20:37:35Z">
         <w:r>
           <w:rPr>
             <w:rStyle w:val="InternetLink"/>
@@ -26536,19 +26500,19 @@
         <w:rPr/>
         <w:t>.</w:t>
       </w:r>
-      <w:del w:id="213" w:author="Unknown Author" w:date="2024-04-23T20:48:37Z">
+      <w:del w:id="211" w:author="Unknown Author" w:date="2024-04-23T20:48:37Z">
         <w:r>
           <w:rPr/>
           <w:delText xml:space="preserve"> Presented at the Extreme Markup Languages 2004 Conference, Montreal, QC, Canada, August 2–6</w:delText>
         </w:r>
       </w:del>
-      <w:ins w:id="214" w:author="Unknown Author" w:date="2024-04-23T20:49:00Z">
+      <w:ins w:id="212" w:author="Unknown Author" w:date="2024-04-23T20:49:00Z">
         <w:r>
           <w:rPr/>
           <w:t xml:space="preserve">  In </w:t>
         </w:r>
       </w:ins>
-      <w:ins w:id="215" w:author="Unknown Author" w:date="2024-04-23T20:49:00Z">
+      <w:ins w:id="213" w:author="Unknown Author" w:date="2024-04-23T20:49:00Z">
         <w:r>
           <w:rPr>
             <w:rFonts w:cs="Courier New" w:ascii="Courier New" w:hAnsi="Courier New"/>
@@ -26567,7 +26531,7 @@
           <w:t>&lt;title</w:t>
         </w:r>
       </w:ins>
-      <w:ins w:id="216" w:author="Unknown Author" w:date="2024-04-23T20:49:00Z">
+      <w:ins w:id="214" w:author="Unknown Author" w:date="2024-04-23T20:49:00Z">
         <w:r>
           <w:rPr>
             <w:rFonts w:cs="Courier New" w:ascii="Courier New" w:hAnsi="Courier New"/>
@@ -26586,7 +26550,7 @@
           <w:t xml:space="preserve"> level</w:t>
         </w:r>
       </w:ins>
-      <w:ins w:id="217" w:author="Unknown Author" w:date="2024-04-23T20:49:00Z">
+      <w:ins w:id="215" w:author="Unknown Author" w:date="2024-04-23T20:49:00Z">
         <w:r>
           <w:rPr>
             <w:rFonts w:cs="Courier New" w:ascii="Courier New" w:hAnsi="Courier New"/>
@@ -26605,7 +26569,7 @@
           <w:t>=</w:t>
         </w:r>
       </w:ins>
-      <w:ins w:id="218" w:author="Unknown Author" w:date="2024-04-23T20:49:00Z">
+      <w:ins w:id="216" w:author="Unknown Author" w:date="2024-04-23T20:49:00Z">
         <w:r>
           <w:rPr>
             <w:rFonts w:cs="Courier New" w:ascii="Courier New" w:hAnsi="Courier New"/>
@@ -26624,7 +26588,7 @@
           <w:t>"m"</w:t>
         </w:r>
       </w:ins>
-      <w:ins w:id="219" w:author="Unknown Author" w:date="2024-04-23T20:49:00Z">
+      <w:ins w:id="217" w:author="Unknown Author" w:date="2024-04-23T20:49:00Z">
         <w:r>
           <w:rPr>
             <w:rFonts w:cs="Courier New" w:ascii="Courier New" w:hAnsi="Courier New"/>
@@ -26643,13 +26607,13 @@
           <w:t>&gt;</w:t>
         </w:r>
       </w:ins>
-      <w:ins w:id="220" w:author="Unknown Author" w:date="2024-04-23T20:48:37Z">
+      <w:ins w:id="218" w:author="Unknown Author" w:date="2024-04-23T20:48:37Z">
         <w:r>
           <w:rPr/>
           <w:t>Proceedings of the Extreme Markup Languages® 2004</w:t>
         </w:r>
       </w:ins>
-      <w:ins w:id="221" w:author="Unknown Author" w:date="2024-04-23T20:49:34Z">
+      <w:ins w:id="219" w:author="Unknown Author" w:date="2024-04-23T20:49:34Z">
         <w:r>
           <w:rPr>
             <w:rFonts w:cs="Courier New" w:ascii="Courier New" w:hAnsi="Courier New"/>
@@ -26676,13 +26640,13 @@
         <w:rPr/>
         <w:commentReference w:id="57"/>
       </w:r>
-      <w:ins w:id="222" w:author="Unknown Author" w:date="2024-04-23T20:45:14Z">
+      <w:ins w:id="220" w:author="Unknown Author" w:date="2024-04-23T20:45:14Z">
         <w:r>
           <w:rPr/>
           <w:t xml:space="preserve"> </w:t>
         </w:r>
       </w:ins>
-      <w:ins w:id="223" w:author="Unknown Author" w:date="2024-04-23T20:45:14Z">
+      <w:ins w:id="221" w:author="Unknown Author" w:date="2024-04-23T20:45:14Z">
         <w:r>
           <w:rPr>
             <w:rStyle w:val="InternetLink"/>
@@ -26704,7 +26668,7 @@
           <w:t>&lt;ref target="https://web.archive.org/web/20061113180648/http://www.mulberrytech.com/Extreme/Proceedings/html/2004/Burnard01/EML2004Burnard01.html"&gt;</w:t>
         </w:r>
       </w:ins>
-      <w:ins w:id="224" w:author="Unknown Author" w:date="2024-04-23T20:47:08Z">
+      <w:ins w:id="222" w:author="Unknown Author" w:date="2024-04-23T20:47:08Z">
         <w:r>
           <w:rPr>
             <w:rStyle w:val="InternetLink"/>
@@ -26719,7 +26683,7 @@
           <w:t>https://web.archive.org/web/20061113180648/http://www.mulberrytech.com/Extreme/Proceedings/html/2004/Burnard01/EML2004Burnard01.html</w:t>
         </w:r>
       </w:ins>
-      <w:ins w:id="225" w:author="Unknown Author" w:date="2024-04-23T20:46:57Z">
+      <w:ins w:id="223" w:author="Unknown Author" w:date="2024-04-23T20:46:57Z">
         <w:r>
           <w:rPr>
             <w:rStyle w:val="InternetLink"/>
@@ -26741,7 +26705,7 @@
           <w:t>&lt;/ref&gt;</w:t>
         </w:r>
       </w:ins>
-      <w:ins w:id="226" w:author="Susan Lorand" w:date="2024-03-28T17:20:00Z">
+      <w:ins w:id="224" w:author="Susan Lorand" w:date="2024-03-28T17:20:00Z">
         <w:r>
           <w:rPr/>
           <w:t>.</w:t>
@@ -26775,7 +26739,7 @@
           <w:bCs/>
         </w:rPr>
       </w:pPr>
-      <w:del w:id="227" w:author="Unknown Author" w:date="2024-04-23T20:52:34Z">
+      <w:del w:id="225" w:author="Unknown Author" w:date="2024-04-23T20:52:34Z">
         <w:r>
           <w:rPr>
             <w:rFonts w:cs="Courier New" w:ascii="Courier New" w:hAnsi="Courier New"/>
@@ -26794,7 +26758,7 @@
           <w:delText>&lt;bibl</w:delText>
         </w:r>
       </w:del>
-      <w:del w:id="228" w:author="Unknown Author" w:date="2024-04-23T20:52:34Z">
+      <w:del w:id="226" w:author="Unknown Author" w:date="2024-04-23T20:52:34Z">
         <w:r>
           <w:rPr>
             <w:rFonts w:cs="Courier New" w:ascii="Courier New" w:hAnsi="Courier New"/>
@@ -26813,7 +26777,7 @@
           <w:delText xml:space="preserve"> xml:id</w:delText>
         </w:r>
       </w:del>
-      <w:del w:id="229" w:author="Unknown Author" w:date="2024-04-23T20:52:34Z">
+      <w:del w:id="227" w:author="Unknown Author" w:date="2024-04-23T20:52:34Z">
         <w:r>
           <w:rPr>
             <w:rFonts w:cs="Courier New" w:ascii="Courier New" w:hAnsi="Courier New"/>
@@ -26832,7 +26796,7 @@
           <w:delText>=</w:delText>
         </w:r>
       </w:del>
-      <w:del w:id="230" w:author="Unknown Author" w:date="2024-04-23T20:52:34Z">
+      <w:del w:id="228" w:author="Unknown Author" w:date="2024-04-23T20:52:34Z">
         <w:r>
           <w:rPr>
             <w:rFonts w:cs="Courier New" w:ascii="Courier New" w:hAnsi="Courier New"/>
@@ -26851,7 +26815,7 @@
           <w:delText>"</w:delText>
         </w:r>
       </w:del>
-      <w:del w:id="231" w:author="Unknown Author" w:date="2024-04-23T20:50:40Z">
+      <w:del w:id="229" w:author="Unknown Author" w:date="2024-04-23T20:50:40Z">
         <w:r>
           <w:rPr>
             <w:rFonts w:cs="Courier New" w:ascii="Courier New" w:hAnsi="Courier New"/>
@@ -26870,7 +26834,7 @@
           <w:delText>burnard</w:delText>
         </w:r>
       </w:del>
-      <w:del w:id="232" w:author="Unknown Author" w:date="2024-04-23T20:52:34Z">
+      <w:del w:id="230" w:author="Unknown Author" w:date="2024-04-23T20:52:34Z">
         <w:r>
           <w:rPr>
             <w:rFonts w:cs="Courier New" w:ascii="Courier New" w:hAnsi="Courier New"/>
@@ -26889,7 +26853,7 @@
           <w:delText>2013</w:delText>
         </w:r>
       </w:del>
-      <w:del w:id="233" w:author="Unknown Author" w:date="2024-04-23T20:49:55Z">
+      <w:del w:id="231" w:author="Unknown Author" w:date="2024-04-23T20:49:55Z">
         <w:r>
           <w:rPr>
             <w:rFonts w:cs="Courier New" w:ascii="Courier New" w:hAnsi="Courier New"/>
@@ -26908,26 +26872,13 @@
           <w:delText>a</w:delText>
         </w:r>
       </w:del>
-      <w:del w:id="234" w:author="Unknown Author" w:date="2024-04-23T20:49:55Z">
-        <w:r>
-          <w:rPr>
-            <w:rFonts w:cs="Courier New" w:ascii="Courier New" w:hAnsi="Courier New"/>
-            <w:color w:val="993300"/>
-            <w:sz w:val="18"/>
-            <w:szCs w:val="18"/>
-            <w:highlight w:val="white"/>
-            <w14:textFill>
-              <w14:solidFill>
-                <w14:srgbClr w14:val="993300">
-                  <w14:alpha w14:val="5000"/>
-                </w14:srgbClr>
-              </w14:solidFill>
-            </w14:textFill>
-          </w:rPr>
+      <w:del w:id="232" w:author="Unknown Author" w:date="2024-04-23T20:49:55Z">
+        <w:r>
+          <w:rPr/>
           <w:commentReference w:id="58"/>
         </w:r>
       </w:del>
-      <w:del w:id="235" w:author="Unknown Author" w:date="2024-04-23T20:52:34Z">
+      <w:del w:id="233" w:author="Unknown Author" w:date="2024-04-23T20:52:34Z">
         <w:r>
           <w:rPr>
             <w:rFonts w:cs="Courier New" w:ascii="Courier New" w:hAnsi="Courier New"/>
@@ -26946,7 +26897,7 @@
           <w:delText>"</w:delText>
         </w:r>
       </w:del>
-      <w:del w:id="236" w:author="Unknown Author" w:date="2024-04-23T20:52:34Z">
+      <w:del w:id="234" w:author="Unknown Author" w:date="2024-04-23T20:52:34Z">
         <w:r>
           <w:rPr>
             <w:rFonts w:cs="Courier New" w:ascii="Courier New" w:hAnsi="Courier New"/>
@@ -26965,7 +26916,7 @@
           <w:delText>&gt;&lt;author&gt;</w:delText>
         </w:r>
       </w:del>
-      <w:del w:id="237" w:author="Unknown Author" w:date="2024-04-23T20:52:34Z">
+      <w:del w:id="235" w:author="Unknown Author" w:date="2024-04-23T20:52:34Z">
         <w:r>
           <w:rPr>
             <w:rFonts w:cs="Courier New" w:ascii="Courier New" w:hAnsi="Courier New"/>
@@ -26984,26 +26935,13 @@
           <w:delText>Rahtz, Sebastian</w:delText>
         </w:r>
       </w:del>
-      <w:del w:id="238" w:author="Unknown Author" w:date="2024-04-23T20:52:34Z">
-        <w:r>
-          <w:rPr>
-            <w:rFonts w:cs="Courier New" w:ascii="Courier New" w:hAnsi="Courier New"/>
-            <w:color w:val="993300"/>
-            <w:sz w:val="18"/>
-            <w:szCs w:val="18"/>
-            <w:highlight w:val="white"/>
-            <w14:textFill>
-              <w14:solidFill>
-                <w14:srgbClr w14:val="993300">
-                  <w14:alpha w14:val="5000"/>
-                </w14:srgbClr>
-              </w14:solidFill>
-            </w14:textFill>
-          </w:rPr>
+      <w:del w:id="236" w:author="Unknown Author" w:date="2024-04-23T20:52:34Z">
+        <w:r>
+          <w:rPr/>
           <w:commentReference w:id="59"/>
         </w:r>
       </w:del>
-      <w:del w:id="239" w:author="Unknown Author" w:date="2024-04-23T20:52:34Z">
+      <w:del w:id="237" w:author="Unknown Author" w:date="2024-04-23T20:52:34Z">
         <w:r>
           <w:rPr>
             <w:rFonts w:cs="Courier New" w:ascii="Courier New" w:hAnsi="Courier New"/>
@@ -27022,7 +26960,7 @@
           <w:delText>&lt;/author&gt;</w:delText>
         </w:r>
       </w:del>
-      <w:del w:id="240" w:author="Unknown Author" w:date="2024-04-23T20:52:34Z">
+      <w:del w:id="238" w:author="Unknown Author" w:date="2024-04-23T20:52:34Z">
         <w:r>
           <w:rPr>
             <w:rFonts w:cs="Courier New" w:ascii="Courier New" w:hAnsi="Courier New"/>
@@ -27041,7 +26979,7 @@
           <w:delText>, and</w:delText>
         </w:r>
       </w:del>
-      <w:del w:id="241" w:author="Unknown Author" w:date="2024-04-23T20:52:34Z">
+      <w:del w:id="239" w:author="Unknown Author" w:date="2024-04-23T20:52:34Z">
         <w:r>
           <w:rPr>
             <w:rFonts w:cs="Courier New" w:ascii="Courier New" w:hAnsi="Courier New"/>
@@ -27060,7 +26998,7 @@
           <w:delText>&lt;author&gt;</w:delText>
         </w:r>
       </w:del>
-      <w:del w:id="242" w:author="Unknown Author" w:date="2024-04-23T20:52:34Z">
+      <w:del w:id="240" w:author="Unknown Author" w:date="2024-04-23T20:52:34Z">
         <w:r>
           <w:rPr>
             <w:rFonts w:cs="Courier New" w:ascii="Courier New" w:hAnsi="Courier New"/>
@@ -27079,7 +27017,7 @@
           <w:delText>Lou Burnard</w:delText>
         </w:r>
       </w:del>
-      <w:del w:id="243" w:author="Unknown Author" w:date="2024-04-23T20:52:34Z">
+      <w:del w:id="241" w:author="Unknown Author" w:date="2024-04-23T20:52:34Z">
         <w:r>
           <w:rPr>
             <w:rFonts w:cs="Courier New" w:ascii="Courier New" w:hAnsi="Courier New"/>
@@ -27098,7 +27036,7 @@
           <w:delText>&lt;/author&gt;</w:delText>
         </w:r>
       </w:del>
-      <w:del w:id="244" w:author="Unknown Author" w:date="2024-04-23T20:52:34Z">
+      <w:del w:id="242" w:author="Unknown Author" w:date="2024-04-23T20:52:34Z">
         <w:r>
           <w:rPr>
             <w:rFonts w:cs="Courier New" w:ascii="Courier New" w:hAnsi="Courier New"/>
@@ -27117,7 +27055,7 @@
           <w:delText xml:space="preserve">. </w:delText>
         </w:r>
       </w:del>
-      <w:del w:id="245" w:author="Unknown Author" w:date="2024-04-23T20:52:34Z">
+      <w:del w:id="243" w:author="Unknown Author" w:date="2024-04-23T20:52:34Z">
         <w:r>
           <w:rPr>
             <w:rFonts w:cs="Courier New" w:ascii="Courier New" w:hAnsi="Courier New"/>
@@ -27136,7 +27074,7 @@
           <w:delText>&lt;date&gt;</w:delText>
         </w:r>
       </w:del>
-      <w:del w:id="246" w:author="Unknown Author" w:date="2024-04-23T20:52:34Z">
+      <w:del w:id="244" w:author="Unknown Author" w:date="2024-04-23T20:52:34Z">
         <w:r>
           <w:rPr>
             <w:rFonts w:cs="Courier New" w:ascii="Courier New" w:hAnsi="Courier New"/>
@@ -27155,7 +27093,7 @@
           <w:delText>2013</w:delText>
         </w:r>
       </w:del>
-      <w:del w:id="247" w:author="Unknown Author" w:date="2024-04-23T20:52:34Z">
+      <w:del w:id="245" w:author="Unknown Author" w:date="2024-04-23T20:52:34Z">
         <w:r>
           <w:rPr>
             <w:rFonts w:cs="Courier New" w:ascii="Courier New" w:hAnsi="Courier New"/>
@@ -27174,7 +27112,7 @@
           <w:delText>&lt;/date&gt;</w:delText>
         </w:r>
       </w:del>
-      <w:del w:id="248" w:author="Unknown Author" w:date="2024-04-23T20:52:34Z">
+      <w:del w:id="246" w:author="Unknown Author" w:date="2024-04-23T20:52:34Z">
         <w:r>
           <w:rPr>
             <w:rFonts w:cs="Courier New" w:ascii="Courier New" w:hAnsi="Courier New"/>
@@ -27193,7 +27131,7 @@
           <w:delText xml:space="preserve">. </w:delText>
         </w:r>
       </w:del>
-      <w:del w:id="249" w:author="Unknown Author" w:date="2024-04-23T20:52:34Z">
+      <w:del w:id="247" w:author="Unknown Author" w:date="2024-04-23T20:52:34Z">
         <w:r>
           <w:rPr>
             <w:rFonts w:cs="Courier New" w:ascii="Courier New" w:hAnsi="Courier New"/>
@@ -27212,7 +27150,7 @@
           <w:delText>&lt;title</w:delText>
         </w:r>
       </w:del>
-      <w:del w:id="250" w:author="Unknown Author" w:date="2024-04-23T20:52:34Z">
+      <w:del w:id="248" w:author="Unknown Author" w:date="2024-04-23T20:52:34Z">
         <w:r>
           <w:rPr>
             <w:rFonts w:cs="Courier New" w:ascii="Courier New" w:hAnsi="Courier New"/>
@@ -27231,7 +27169,7 @@
           <w:delText xml:space="preserve"> level</w:delText>
         </w:r>
       </w:del>
-      <w:del w:id="251" w:author="Unknown Author" w:date="2024-04-23T20:52:34Z">
+      <w:del w:id="249" w:author="Unknown Author" w:date="2024-04-23T20:52:34Z">
         <w:r>
           <w:rPr>
             <w:rFonts w:cs="Courier New" w:ascii="Courier New" w:hAnsi="Courier New"/>
@@ -27250,7 +27188,7 @@
           <w:delText>=</w:delText>
         </w:r>
       </w:del>
-      <w:del w:id="252" w:author="Unknown Author" w:date="2024-04-23T20:52:34Z">
+      <w:del w:id="250" w:author="Unknown Author" w:date="2024-04-23T20:52:34Z">
         <w:r>
           <w:rPr>
             <w:rFonts w:cs="Courier New" w:ascii="Courier New" w:hAnsi="Courier New"/>
@@ -27269,7 +27207,7 @@
           <w:delText>"a"</w:delText>
         </w:r>
       </w:del>
-      <w:del w:id="253" w:author="Unknown Author" w:date="2024-04-23T20:52:34Z">
+      <w:del w:id="251" w:author="Unknown Author" w:date="2024-04-23T20:52:34Z">
         <w:r>
           <w:rPr>
             <w:rFonts w:cs="Courier New" w:ascii="Courier New" w:hAnsi="Courier New"/>
@@ -27288,7 +27226,7 @@
           <w:delText>&gt;</w:delText>
         </w:r>
       </w:del>
-      <w:del w:id="254" w:author="Unknown Author" w:date="2024-04-23T20:52:34Z">
+      <w:del w:id="252" w:author="Unknown Author" w:date="2024-04-23T20:52:34Z">
         <w:r>
           <w:rPr>
             <w:rFonts w:cs="Courier New" w:ascii="Courier New" w:hAnsi="Courier New"/>
@@ -27307,7 +27245,7 @@
           <w:delText>Reviewing the TEI ODD System</w:delText>
         </w:r>
       </w:del>
-      <w:del w:id="255" w:author="Unknown Author" w:date="2024-04-23T20:52:34Z">
+      <w:del w:id="253" w:author="Unknown Author" w:date="2024-04-23T20:52:34Z">
         <w:r>
           <w:rPr>
             <w:rFonts w:cs="Courier New" w:ascii="Courier New" w:hAnsi="Courier New"/>
@@ -27326,7 +27264,7 @@
           <w:delText>&lt;/title&gt;</w:delText>
         </w:r>
       </w:del>
-      <w:del w:id="256" w:author="Unknown Author" w:date="2024-04-23T20:52:34Z">
+      <w:del w:id="254" w:author="Unknown Author" w:date="2024-04-23T20:52:34Z">
         <w:r>
           <w:rPr>
             <w:rFonts w:cs="Courier New" w:ascii="Courier New" w:hAnsi="Courier New"/>
@@ -27345,7 +27283,7 @@
           <w:delText xml:space="preserve">. </w:delText>
         </w:r>
       </w:del>
-      <w:del w:id="257" w:author="Unknown Author" w:date="2024-04-23T20:52:34Z">
+      <w:del w:id="255" w:author="Unknown Author" w:date="2024-04-23T20:52:34Z">
         <w:r>
           <w:rPr>
             <w:rFonts w:cs="Courier New" w:ascii="Courier New" w:hAnsi="Courier New"/>
@@ -27364,7 +27302,7 @@
           <w:delText>&lt;title</w:delText>
         </w:r>
       </w:del>
-      <w:del w:id="258" w:author="Unknown Author" w:date="2024-04-23T20:52:34Z">
+      <w:del w:id="256" w:author="Unknown Author" w:date="2024-04-23T20:52:34Z">
         <w:r>
           <w:rPr>
             <w:rFonts w:cs="Courier New" w:ascii="Courier New" w:hAnsi="Courier New"/>
@@ -27383,7 +27321,7 @@
           <w:delText xml:space="preserve"> level</w:delText>
         </w:r>
       </w:del>
-      <w:del w:id="259" w:author="Unknown Author" w:date="2024-04-23T20:52:34Z">
+      <w:del w:id="257" w:author="Unknown Author" w:date="2024-04-23T20:52:34Z">
         <w:r>
           <w:rPr>
             <w:rFonts w:cs="Courier New" w:ascii="Courier New" w:hAnsi="Courier New"/>
@@ -27402,7 +27340,7 @@
           <w:delText>=</w:delText>
         </w:r>
       </w:del>
-      <w:del w:id="260" w:author="Unknown Author" w:date="2024-04-23T20:52:34Z">
+      <w:del w:id="258" w:author="Unknown Author" w:date="2024-04-23T20:52:34Z">
         <w:r>
           <w:rPr>
             <w:rFonts w:cs="Courier New" w:ascii="Courier New" w:hAnsi="Courier New"/>
@@ -27421,7 +27359,7 @@
           <w:delText>"m"</w:delText>
         </w:r>
       </w:del>
-      <w:del w:id="261" w:author="Unknown Author" w:date="2024-04-23T20:52:34Z">
+      <w:del w:id="259" w:author="Unknown Author" w:date="2024-04-23T20:52:34Z">
         <w:r>
           <w:rPr>
             <w:rFonts w:cs="Courier New" w:ascii="Courier New" w:hAnsi="Courier New"/>
@@ -27440,7 +27378,7 @@
           <w:delText>&gt;</w:delText>
         </w:r>
       </w:del>
-      <w:del w:id="262" w:author="Unknown Author" w:date="2024-04-23T20:52:34Z">
+      <w:del w:id="260" w:author="Unknown Author" w:date="2024-04-23T20:52:34Z">
         <w:r>
           <w:rPr>
             <w:rFonts w:cs="Courier New" w:ascii="Courier New" w:hAnsi="Courier New"/>
@@ -27459,7 +27397,7 @@
           <w:delText>DocEng ’13: Proceedings of the 2013 ACM Symposium on Document Engineering</w:delText>
         </w:r>
       </w:del>
-      <w:del w:id="263" w:author="Unknown Author" w:date="2024-04-23T20:52:34Z">
+      <w:del w:id="261" w:author="Unknown Author" w:date="2024-04-23T20:52:34Z">
         <w:r>
           <w:rPr>
             <w:rFonts w:cs="Courier New" w:ascii="Courier New" w:hAnsi="Courier New"/>
@@ -27478,7 +27416,7 @@
           <w:delText>&lt;/title&gt;</w:delText>
         </w:r>
       </w:del>
-      <w:del w:id="264" w:author="Unknown Author" w:date="2024-04-23T20:52:34Z">
+      <w:del w:id="262" w:author="Unknown Author" w:date="2024-04-23T20:52:34Z">
         <w:r>
           <w:rPr>
             <w:rFonts w:cs="Courier New" w:ascii="Courier New" w:hAnsi="Courier New"/>
@@ -27497,7 +27435,7 @@
           <w:delText xml:space="preserve">, 193–96. New York: ACM. </w:delText>
         </w:r>
       </w:del>
-      <w:del w:id="265" w:author="Unknown Author" w:date="2024-04-23T20:52:34Z">
+      <w:del w:id="263" w:author="Unknown Author" w:date="2024-04-23T20:52:34Z">
         <w:r>
           <w:rPr>
             <w:rFonts w:cs="Courier New" w:ascii="Courier New" w:hAnsi="Courier New"/>
@@ -27516,7 +27454,7 @@
           <w:delText>&lt;ref</w:delText>
         </w:r>
       </w:del>
-      <w:del w:id="266" w:author="Unknown Author" w:date="2024-04-23T20:52:34Z">
+      <w:del w:id="264" w:author="Unknown Author" w:date="2024-04-23T20:52:34Z">
         <w:r>
           <w:rPr>
             <w:rFonts w:cs="Courier New" w:ascii="Courier New" w:hAnsi="Courier New"/>
@@ -27535,7 +27473,7 @@
           <w:delText xml:space="preserve"> target</w:delText>
         </w:r>
       </w:del>
-      <w:del w:id="267" w:author="Unknown Author" w:date="2024-04-23T20:52:34Z">
+      <w:del w:id="265" w:author="Unknown Author" w:date="2024-04-23T20:52:34Z">
         <w:r>
           <w:rPr>
             <w:rFonts w:cs="Courier New" w:ascii="Courier New" w:hAnsi="Courier New"/>
@@ -27554,7 +27492,7 @@
           <w:delText>=</w:delText>
         </w:r>
       </w:del>
-      <w:del w:id="268" w:author="Unknown Author" w:date="2024-04-23T20:52:34Z">
+      <w:del w:id="266" w:author="Unknown Author" w:date="2024-04-23T20:52:34Z">
         <w:r>
           <w:rPr>
             <w:rFonts w:cs="Courier New" w:ascii="Courier New" w:hAnsi="Courier New"/>
@@ -27573,7 +27511,7 @@
           <w:delText>"https://doi.org/10.1145/2494266.2494321"</w:delText>
         </w:r>
       </w:del>
-      <w:del w:id="269" w:author="Unknown Author" w:date="2024-04-23T20:52:34Z">
+      <w:del w:id="267" w:author="Unknown Author" w:date="2024-04-23T20:52:34Z">
         <w:r>
           <w:rPr>
             <w:rFonts w:cs="Courier New" w:ascii="Courier New" w:hAnsi="Courier New"/>
@@ -27592,7 +27530,7 @@
           <w:delText>&gt;</w:delText>
         </w:r>
       </w:del>
-      <w:del w:id="270" w:author="Unknown Author" w:date="2024-04-23T20:52:34Z">
+      <w:del w:id="268" w:author="Unknown Author" w:date="2024-04-23T20:52:34Z">
         <w:r>
           <w:rPr>
             <w:rFonts w:cs="Courier New" w:ascii="Courier New" w:hAnsi="Courier New"/>
@@ -27611,7 +27549,7 @@
           <w:delText>https://doi.org/10.1145/2494266.2494321</w:delText>
         </w:r>
       </w:del>
-      <w:del w:id="271" w:author="Unknown Author" w:date="2024-04-23T20:52:34Z">
+      <w:del w:id="269" w:author="Unknown Author" w:date="2024-04-23T20:52:34Z">
         <w:r>
           <w:rPr>
             <w:rFonts w:cs="Courier New" w:ascii="Courier New" w:hAnsi="Courier New"/>
@@ -27630,7 +27568,7 @@
           <w:delText>&lt;/ref&gt;</w:delText>
         </w:r>
       </w:del>
-      <w:del w:id="272" w:author="Unknown Author" w:date="2024-04-23T20:52:34Z">
+      <w:del w:id="270" w:author="Unknown Author" w:date="2024-04-23T20:52:34Z">
         <w:r>
           <w:rPr>
             <w:rFonts w:cs="Courier New" w:ascii="Courier New" w:hAnsi="Courier New"/>
@@ -27649,7 +27587,7 @@
           <w:delText>.</w:delText>
         </w:r>
       </w:del>
-      <w:del w:id="273" w:author="Unknown Author" w:date="2024-04-23T20:52:34Z">
+      <w:del w:id="271" w:author="Unknown Author" w:date="2024-04-23T20:52:34Z">
         <w:r>
           <w:rPr>
             <w:rFonts w:cs="Courier New" w:ascii="Courier New" w:hAnsi="Courier New"/>
@@ -27747,7 +27685,7 @@
         </w:rPr>
         <w:t>"burnard2013</w:t>
       </w:r>
-      <w:del w:id="274" w:author="Unknown Author" w:date="2024-04-23T20:50:30Z">
+      <w:del w:id="272" w:author="Unknown Author" w:date="2024-04-23T20:50:30Z">
         <w:r>
           <w:rPr>
             <w:rFonts w:cs="Courier New" w:ascii="Courier New" w:hAnsi="Courier New"/>
@@ -27766,22 +27704,9 @@
           <w:delText>b</w:delText>
         </w:r>
       </w:del>
-      <w:del w:id="275" w:author="Unknown Author" w:date="2024-04-23T20:50:30Z">
-        <w:r>
-          <w:rPr>
-            <w:rFonts w:cs="Courier New" w:ascii="Courier New" w:hAnsi="Courier New"/>
-            <w:color w:val="993300"/>
-            <w:sz w:val="18"/>
-            <w:szCs w:val="18"/>
-            <w:highlight w:val="white"/>
-            <w14:textFill>
-              <w14:solidFill>
-                <w14:srgbClr w14:val="993300">
-                  <w14:alpha w14:val="5000"/>
-                </w14:srgbClr>
-              </w14:solidFill>
-            </w14:textFill>
-          </w:rPr>
+      <w:del w:id="273" w:author="Unknown Author" w:date="2024-04-23T20:50:30Z">
+        <w:r>
+          <w:rPr/>
           <w:commentReference w:id="60"/>
         </w:r>
       </w:del>
@@ -28148,7 +28073,7 @@
         <w:rPr/>
         <w:t xml:space="preserve">, </w:t>
       </w:r>
-      <w:ins w:id="276" w:author="Unknown Author" w:date="2024-04-23T20:55:28Z">
+      <w:ins w:id="274" w:author="Unknown Author" w:date="2024-04-23T20:55:28Z">
         <w:r>
           <w:rPr>
             <w:rFonts w:cs="Courier New" w:ascii="Courier New" w:hAnsi="Courier New"/>
@@ -28167,7 +28092,7 @@
           <w:t>&lt;biblScope unit=</w:t>
         </w:r>
       </w:ins>
-      <w:ins w:id="277" w:author="Unknown Author" w:date="2024-04-23T20:55:28Z">
+      <w:ins w:id="275" w:author="Unknown Author" w:date="2024-04-23T20:55:28Z">
         <w:r>
           <w:rPr>
             <w:rFonts w:eastAsia="Calibri" w:cs="Courier New" w:ascii="Courier New" w:hAnsi="Courier New"/>
@@ -28188,7 +28113,7 @@
           <w:t>"page"</w:t>
         </w:r>
       </w:ins>
-      <w:ins w:id="278" w:author="Unknown Author" w:date="2024-04-23T20:55:28Z">
+      <w:ins w:id="276" w:author="Unknown Author" w:date="2024-04-23T20:55:28Z">
         <w:r>
           <w:rPr>
             <w:rFonts w:cs="Courier New" w:ascii="Courier New" w:hAnsi="Courier New"/>
@@ -28211,7 +28136,7 @@
         <w:rPr/>
         <w:t>152–61</w:t>
       </w:r>
-      <w:ins w:id="279" w:author="Unknown Author" w:date="2024-04-23T20:55:42Z">
+      <w:ins w:id="277" w:author="Unknown Author" w:date="2024-04-23T20:55:42Z">
         <w:r>
           <w:rPr>
             <w:rFonts w:eastAsia="Calibri" w:cs="Courier New" w:ascii="Courier New" w:hAnsi="Courier New"/>
@@ -28232,7 +28157,7 @@
           <w:t>&lt;/biblScope</w:t>
         </w:r>
       </w:ins>
-      <w:ins w:id="280" w:author="Unknown Author" w:date="2024-04-23T20:55:42Z">
+      <w:ins w:id="278" w:author="Unknown Author" w:date="2024-04-23T20:55:42Z">
         <w:r>
           <w:rPr>
             <w:rStyle w:val="InternetLink"/>
@@ -28258,7 +28183,7 @@
         <w:rPr/>
         <w:t xml:space="preserve">. London: XML London. </w:t>
       </w:r>
-      <w:ins w:id="281" w:author="Unknown Author" w:date="2024-04-23T20:56:28Z">
+      <w:ins w:id="279" w:author="Unknown Author" w:date="2024-04-23T20:56:28Z">
         <w:r>
           <w:rPr>
             <w:rFonts w:cs="Courier New" w:ascii="Courier New" w:hAnsi="Courier New"/>
@@ -28277,7 +28202,7 @@
           <w:t>&lt;ref</w:t>
         </w:r>
       </w:ins>
-      <w:ins w:id="282" w:author="Unknown Author" w:date="2024-04-23T20:56:28Z">
+      <w:ins w:id="280" w:author="Unknown Author" w:date="2024-04-23T20:56:28Z">
         <w:r>
           <w:rPr>
             <w:rFonts w:cs="Courier New" w:ascii="Courier New" w:hAnsi="Courier New"/>
@@ -28296,7 +28221,7 @@
           <w:t xml:space="preserve"> target</w:t>
         </w:r>
       </w:ins>
-      <w:ins w:id="283" w:author="Unknown Author" w:date="2024-04-23T20:56:28Z">
+      <w:ins w:id="281" w:author="Unknown Author" w:date="2024-04-23T20:56:28Z">
         <w:r>
           <w:rPr>
             <w:rFonts w:cs="Courier New" w:ascii="Courier New" w:hAnsi="Courier New"/>
@@ -28315,7 +28240,7 @@
           <w:t>=</w:t>
         </w:r>
       </w:ins>
-      <w:ins w:id="284" w:author="Unknown Author" w:date="2024-04-23T20:56:28Z">
+      <w:ins w:id="282" w:author="Unknown Author" w:date="2024-04-23T20:56:28Z">
         <w:r>
           <w:rPr>
             <w:rFonts w:cs="Courier New" w:ascii="Courier New" w:hAnsi="Courier New"/>
@@ -28335,7 +28260,7 @@
         </w:r>
       </w:ins>
       <w:hyperlink r:id="rId6">
-        <w:ins w:id="285" w:author="Unknown Author" w:date="2024-04-23T20:56:28Z">
+        <w:ins w:id="283" w:author="Unknown Author" w:date="2024-04-23T20:56:28Z">
           <w:r>
             <w:rPr>
               <w:rFonts w:cs="Courier New" w:ascii="Courier New" w:hAnsi="Courier New"/>
@@ -28349,7 +28274,7 @@
           </w:r>
         </w:ins>
       </w:hyperlink>
-      <w:ins w:id="286" w:author="Unknown Author" w:date="2024-04-23T20:56:28Z">
+      <w:ins w:id="284" w:author="Unknown Author" w:date="2024-04-23T20:56:28Z">
         <w:r>
           <w:rPr>
             <w:rFonts w:cs="Courier New" w:ascii="Courier New" w:hAnsi="Courier New"/>
@@ -28368,7 +28293,7 @@
           <w:t>"</w:t>
         </w:r>
       </w:ins>
-      <w:ins w:id="287" w:author="Unknown Author" w:date="2024-04-23T20:56:28Z">
+      <w:ins w:id="285" w:author="Unknown Author" w:date="2024-04-23T20:56:28Z">
         <w:r>
           <w:rPr>
             <w:rFonts w:cs="Courier New" w:ascii="Courier New" w:hAnsi="Courier New"/>
@@ -28401,7 +28326,7 @@
           </w:rPr>
         </w:r>
       </w:hyperlink>
-      <w:ins w:id="288" w:author="Unknown Author" w:date="2024-04-23T20:56:39Z">
+      <w:ins w:id="286" w:author="Unknown Author" w:date="2024-04-23T20:56:39Z">
         <w:commentRangeEnd w:id="61"/>
         <w:r>
           <w:commentReference w:id="61"/>
@@ -28425,7 +28350,7 @@
           <w:t>&lt;/ref&gt;</w:t>
         </w:r>
       </w:ins>
-      <w:ins w:id="289" w:author="Unknown Author" w:date="2024-04-23T20:56:39Z">
+      <w:ins w:id="287" w:author="Unknown Author" w:date="2024-04-23T20:56:39Z">
         <w:r>
           <w:rPr>
             <w:rStyle w:val="InternetLink"/>
@@ -28433,7 +28358,7 @@
           <w:t>.</w:t>
         </w:r>
       </w:ins>
-      <w:del w:id="290" w:author="Unknown Author" w:date="2024-04-23T20:56:38Z">
+      <w:del w:id="288" w:author="Unknown Author" w:date="2024-04-23T20:56:38Z">
         <w:r>
           <w:rPr>
             <w:rStyle w:val="InternetLink"/>
@@ -28445,13 +28370,13 @@
         <w:rPr/>
         <w:t xml:space="preserve"> </w:t>
       </w:r>
-      <w:ins w:id="291" w:author="Unknown Author" w:date="2024-04-23T20:57:18Z">
+      <w:ins w:id="289" w:author="Unknown Author" w:date="2024-04-23T20:57:18Z">
         <w:r>
           <w:rPr/>
           <w:t>doi:</w:t>
         </w:r>
       </w:ins>
-      <w:del w:id="292" w:author="Unknown Author" w:date="2024-04-23T20:57:45Z">
+      <w:del w:id="290" w:author="Unknown Author" w:date="2024-04-23T20:57:45Z">
         <w:r>
           <w:rPr>
             <w:rFonts w:cs="Courier New" w:ascii="Courier New" w:hAnsi="Courier New"/>
@@ -28470,7 +28395,7 @@
           <w:delText>&lt;ref</w:delText>
         </w:r>
       </w:del>
-      <w:del w:id="293" w:author="Unknown Author" w:date="2024-04-23T20:57:45Z">
+      <w:del w:id="291" w:author="Unknown Author" w:date="2024-04-23T20:57:45Z">
         <w:r>
           <w:rPr>
             <w:rFonts w:cs="Courier New" w:ascii="Courier New" w:hAnsi="Courier New"/>
@@ -28489,7 +28414,7 @@
           <w:delText xml:space="preserve"> target</w:delText>
         </w:r>
       </w:del>
-      <w:del w:id="294" w:author="Unknown Author" w:date="2024-04-23T20:57:45Z">
+      <w:del w:id="292" w:author="Unknown Author" w:date="2024-04-23T20:57:45Z">
         <w:r>
           <w:rPr>
             <w:rFonts w:cs="Courier New" w:ascii="Courier New" w:hAnsi="Courier New"/>
@@ -28508,7 +28433,7 @@
           <w:delText>=</w:delText>
         </w:r>
       </w:del>
-      <w:del w:id="295" w:author="Unknown Author" w:date="2024-04-23T20:57:45Z">
+      <w:del w:id="293" w:author="Unknown Author" w:date="2024-04-23T20:57:45Z">
         <w:r>
           <w:rPr>
             <w:rFonts w:cs="Courier New" w:ascii="Courier New" w:hAnsi="Courier New"/>
@@ -28528,7 +28453,7 @@
         </w:r>
       </w:del>
       <w:hyperlink r:id="rId8">
-        <w:del w:id="296" w:author="Unknown Author" w:date="2024-04-23T20:57:45Z">
+        <w:del w:id="294" w:author="Unknown Author" w:date="2024-04-23T20:57:45Z">
           <w:r>
             <w:rPr>
               <w:rStyle w:val="InternetLink"/>
@@ -28549,7 +28474,7 @@
           </w:r>
         </w:del>
       </w:hyperlink>
-      <w:del w:id="297" w:author="Unknown Author" w:date="2024-04-23T20:57:45Z">
+      <w:del w:id="295" w:author="Unknown Author" w:date="2024-04-23T20:57:45Z">
         <w:r>
           <w:rPr>
             <w:rFonts w:cs="Courier New" w:ascii="Courier New" w:hAnsi="Courier New"/>
@@ -28568,7 +28493,8 @@
           <w:delText>"</w:delText>
         </w:r>
       </w:del>
-      <w:del w:id="298" w:author="Unknown Author" w:date="2024-04-23T20:57:45Z">
+      <w:del w:id="296" w:author="Unknown Author" w:date="2024-04-23T20:57:45Z">
+        <w:bookmarkStart w:id="3" w:name="__Annotation__2224_447816337____11"/>
         <w:r>
           <w:rPr>
             <w:rFonts w:cs="Courier New" w:ascii="Courier New" w:hAnsi="Courier New"/>
@@ -28587,15 +28513,14 @@
           <w:delText>&gt;</w:delText>
         </w:r>
       </w:del>
-      <w:del w:id="299" w:author="Unknown Author" w:date="2024-04-23T20:57:45Z">
-        <w:bookmarkStart w:id="1" w:name="__Annotation__2224_447816337____11"/>
-        <w:bookmarkEnd w:id="1"/>
+      <w:del w:id="297" w:author="Unknown Author" w:date="2024-04-23T20:57:45Z">
+        <w:bookmarkEnd w:id="3"/>
         <w:r>
           <w:rPr/>
           <w:delText>https://dx.doi.org/</w:delText>
         </w:r>
       </w:del>
-      <w:ins w:id="300" w:author="Unknown Author" w:date="2024-04-23T20:57:45Z">
+      <w:ins w:id="298" w:author="Unknown Author" w:date="2024-04-23T20:57:45Z">
         <w:commentRangeStart w:id="62"/>
         <w:r>
           <w:rPr/>
@@ -28630,7 +28555,7 @@
         </w:rPr>
         <w:t>&lt;/</w:t>
       </w:r>
-      <w:ins w:id="301" w:author="Unknown Author" w:date="2024-04-23T20:58:05Z">
+      <w:ins w:id="299" w:author="Unknown Author" w:date="2024-04-23T20:58:05Z">
         <w:r>
           <w:rPr>
             <w:rFonts w:cs="Courier New" w:ascii="Courier New" w:hAnsi="Courier New"/>
@@ -28649,7 +28574,7 @@
           <w:t>idno</w:t>
         </w:r>
       </w:ins>
-      <w:del w:id="302" w:author="Unknown Author" w:date="2024-04-23T20:58:05Z">
+      <w:del w:id="300" w:author="Unknown Author" w:date="2024-04-23T20:58:05Z">
         <w:r>
           <w:rPr>
             <w:rFonts w:cs="Courier New" w:ascii="Courier New" w:hAnsi="Courier New"/>
@@ -29667,7 +29592,7 @@
         </w:rPr>
         <w:t>"</w:t>
       </w:r>
-      <w:del w:id="303" w:author="Unknown Author" w:date="2024-04-23T20:59:25Z">
+      <w:del w:id="301" w:author="Unknown Author" w:date="2024-04-23T20:59:25Z">
         <w:r>
           <w:rPr>
             <w:rFonts w:cs="Courier New" w:ascii="Courier New" w:hAnsi="Courier New"/>
@@ -29686,7 +29611,7 @@
           <w:delText>DOI</w:delText>
         </w:r>
       </w:del>
-      <w:ins w:id="304" w:author="Unknown Author" w:date="2024-04-23T20:59:25Z">
+      <w:ins w:id="302" w:author="Unknown Author" w:date="2024-04-23T20:59:25Z">
         <w:r>
           <w:rPr>
             <w:rFonts w:cs="Courier New" w:ascii="Courier New" w:hAnsi="Courier New"/>
@@ -29790,7 +29715,7 @@
           <w:b/>
           <w:b/>
           <w:bCs/>
-          <w:ins w:id="310" w:author="Unknown Author" w:date="2024-04-23T20:52:51Z"/>
+          <w:ins w:id="308" w:author="Unknown Author" w:date="2024-04-23T20:52:51Z"/>
         </w:rPr>
       </w:pPr>
       <w:r>
@@ -29953,19 +29878,19 @@
         <w:rPr/>
         <w:t xml:space="preserve">. Comment on pull request 477, “Gracefully fail if target if @facs does not exist,” </w:t>
       </w:r>
-      <w:del w:id="305" w:author="Unknown Author" w:date="2024-04-23T21:00:59Z">
+      <w:del w:id="303" w:author="Unknown Author" w:date="2024-04-23T21:00:59Z">
         <w:r>
           <w:rPr/>
           <w:delText>March 23</w:delText>
         </w:r>
       </w:del>
-      <w:ins w:id="306" w:author="Unknown Author" w:date="2024-04-23T21:00:59Z">
+      <w:ins w:id="304" w:author="Unknown Author" w:date="2024-04-23T21:00:59Z">
         <w:r>
           <w:rPr/>
           <w:t>Nov</w:t>
         </w:r>
       </w:ins>
-      <w:ins w:id="307" w:author="Unknown Author" w:date="2024-04-23T21:01:00Z">
+      <w:ins w:id="305" w:author="Unknown Author" w:date="2024-04-23T21:01:00Z">
         <w:r>
           <w:rPr/>
           <w:t>ember 5</w:t>
@@ -29975,13 +29900,13 @@
         <w:rPr/>
         <w:t>, 202</w:t>
       </w:r>
-      <w:ins w:id="308" w:author="Unknown Author" w:date="2024-04-23T21:01:19Z">
+      <w:ins w:id="306" w:author="Unknown Author" w:date="2024-04-23T21:01:19Z">
         <w:r>
           <w:rPr/>
           <w:t>0</w:t>
         </w:r>
       </w:ins>
-      <w:del w:id="309" w:author="Unknown Author" w:date="2024-04-23T21:01:18Z">
+      <w:del w:id="307" w:author="Unknown Author" w:date="2024-04-23T21:01:18Z">
         <w:r>
           <w:rPr/>
           <w:delText>1</w:delText>
@@ -30221,7 +30146,7 @@
           <w:bCs/>
         </w:rPr>
       </w:pPr>
-      <w:ins w:id="311" w:author="Unknown Author" w:date="2024-04-23T20:53:07Z">
+      <w:ins w:id="309" w:author="Unknown Author" w:date="2024-04-23T20:53:07Z">
         <w:r>
           <w:rPr>
             <w:rFonts w:cs="Courier New" w:ascii="Courier New" w:hAnsi="Courier New"/>
@@ -30233,7 +30158,7 @@
           <w:t>&lt;bibl</w:t>
         </w:r>
       </w:ins>
-      <w:ins w:id="312" w:author="Unknown Author" w:date="2024-04-23T20:53:07Z">
+      <w:ins w:id="310" w:author="Unknown Author" w:date="2024-04-23T20:53:07Z">
         <w:r>
           <w:rPr>
             <w:rFonts w:cs="Courier New" w:ascii="Courier New" w:hAnsi="Courier New"/>
@@ -30245,7 +30170,7 @@
           <w:t xml:space="preserve"> xml:id</w:t>
         </w:r>
       </w:ins>
-      <w:ins w:id="313" w:author="Unknown Author" w:date="2024-04-23T20:53:07Z">
+      <w:ins w:id="311" w:author="Unknown Author" w:date="2024-04-23T20:53:07Z">
         <w:r>
           <w:rPr>
             <w:rFonts w:cs="Courier New" w:ascii="Courier New" w:hAnsi="Courier New"/>
@@ -30257,7 +30182,7 @@
           <w:t>=</w:t>
         </w:r>
       </w:ins>
-      <w:ins w:id="314" w:author="Unknown Author" w:date="2024-04-23T20:53:07Z">
+      <w:ins w:id="312" w:author="Unknown Author" w:date="2024-04-23T20:53:07Z">
         <w:r>
           <w:rPr>
             <w:rFonts w:cs="Courier New" w:ascii="Courier New" w:hAnsi="Courier New"/>
@@ -30269,7 +30194,7 @@
           <w:t>"rahtz2013"</w:t>
         </w:r>
       </w:ins>
-      <w:ins w:id="315" w:author="Unknown Author" w:date="2024-04-23T20:53:07Z">
+      <w:ins w:id="313" w:author="Unknown Author" w:date="2024-04-23T20:53:07Z">
         <w:r>
           <w:rPr>
             <w:rFonts w:cs="Courier New" w:ascii="Courier New" w:hAnsi="Courier New"/>
@@ -30281,7 +30206,7 @@
           <w:t>&gt;&lt;author&gt;</w:t>
         </w:r>
       </w:ins>
-      <w:ins w:id="316" w:author="Unknown Author" w:date="2024-04-23T20:53:07Z">
+      <w:ins w:id="314" w:author="Unknown Author" w:date="2024-04-23T20:53:07Z">
         <w:commentRangeStart w:id="64"/>
         <w:r>
           <w:rPr/>
@@ -30291,7 +30216,7 @@
       <w:r>
         <w:rPr/>
       </w:r>
-      <w:ins w:id="317" w:author="Unknown Author" w:date="2024-04-23T20:53:07Z">
+      <w:ins w:id="315" w:author="Unknown Author" w:date="2024-04-23T20:53:07Z">
         <w:commentRangeEnd w:id="64"/>
         <w:r>
           <w:commentReference w:id="64"/>
@@ -30307,13 +30232,13 @@
           <w:t>&lt;/author&gt;</w:t>
         </w:r>
       </w:ins>
-      <w:ins w:id="318" w:author="Unknown Author" w:date="2024-04-23T20:53:07Z">
+      <w:ins w:id="316" w:author="Unknown Author" w:date="2024-04-23T20:53:07Z">
         <w:r>
           <w:rPr/>
           <w:t xml:space="preserve">, and </w:t>
         </w:r>
       </w:ins>
-      <w:ins w:id="319" w:author="Unknown Author" w:date="2024-04-23T20:53:07Z">
+      <w:ins w:id="317" w:author="Unknown Author" w:date="2024-04-23T20:53:07Z">
         <w:r>
           <w:rPr>
             <w:rFonts w:cs="Courier New" w:ascii="Courier New" w:hAnsi="Courier New"/>
@@ -30325,13 +30250,13 @@
           <w:t>&lt;author&gt;</w:t>
         </w:r>
       </w:ins>
-      <w:ins w:id="320" w:author="Unknown Author" w:date="2024-04-23T20:53:07Z">
+      <w:ins w:id="318" w:author="Unknown Author" w:date="2024-04-23T20:53:07Z">
         <w:r>
           <w:rPr/>
           <w:t>Lou Burnard</w:t>
         </w:r>
       </w:ins>
-      <w:ins w:id="321" w:author="Unknown Author" w:date="2024-04-23T20:53:07Z">
+      <w:ins w:id="319" w:author="Unknown Author" w:date="2024-04-23T20:53:07Z">
         <w:r>
           <w:rPr>
             <w:rFonts w:cs="Courier New" w:ascii="Courier New" w:hAnsi="Courier New"/>
@@ -30343,13 +30268,13 @@
           <w:t>&lt;/author&gt;</w:t>
         </w:r>
       </w:ins>
-      <w:ins w:id="322" w:author="Unknown Author" w:date="2024-04-23T20:53:07Z">
+      <w:ins w:id="320" w:author="Unknown Author" w:date="2024-04-23T20:53:07Z">
         <w:r>
           <w:rPr/>
           <w:t xml:space="preserve">. </w:t>
         </w:r>
       </w:ins>
-      <w:ins w:id="323" w:author="Unknown Author" w:date="2024-04-23T20:53:07Z">
+      <w:ins w:id="321" w:author="Unknown Author" w:date="2024-04-23T20:53:07Z">
         <w:r>
           <w:rPr>
             <w:rFonts w:cs="Courier New" w:ascii="Courier New" w:hAnsi="Courier New"/>
@@ -30361,13 +30286,13 @@
           <w:t>&lt;date&gt;</w:t>
         </w:r>
       </w:ins>
-      <w:ins w:id="324" w:author="Unknown Author" w:date="2024-04-23T20:53:07Z">
+      <w:ins w:id="322" w:author="Unknown Author" w:date="2024-04-23T20:53:07Z">
         <w:r>
           <w:rPr/>
           <w:t>2013</w:t>
         </w:r>
       </w:ins>
-      <w:ins w:id="325" w:author="Unknown Author" w:date="2024-04-23T20:53:07Z">
+      <w:ins w:id="323" w:author="Unknown Author" w:date="2024-04-23T20:53:07Z">
         <w:r>
           <w:rPr>
             <w:rFonts w:cs="Courier New" w:ascii="Courier New" w:hAnsi="Courier New"/>
@@ -30379,13 +30304,13 @@
           <w:t>&lt;/date&gt;</w:t>
         </w:r>
       </w:ins>
-      <w:ins w:id="326" w:author="Unknown Author" w:date="2024-04-23T20:53:07Z">
+      <w:ins w:id="324" w:author="Unknown Author" w:date="2024-04-23T20:53:07Z">
         <w:r>
           <w:rPr/>
           <w:t xml:space="preserve">. </w:t>
         </w:r>
       </w:ins>
-      <w:ins w:id="327" w:author="Unknown Author" w:date="2024-04-23T20:53:07Z">
+      <w:ins w:id="325" w:author="Unknown Author" w:date="2024-04-23T20:53:07Z">
         <w:r>
           <w:rPr>
             <w:rFonts w:cs="Courier New" w:ascii="Courier New" w:hAnsi="Courier New"/>
@@ -30397,7 +30322,7 @@
           <w:t>&lt;title</w:t>
         </w:r>
       </w:ins>
-      <w:ins w:id="328" w:author="Unknown Author" w:date="2024-04-23T20:53:07Z">
+      <w:ins w:id="326" w:author="Unknown Author" w:date="2024-04-23T20:53:07Z">
         <w:r>
           <w:rPr>
             <w:rFonts w:cs="Courier New" w:ascii="Courier New" w:hAnsi="Courier New"/>
@@ -30409,7 +30334,7 @@
           <w:t xml:space="preserve"> level</w:t>
         </w:r>
       </w:ins>
-      <w:ins w:id="329" w:author="Unknown Author" w:date="2024-04-23T20:53:07Z">
+      <w:ins w:id="327" w:author="Unknown Author" w:date="2024-04-23T20:53:07Z">
         <w:r>
           <w:rPr>
             <w:rFonts w:cs="Courier New" w:ascii="Courier New" w:hAnsi="Courier New"/>
@@ -30421,7 +30346,7 @@
           <w:t>=</w:t>
         </w:r>
       </w:ins>
-      <w:ins w:id="330" w:author="Unknown Author" w:date="2024-04-23T20:53:07Z">
+      <w:ins w:id="328" w:author="Unknown Author" w:date="2024-04-23T20:53:07Z">
         <w:r>
           <w:rPr>
             <w:rFonts w:cs="Courier New" w:ascii="Courier New" w:hAnsi="Courier New"/>
@@ -30433,7 +30358,7 @@
           <w:t>"a"</w:t>
         </w:r>
       </w:ins>
-      <w:ins w:id="331" w:author="Unknown Author" w:date="2024-04-23T20:53:07Z">
+      <w:ins w:id="329" w:author="Unknown Author" w:date="2024-04-23T20:53:07Z">
         <w:r>
           <w:rPr>
             <w:rFonts w:cs="Courier New" w:ascii="Courier New" w:hAnsi="Courier New"/>
@@ -30445,13 +30370,13 @@
           <w:t>&gt;</w:t>
         </w:r>
       </w:ins>
-      <w:ins w:id="332" w:author="Unknown Author" w:date="2024-04-23T20:53:07Z">
+      <w:ins w:id="330" w:author="Unknown Author" w:date="2024-04-23T20:53:07Z">
         <w:r>
           <w:rPr/>
           <w:t>Reviewing the TEI ODD System</w:t>
         </w:r>
       </w:ins>
-      <w:ins w:id="333" w:author="Unknown Author" w:date="2024-04-23T20:53:07Z">
+      <w:ins w:id="331" w:author="Unknown Author" w:date="2024-04-23T20:53:07Z">
         <w:r>
           <w:rPr>
             <w:rFonts w:cs="Courier New" w:ascii="Courier New" w:hAnsi="Courier New"/>
@@ -30463,13 +30388,13 @@
           <w:t>&lt;/title&gt;</w:t>
         </w:r>
       </w:ins>
-      <w:ins w:id="334" w:author="Unknown Author" w:date="2024-04-23T20:53:07Z">
+      <w:ins w:id="332" w:author="Unknown Author" w:date="2024-04-23T20:53:07Z">
         <w:r>
           <w:rPr/>
           <w:t xml:space="preserve">. </w:t>
         </w:r>
       </w:ins>
-      <w:ins w:id="335" w:author="Unknown Author" w:date="2024-04-23T20:53:07Z">
+      <w:ins w:id="333" w:author="Unknown Author" w:date="2024-04-23T20:53:07Z">
         <w:r>
           <w:rPr>
             <w:rFonts w:cs="Courier New" w:ascii="Courier New" w:hAnsi="Courier New"/>
@@ -30481,7 +30406,7 @@
           <w:t>&lt;title</w:t>
         </w:r>
       </w:ins>
-      <w:ins w:id="336" w:author="Unknown Author" w:date="2024-04-23T20:53:07Z">
+      <w:ins w:id="334" w:author="Unknown Author" w:date="2024-04-23T20:53:07Z">
         <w:r>
           <w:rPr>
             <w:rFonts w:cs="Courier New" w:ascii="Courier New" w:hAnsi="Courier New"/>
@@ -30493,7 +30418,7 @@
           <w:t xml:space="preserve"> level</w:t>
         </w:r>
       </w:ins>
-      <w:ins w:id="337" w:author="Unknown Author" w:date="2024-04-23T20:53:07Z">
+      <w:ins w:id="335" w:author="Unknown Author" w:date="2024-04-23T20:53:07Z">
         <w:r>
           <w:rPr>
             <w:rFonts w:cs="Courier New" w:ascii="Courier New" w:hAnsi="Courier New"/>
@@ -30505,7 +30430,7 @@
           <w:t>=</w:t>
         </w:r>
       </w:ins>
-      <w:ins w:id="338" w:author="Unknown Author" w:date="2024-04-23T20:53:07Z">
+      <w:ins w:id="336" w:author="Unknown Author" w:date="2024-04-23T20:53:07Z">
         <w:r>
           <w:rPr>
             <w:rFonts w:cs="Courier New" w:ascii="Courier New" w:hAnsi="Courier New"/>
@@ -30517,7 +30442,7 @@
           <w:t>"m"</w:t>
         </w:r>
       </w:ins>
-      <w:ins w:id="339" w:author="Unknown Author" w:date="2024-04-23T20:53:07Z">
+      <w:ins w:id="337" w:author="Unknown Author" w:date="2024-04-23T20:53:07Z">
         <w:r>
           <w:rPr>
             <w:rFonts w:cs="Courier New" w:ascii="Courier New" w:hAnsi="Courier New"/>
@@ -30529,13 +30454,13 @@
           <w:t>&gt;</w:t>
         </w:r>
       </w:ins>
-      <w:ins w:id="340" w:author="Unknown Author" w:date="2024-04-23T20:53:07Z">
+      <w:ins w:id="338" w:author="Unknown Author" w:date="2024-04-23T20:53:07Z">
         <w:r>
           <w:rPr/>
           <w:t>DocEng ’13: Proceedings of the 2013 ACM Symposium on Document Engineering</w:t>
         </w:r>
       </w:ins>
-      <w:ins w:id="341" w:author="Unknown Author" w:date="2024-04-23T20:53:07Z">
+      <w:ins w:id="339" w:author="Unknown Author" w:date="2024-04-23T20:53:07Z">
         <w:r>
           <w:rPr>
             <w:rFonts w:cs="Courier New" w:ascii="Courier New" w:hAnsi="Courier New"/>
@@ -30547,13 +30472,13 @@
           <w:t>&lt;/title&gt;</w:t>
         </w:r>
       </w:ins>
-      <w:ins w:id="342" w:author="Unknown Author" w:date="2024-04-23T20:53:07Z">
+      <w:ins w:id="340" w:author="Unknown Author" w:date="2024-04-23T20:53:07Z">
         <w:r>
           <w:rPr/>
           <w:t xml:space="preserve">, 193–96. New York: ACM. </w:t>
         </w:r>
       </w:ins>
-      <w:ins w:id="343" w:author="Unknown Author" w:date="2024-04-23T20:53:07Z">
+      <w:ins w:id="341" w:author="Unknown Author" w:date="2024-04-23T20:53:07Z">
         <w:r>
           <w:rPr>
             <w:rFonts w:cs="Courier New" w:ascii="Courier New" w:hAnsi="Courier New"/>
@@ -30565,7 +30490,7 @@
           <w:t>&lt;ref</w:t>
         </w:r>
       </w:ins>
-      <w:ins w:id="344" w:author="Unknown Author" w:date="2024-04-23T20:53:07Z">
+      <w:ins w:id="342" w:author="Unknown Author" w:date="2024-04-23T20:53:07Z">
         <w:r>
           <w:rPr>
             <w:rFonts w:cs="Courier New" w:ascii="Courier New" w:hAnsi="Courier New"/>
@@ -30577,7 +30502,7 @@
           <w:t xml:space="preserve"> target</w:t>
         </w:r>
       </w:ins>
-      <w:ins w:id="345" w:author="Unknown Author" w:date="2024-04-23T20:53:07Z">
+      <w:ins w:id="343" w:author="Unknown Author" w:date="2024-04-23T20:53:07Z">
         <w:r>
           <w:rPr>
             <w:rFonts w:cs="Courier New" w:ascii="Courier New" w:hAnsi="Courier New"/>
@@ -30589,7 +30514,7 @@
           <w:t>=</w:t>
         </w:r>
       </w:ins>
-      <w:ins w:id="346" w:author="Unknown Author" w:date="2024-04-23T20:53:07Z">
+      <w:ins w:id="344" w:author="Unknown Author" w:date="2024-04-23T20:53:07Z">
         <w:r>
           <w:rPr>
             <w:rFonts w:cs="Courier New" w:ascii="Courier New" w:hAnsi="Courier New"/>
@@ -30601,7 +30526,7 @@
           <w:t>"https://doi.org/10.1145/2494266.2494321"</w:t>
         </w:r>
       </w:ins>
-      <w:ins w:id="347" w:author="Unknown Author" w:date="2024-04-23T20:53:07Z">
+      <w:ins w:id="345" w:author="Unknown Author" w:date="2024-04-23T20:53:07Z">
         <w:r>
           <w:rPr>
             <w:rFonts w:cs="Courier New" w:ascii="Courier New" w:hAnsi="Courier New"/>
@@ -30613,13 +30538,13 @@
           <w:t>&gt;</w:t>
         </w:r>
       </w:ins>
-      <w:ins w:id="348" w:author="Unknown Author" w:date="2024-04-23T20:53:07Z">
+      <w:ins w:id="346" w:author="Unknown Author" w:date="2024-04-23T20:53:07Z">
         <w:r>
           <w:rPr/>
           <w:t>https://doi.org/10.1145/2494266.2494321</w:t>
         </w:r>
       </w:ins>
-      <w:ins w:id="349" w:author="Unknown Author" w:date="2024-04-23T20:53:07Z">
+      <w:ins w:id="347" w:author="Unknown Author" w:date="2024-04-23T20:53:07Z">
         <w:r>
           <w:rPr>
             <w:rFonts w:cs="Courier New" w:ascii="Courier New" w:hAnsi="Courier New"/>
@@ -30631,13 +30556,13 @@
           <w:t>&lt;/ref&gt;</w:t>
         </w:r>
       </w:ins>
-      <w:ins w:id="350" w:author="Unknown Author" w:date="2024-04-23T20:53:07Z">
+      <w:ins w:id="348" w:author="Unknown Author" w:date="2024-04-23T20:53:07Z">
         <w:r>
           <w:rPr/>
           <w:t>.</w:t>
         </w:r>
       </w:ins>
-      <w:ins w:id="351" w:author="Unknown Author" w:date="2024-04-23T20:53:07Z">
+      <w:ins w:id="349" w:author="Unknown Author" w:date="2024-04-23T20:53:07Z">
         <w:r>
           <w:rPr>
             <w:rFonts w:cs="Courier New" w:ascii="Courier New" w:hAnsi="Courier New"/>
@@ -30666,10 +30591,10 @@
               </w14:srgbClr>
             </w14:solidFill>
           </w14:textFill>
-          <w:ins w:id="375" w:author="Susan Lorand" w:date="2024-03-21T17:10:00Z"/>
+          <w:ins w:id="373" w:author="Susan Lorand" w:date="2024-03-21T17:10:00Z"/>
         </w:rPr>
       </w:pPr>
-      <w:moveFrom w:id="352" w:author="Unknown Author" w:date="2024-04-23T21:02:38Z">
+      <w:moveFrom w:id="350" w:author="Unknown Author" w:date="2024-04-23T21:02:38Z">
         <w:r>
           <w:rPr>
             <w:rFonts w:cs="Courier New" w:ascii="Courier New" w:hAnsi="Courier New"/>
@@ -30688,7 +30613,7 @@
           <w:t>&lt;bibl</w:t>
         </w:r>
       </w:moveFrom>
-      <w:moveFrom w:id="353" w:author="Unknown Author" w:date="2024-04-23T21:02:38Z">
+      <w:moveFrom w:id="351" w:author="Unknown Author" w:date="2024-04-23T21:02:38Z">
         <w:r>
           <w:rPr>
             <w:rFonts w:cs="Courier New" w:ascii="Courier New" w:hAnsi="Courier New"/>
@@ -30707,7 +30632,7 @@
           <w:t xml:space="preserve"> xml:id</w:t>
         </w:r>
       </w:moveFrom>
-      <w:moveFrom w:id="354" w:author="Unknown Author" w:date="2024-04-23T21:02:38Z">
+      <w:moveFrom w:id="352" w:author="Unknown Author" w:date="2024-04-23T21:02:38Z">
         <w:r>
           <w:rPr>
             <w:rFonts w:cs="Courier New" w:ascii="Courier New" w:hAnsi="Courier New"/>
@@ -30726,7 +30651,7 @@
           <w:t>=</w:t>
         </w:r>
       </w:moveFrom>
-      <w:moveFrom w:id="355" w:author="Unknown Author" w:date="2024-04-23T21:02:38Z">
+      <w:moveFrom w:id="353" w:author="Unknown Author" w:date="2024-04-23T21:02:38Z">
         <w:r>
           <w:rPr>
             <w:rFonts w:cs="Courier New" w:ascii="Courier New" w:hAnsi="Courier New"/>
@@ -30745,7 +30670,7 @@
           <w:t>"teicODD"</w:t>
         </w:r>
       </w:moveFrom>
-      <w:moveFrom w:id="356" w:author="Unknown Author" w:date="2024-04-23T21:02:38Z">
+      <w:moveFrom w:id="354" w:author="Unknown Author" w:date="2024-04-23T21:02:38Z">
         <w:r>
           <w:rPr>
             <w:rFonts w:cs="Courier New" w:ascii="Courier New" w:hAnsi="Courier New"/>
@@ -30764,13 +30689,13 @@
           <w:t>&gt;&lt;author&gt;</w:t>
         </w:r>
       </w:moveFrom>
-      <w:moveFrom w:id="357" w:author="Unknown Author" w:date="2024-04-23T21:02:38Z">
+      <w:moveFrom w:id="355" w:author="Unknown Author" w:date="2024-04-23T21:02:38Z">
         <w:r>
           <w:rPr/>
           <w:t>TEI Consortium</w:t>
         </w:r>
       </w:moveFrom>
-      <w:moveFrom w:id="358" w:author="Unknown Author" w:date="2024-04-23T21:02:38Z">
+      <w:moveFrom w:id="356" w:author="Unknown Author" w:date="2024-04-23T21:02:38Z">
         <w:r>
           <w:rPr>
             <w:rFonts w:cs="Courier New" w:ascii="Courier New" w:hAnsi="Courier New"/>
@@ -30789,13 +30714,13 @@
           <w:t>&lt;/author&gt;</w:t>
         </w:r>
       </w:moveFrom>
-      <w:moveFrom w:id="359" w:author="Unknown Author" w:date="2024-04-23T21:02:38Z">
+      <w:moveFrom w:id="357" w:author="Unknown Author" w:date="2024-04-23T21:02:38Z">
         <w:r>
           <w:rPr/>
           <w:t xml:space="preserve">. </w:t>
         </w:r>
       </w:moveFrom>
-      <w:moveFrom w:id="360" w:author="Unknown Author" w:date="2024-04-23T21:02:38Z">
+      <w:moveFrom w:id="358" w:author="Unknown Author" w:date="2024-04-23T21:02:38Z">
         <w:r>
           <w:rPr>
             <w:rFonts w:cs="Courier New" w:ascii="Courier New" w:hAnsi="Courier New"/>
@@ -30814,13 +30739,13 @@
           <w:t>&lt;date&gt;</w:t>
         </w:r>
       </w:moveFrom>
-      <w:moveFrom w:id="361" w:author="Unknown Author" w:date="2024-04-23T21:02:38Z">
+      <w:moveFrom w:id="359" w:author="Unknown Author" w:date="2024-04-23T21:02:38Z">
         <w:r>
           <w:rPr/>
           <w:t>n.d.</w:t>
         </w:r>
       </w:moveFrom>
-      <w:moveFrom w:id="362" w:author="Unknown Author" w:date="2024-04-23T21:02:38Z">
+      <w:moveFrom w:id="360" w:author="Unknown Author" w:date="2024-04-23T21:02:38Z">
         <w:r>
           <w:rPr>
             <w:rFonts w:cs="Courier New" w:ascii="Courier New" w:hAnsi="Courier New"/>
@@ -30839,25 +30764,25 @@
           <w:t>&lt;/date&gt;</w:t>
         </w:r>
       </w:moveFrom>
-      <w:moveFrom w:id="363" w:author="Unknown Author" w:date="2024-04-23T21:02:38Z">
+      <w:moveFrom w:id="361" w:author="Unknown Author" w:date="2024-04-23T21:02:38Z">
         <w:r>
           <w:rPr/>
           <w:t>. “Getting Started with P5 ODDs.</w:t>
         </w:r>
       </w:moveFrom>
-      <w:moveFrom w:id="364" w:author="Unknown Author" w:date="2024-04-23T21:02:38Z">
+      <w:moveFrom w:id="362" w:author="Unknown Author" w:date="2024-04-23T21:02:38Z">
         <w:r>
           <w:rPr/>
           <w:commentReference w:id="65"/>
         </w:r>
       </w:moveFrom>
-      <w:moveFrom w:id="365" w:author="Unknown Author" w:date="2024-04-23T21:02:38Z">
+      <w:moveFrom w:id="363" w:author="Unknown Author" w:date="2024-04-23T21:02:38Z">
         <w:r>
           <w:rPr/>
           <w:t xml:space="preserve">” </w:t>
         </w:r>
       </w:moveFrom>
-      <w:moveFrom w:id="366" w:author="Unknown Author" w:date="2024-04-23T21:02:38Z">
+      <w:moveFrom w:id="364" w:author="Unknown Author" w:date="2024-04-23T21:02:38Z">
         <w:r>
           <w:rPr>
             <w:rFonts w:cs="Courier New" w:ascii="Courier New" w:hAnsi="Courier New"/>
@@ -30876,7 +30801,7 @@
           <w:t>&lt;ref</w:t>
         </w:r>
       </w:moveFrom>
-      <w:moveFrom w:id="367" w:author="Unknown Author" w:date="2024-04-23T21:02:38Z">
+      <w:moveFrom w:id="365" w:author="Unknown Author" w:date="2024-04-23T21:02:38Z">
         <w:r>
           <w:rPr>
             <w:rFonts w:cs="Courier New" w:ascii="Courier New" w:hAnsi="Courier New"/>
@@ -30895,7 +30820,7 @@
           <w:t xml:space="preserve"> target</w:t>
         </w:r>
       </w:moveFrom>
-      <w:moveFrom w:id="368" w:author="Unknown Author" w:date="2024-04-23T21:02:38Z">
+      <w:moveFrom w:id="366" w:author="Unknown Author" w:date="2024-04-23T21:02:38Z">
         <w:r>
           <w:rPr>
             <w:rFonts w:cs="Courier New" w:ascii="Courier New" w:hAnsi="Courier New"/>
@@ -30914,7 +30839,7 @@
           <w:t>=</w:t>
         </w:r>
       </w:moveFrom>
-      <w:moveFrom w:id="369" w:author="Unknown Author" w:date="2024-04-23T21:02:38Z">
+      <w:moveFrom w:id="367" w:author="Unknown Author" w:date="2024-04-23T21:02:38Z">
         <w:r>
           <w:rPr>
             <w:rFonts w:cs="Courier New" w:ascii="Courier New" w:hAnsi="Courier New"/>
@@ -30933,7 +30858,7 @@
           <w:t>"https://tei-c.org/guidelines/customization/getting-started-with-p5-odds/"</w:t>
         </w:r>
       </w:moveFrom>
-      <w:moveFrom w:id="370" w:author="Unknown Author" w:date="2024-04-23T21:02:38Z">
+      <w:moveFrom w:id="368" w:author="Unknown Author" w:date="2024-04-23T21:02:38Z">
         <w:r>
           <w:rPr>
             <w:rFonts w:cs="Courier New" w:ascii="Courier New" w:hAnsi="Courier New"/>
@@ -30952,13 +30877,13 @@
           <w:t>&gt;</w:t>
         </w:r>
       </w:moveFrom>
-      <w:moveFrom w:id="371" w:author="Unknown Author" w:date="2024-04-23T21:02:38Z">
+      <w:moveFrom w:id="369" w:author="Unknown Author" w:date="2024-04-23T21:02:38Z">
         <w:r>
           <w:rPr/>
           <w:t>https://tei-c.org/guidelines/customization/getting-started-with-p5-odds/</w:t>
         </w:r>
       </w:moveFrom>
-      <w:moveFrom w:id="372" w:author="Unknown Author" w:date="2024-04-23T21:02:38Z">
+      <w:moveFrom w:id="370" w:author="Unknown Author" w:date="2024-04-23T21:02:38Z">
         <w:r>
           <w:rPr>
             <w:rFonts w:cs="Courier New" w:ascii="Courier New" w:hAnsi="Courier New"/>
@@ -30977,13 +30902,13 @@
           <w:t>&lt;/ref&gt;</w:t>
         </w:r>
       </w:moveFrom>
-      <w:moveFrom w:id="373" w:author="Unknown Author" w:date="2024-04-23T21:02:38Z">
+      <w:moveFrom w:id="371" w:author="Unknown Author" w:date="2024-04-23T21:02:38Z">
         <w:r>
           <w:rPr/>
           <w:t>.</w:t>
         </w:r>
       </w:moveFrom>
-      <w:moveFrom w:id="374" w:author="Unknown Author" w:date="2024-04-23T21:02:38Z">
+      <w:moveFrom w:id="372" w:author="Unknown Author" w:date="2024-04-23T21:02:38Z">
         <w:r>
           <w:rPr>
             <w:rFonts w:cs="Courier New" w:ascii="Courier New" w:hAnsi="Courier New"/>
@@ -31177,7 +31102,7 @@
         <w:rPr/>
         <w:t xml:space="preserve">. </w:t>
       </w:r>
-      <w:ins w:id="376" w:author="Unknown Author" w:date="2024-04-23T21:14:16Z">
+      <w:ins w:id="374" w:author="Unknown Author" w:date="2024-04-23T21:14:16Z">
         <w:r>
           <w:rPr>
             <w:rFonts w:cs="Courier New" w:ascii="Courier New" w:hAnsi="Courier New"/>
@@ -31189,7 +31114,7 @@
           <w:t>&lt;title</w:t>
         </w:r>
       </w:ins>
-      <w:ins w:id="377" w:author="Unknown Author" w:date="2024-04-23T21:14:16Z">
+      <w:ins w:id="375" w:author="Unknown Author" w:date="2024-04-23T21:14:16Z">
         <w:r>
           <w:rPr>
             <w:rFonts w:cs="Courier New" w:ascii="Courier New" w:hAnsi="Courier New"/>
@@ -31201,7 +31126,7 @@
           <w:t xml:space="preserve"> level</w:t>
         </w:r>
       </w:ins>
-      <w:ins w:id="378" w:author="Unknown Author" w:date="2024-04-23T21:14:16Z">
+      <w:ins w:id="376" w:author="Unknown Author" w:date="2024-04-23T21:14:16Z">
         <w:r>
           <w:rPr>
             <w:rFonts w:cs="Courier New" w:ascii="Courier New" w:hAnsi="Courier New"/>
@@ -31213,7 +31138,7 @@
           <w:t>=</w:t>
         </w:r>
       </w:ins>
-      <w:ins w:id="379" w:author="Unknown Author" w:date="2024-04-23T21:14:16Z">
+      <w:ins w:id="377" w:author="Unknown Author" w:date="2024-04-23T21:14:16Z">
         <w:r>
           <w:rPr>
             <w:rFonts w:cs="Courier New" w:ascii="Courier New" w:hAnsi="Courier New"/>
@@ -31225,7 +31150,7 @@
           <w:t>"m"</w:t>
         </w:r>
       </w:ins>
-      <w:ins w:id="380" w:author="Unknown Author" w:date="2024-04-23T21:14:16Z">
+      <w:ins w:id="378" w:author="Unknown Author" w:date="2024-04-23T21:14:16Z">
         <w:r>
           <w:rPr>
             <w:rFonts w:cs="Courier New" w:ascii="Courier New" w:hAnsi="Courier New"/>
@@ -31242,7 +31167,7 @@
         <w:rPr/>
         <w:t>TEI P5: Guidelines for Electronic Text Encoding and Interchange</w:t>
       </w:r>
-      <w:ins w:id="381" w:author="Unknown Author" w:date="2024-04-23T21:14:30Z">
+      <w:ins w:id="379" w:author="Unknown Author" w:date="2024-04-23T21:14:30Z">
         <w:r>
           <w:rPr>
             <w:rFonts w:cs="Courier New" w:ascii="Courier New" w:hAnsi="Courier New"/>
@@ -31542,7 +31467,7 @@
         <w:rPr/>
         <w:t>n.d.</w:t>
       </w:r>
-      <w:ins w:id="382" w:author="Unknown Author" w:date="2024-04-23T21:10:55Z">
+      <w:ins w:id="380" w:author="Unknown Author" w:date="2024-04-23T21:10:55Z">
         <w:r>
           <w:rPr/>
           <w:t>a</w:t>
@@ -31580,13 +31505,13 @@
         <w:rPr/>
         <w:t xml:space="preserve"> </w:t>
       </w:r>
-      <w:del w:id="383" w:author="Unknown Author" w:date="2024-04-23T21:10:40Z">
+      <w:del w:id="381" w:author="Unknown Author" w:date="2024-04-23T21:10:40Z">
         <w:r>
           <w:rPr/>
           <w:delText>“</w:delText>
         </w:r>
       </w:del>
-      <w:ins w:id="384" w:author="Unknown Author" w:date="2024-04-23T21:12:49Z">
+      <w:ins w:id="382" w:author="Unknown Author" w:date="2024-04-23T21:12:49Z">
         <w:r>
           <w:rPr>
             <w:rFonts w:cs="Courier New" w:ascii="Courier New" w:hAnsi="Courier New"/>
@@ -31598,7 +31523,7 @@
           <w:t>&lt;title</w:t>
         </w:r>
       </w:ins>
-      <w:ins w:id="385" w:author="Unknown Author" w:date="2024-04-23T21:12:49Z">
+      <w:ins w:id="383" w:author="Unknown Author" w:date="2024-04-23T21:12:49Z">
         <w:r>
           <w:rPr>
             <w:rFonts w:cs="Courier New" w:ascii="Courier New" w:hAnsi="Courier New"/>
@@ -31610,7 +31535,7 @@
           <w:t xml:space="preserve"> level</w:t>
         </w:r>
       </w:ins>
-      <w:ins w:id="386" w:author="Unknown Author" w:date="2024-04-23T21:12:49Z">
+      <w:ins w:id="384" w:author="Unknown Author" w:date="2024-04-23T21:12:49Z">
         <w:r>
           <w:rPr>
             <w:rFonts w:cs="Courier New" w:ascii="Courier New" w:hAnsi="Courier New"/>
@@ -31622,7 +31547,7 @@
           <w:t>=</w:t>
         </w:r>
       </w:ins>
-      <w:ins w:id="387" w:author="Unknown Author" w:date="2024-04-23T21:12:49Z">
+      <w:ins w:id="385" w:author="Unknown Author" w:date="2024-04-23T21:12:49Z">
         <w:r>
           <w:rPr>
             <w:rFonts w:cs="Courier New" w:ascii="Courier New" w:hAnsi="Courier New"/>
@@ -31634,7 +31559,7 @@
           <w:t>"a"</w:t>
         </w:r>
       </w:ins>
-      <w:ins w:id="388" w:author="Unknown Author" w:date="2024-04-23T21:12:49Z">
+      <w:ins w:id="386" w:author="Unknown Author" w:date="2024-04-23T21:12:49Z">
         <w:r>
           <w:rPr>
             <w:rFonts w:cs="Courier New" w:ascii="Courier New" w:hAnsi="Courier New"/>
@@ -31654,7 +31579,7 @@
       <w:r>
         <w:rPr/>
       </w:r>
-      <w:ins w:id="389" w:author="Unknown Author" w:date="2024-04-24T17:21:06Z">
+      <w:ins w:id="387" w:author="Unknown Author" w:date="2024-04-24T17:21:06Z">
         <w:commentRangeEnd w:id="70"/>
         <w:r>
           <w:commentReference w:id="70"/>
@@ -31664,7 +31589,13 @@
           <w:commentReference w:id="71"/>
         </w:r>
       </w:ins>
-      <w:ins w:id="390" w:author="Unknown Author" w:date="2024-04-23T21:13:15Z">
+      <w:ins w:id="388" w:author="Unknown Author" w:date="2024-05-01T08:09:10Z">
+        <w:r>
+          <w:rPr/>
+          <w:t>&lt;</w:t>
+        </w:r>
+      </w:ins>
+      <w:ins w:id="389" w:author="Unknown Author" w:date="2024-04-23T21:13:15Z">
         <w:r>
           <w:rPr>
             <w:rFonts w:cs="Courier New" w:ascii="Courier New" w:hAnsi="Courier New"/>
@@ -31680,7 +31611,7 @@
         <w:rPr/>
         <w:t>.</w:t>
       </w:r>
-      <w:del w:id="391" w:author="Unknown Author" w:date="2024-04-23T21:10:43Z">
+      <w:del w:id="390" w:author="Unknown Author" w:date="2024-04-23T21:10:43Z">
         <w:r>
           <w:rPr/>
           <w:delText>”</w:delText>
@@ -31865,7 +31796,7 @@
           <w:bCs/>
         </w:rPr>
       </w:pPr>
-      <w:ins w:id="392" w:author="Unknown Author" w:date="2024-04-23T21:03:00Z">
+      <w:ins w:id="391" w:author="Unknown Author" w:date="2024-04-23T21:03:00Z">
         <w:r>
           <w:rPr>
             <w:rFonts w:cs="Courier New" w:ascii="Courier New" w:hAnsi="Courier New"/>
@@ -31877,7 +31808,7 @@
           <w:t>&lt;bibl</w:t>
         </w:r>
       </w:ins>
-      <w:ins w:id="393" w:author="Unknown Author" w:date="2024-04-23T21:03:00Z">
+      <w:ins w:id="392" w:author="Unknown Author" w:date="2024-04-23T21:03:00Z">
         <w:r>
           <w:rPr>
             <w:rFonts w:cs="Courier New" w:ascii="Courier New" w:hAnsi="Courier New"/>
@@ -31889,7 +31820,7 @@
           <w:t xml:space="preserve"> xml:id</w:t>
         </w:r>
       </w:ins>
-      <w:ins w:id="394" w:author="Unknown Author" w:date="2024-04-23T21:03:00Z">
+      <w:ins w:id="393" w:author="Unknown Author" w:date="2024-04-23T21:03:00Z">
         <w:r>
           <w:rPr>
             <w:rFonts w:cs="Courier New" w:ascii="Courier New" w:hAnsi="Courier New"/>
@@ -31901,7 +31832,7 @@
           <w:t>=</w:t>
         </w:r>
       </w:ins>
-      <w:ins w:id="395" w:author="Unknown Author" w:date="2024-04-23T21:03:00Z">
+      <w:ins w:id="394" w:author="Unknown Author" w:date="2024-04-23T21:03:00Z">
         <w:r>
           <w:rPr>
             <w:rFonts w:cs="Courier New" w:ascii="Courier New" w:hAnsi="Courier New"/>
@@ -31913,7 +31844,7 @@
           <w:t>"teicODD"</w:t>
         </w:r>
       </w:ins>
-      <w:ins w:id="396" w:author="Unknown Author" w:date="2024-04-23T21:03:00Z">
+      <w:ins w:id="395" w:author="Unknown Author" w:date="2024-04-23T21:03:00Z">
         <w:r>
           <w:rPr>
             <w:rFonts w:cs="Courier New" w:ascii="Courier New" w:hAnsi="Courier New"/>
@@ -31925,13 +31856,13 @@
           <w:t>&gt;&lt;author&gt;</w:t>
         </w:r>
       </w:ins>
-      <w:ins w:id="397" w:author="Unknown Author" w:date="2024-04-23T21:03:00Z">
+      <w:ins w:id="396" w:author="Unknown Author" w:date="2024-04-23T21:03:00Z">
         <w:r>
           <w:rPr/>
           <w:t>TEI Consortium</w:t>
         </w:r>
       </w:ins>
-      <w:ins w:id="398" w:author="Unknown Author" w:date="2024-04-23T21:03:00Z">
+      <w:ins w:id="397" w:author="Unknown Author" w:date="2024-04-23T21:03:00Z">
         <w:r>
           <w:rPr>
             <w:rFonts w:cs="Courier New" w:ascii="Courier New" w:hAnsi="Courier New"/>
@@ -31943,13 +31874,13 @@
           <w:t>&lt;/author&gt;</w:t>
         </w:r>
       </w:ins>
-      <w:ins w:id="399" w:author="Unknown Author" w:date="2024-04-23T21:03:00Z">
+      <w:ins w:id="398" w:author="Unknown Author" w:date="2024-04-23T21:03:00Z">
         <w:r>
           <w:rPr/>
           <w:t xml:space="preserve">. </w:t>
         </w:r>
       </w:ins>
-      <w:ins w:id="400" w:author="Unknown Author" w:date="2024-04-23T21:03:00Z">
+      <w:ins w:id="399" w:author="Unknown Author" w:date="2024-04-23T21:03:00Z">
         <w:r>
           <w:rPr>
             <w:rFonts w:cs="Courier New" w:ascii="Courier New" w:hAnsi="Courier New"/>
@@ -31961,13 +31892,13 @@
           <w:t>&lt;date&gt;</w:t>
         </w:r>
       </w:ins>
-      <w:ins w:id="401" w:author="Unknown Author" w:date="2024-04-23T21:03:00Z">
+      <w:ins w:id="400" w:author="Unknown Author" w:date="2024-04-23T21:03:00Z">
         <w:r>
           <w:rPr/>
           <w:t>n.d.b</w:t>
         </w:r>
       </w:ins>
-      <w:ins w:id="402" w:author="Unknown Author" w:date="2024-04-23T21:03:00Z">
+      <w:ins w:id="401" w:author="Unknown Author" w:date="2024-04-23T21:03:00Z">
         <w:r>
           <w:rPr>
             <w:rFonts w:cs="Courier New" w:ascii="Courier New" w:hAnsi="Courier New"/>
@@ -31979,13 +31910,13 @@
           <w:t>&lt;/date&gt;</w:t>
         </w:r>
       </w:ins>
-      <w:ins w:id="403" w:author="Unknown Author" w:date="2024-04-23T21:03:00Z">
+      <w:ins w:id="402" w:author="Unknown Author" w:date="2024-04-23T21:03:00Z">
         <w:r>
           <w:rPr/>
           <w:t xml:space="preserve">. </w:t>
         </w:r>
       </w:ins>
-      <w:ins w:id="404" w:author="Unknown Author" w:date="2024-04-23T21:03:00Z">
+      <w:ins w:id="403" w:author="Unknown Author" w:date="2024-04-23T21:03:00Z">
         <w:r>
           <w:rPr>
             <w:rFonts w:cs="Courier New" w:ascii="Courier New" w:hAnsi="Courier New"/>
@@ -31997,7 +31928,7 @@
           <w:t>&lt;title</w:t>
         </w:r>
       </w:ins>
-      <w:ins w:id="405" w:author="Unknown Author" w:date="2024-04-23T21:03:00Z">
+      <w:ins w:id="404" w:author="Unknown Author" w:date="2024-04-23T21:03:00Z">
         <w:r>
           <w:rPr>
             <w:rFonts w:cs="Courier New" w:ascii="Courier New" w:hAnsi="Courier New"/>
@@ -32009,7 +31940,7 @@
           <w:t xml:space="preserve"> level</w:t>
         </w:r>
       </w:ins>
-      <w:ins w:id="406" w:author="Unknown Author" w:date="2024-04-23T21:03:00Z">
+      <w:ins w:id="405" w:author="Unknown Author" w:date="2024-04-23T21:03:00Z">
         <w:r>
           <w:rPr>
             <w:rFonts w:cs="Courier New" w:ascii="Courier New" w:hAnsi="Courier New"/>
@@ -32021,7 +31952,7 @@
           <w:t>=</w:t>
         </w:r>
       </w:ins>
-      <w:ins w:id="407" w:author="Unknown Author" w:date="2024-04-23T21:03:00Z">
+      <w:ins w:id="406" w:author="Unknown Author" w:date="2024-04-23T21:03:00Z">
         <w:r>
           <w:rPr>
             <w:rFonts w:cs="Courier New" w:ascii="Courier New" w:hAnsi="Courier New"/>
@@ -32033,7 +31964,7 @@
           <w:t>"a"</w:t>
         </w:r>
       </w:ins>
-      <w:ins w:id="408" w:author="Unknown Author" w:date="2024-04-23T21:03:00Z">
+      <w:ins w:id="407" w:author="Unknown Author" w:date="2024-04-23T21:03:00Z">
         <w:r>
           <w:rPr>
             <w:rFonts w:cs="Courier New" w:ascii="Courier New" w:hAnsi="Courier New"/>
@@ -32045,10 +31976,16 @@
           <w:t>&gt;</w:t>
         </w:r>
       </w:ins>
-      <w:ins w:id="409" w:author="Unknown Author" w:date="2024-04-23T21:03:00Z">
+      <w:ins w:id="408" w:author="Unknown Author" w:date="2024-04-23T21:03:00Z">
         <w:r>
           <w:rPr/>
           <w:t>Getting Started with P5 ODDs.</w:t>
+        </w:r>
+      </w:ins>
+      <w:ins w:id="409" w:author="Unknown Author" w:date="2024-04-23T21:03:00Z">
+        <w:r>
+          <w:rPr/>
+          <w:t>&lt;</w:t>
         </w:r>
       </w:ins>
       <w:ins w:id="410" w:author="Unknown Author" w:date="2024-04-23T21:03:00Z">
@@ -32287,6 +32224,8 @@
           <w:bCs/>
         </w:rPr>
       </w:pPr>
+      <w:bookmarkStart w:id="4" w:name="__DdeLink__3114_884778774"/>
+      <w:bookmarkStart w:id="5" w:name="__DdeLink__2449_884778774"/>
       <w:r>
         <w:rPr>
           <w:rFonts w:cs="Courier New" w:ascii="Courier New" w:hAnsi="Courier New"/>
@@ -32304,6 +32243,8 @@
         </w:rPr>
         <w:t>&lt;/TEI&gt;</w:t>
       </w:r>
+      <w:bookmarkEnd w:id="4"/>
+      <w:bookmarkEnd w:id="5"/>
     </w:p>
     <w:sectPr>
       <w:type w:val="nextPage"/>
@@ -32687,7 +32628,7 @@
     <w:p>
       <w:r>
         <w:rPr>
-          <w:rFonts w:eastAsia="Calibri" w:cstheme="minorBidi" w:eastAsiaTheme="minorHAnsi" w:cs="" w:ascii="Calibri" w:hAnsi="Calibri"/>
+          <w:rFonts w:ascii="Calibri" w:hAnsi="Calibri" w:eastAsia="Calibri" w:cs=""/>
           <w:b w:val="false"/>
           <w:bCs w:val="false"/>
           <w:i/>
@@ -32711,7 +32652,7 @@
           <w:u w:val="none"/>
           <w:vertAlign w:val="baseline"/>
           <w:em w:val="none"/>
-          <w:lang w:bidi="ar-SA" w:eastAsia="en-US" w:val="en-US"/>
+          <w:lang w:val="en-US" w:eastAsia="en-US" w:bidi="ar-SA"/>
         </w:rPr>
         <w:t>Reply to Susan Lorand (2024-03-20, 16:15): "..."</w:t>
       </w:r>
@@ -32721,7 +32662,7 @@
         <w:rPr>
           <w:rFonts w:ascii="Liberation Serif" w:hAnsi="Liberation Serif" w:eastAsia="DejaVu Sans" w:cs="Noto Sans Arabic UI"/>
           <w:sz w:val="20"/>
-          <w:lang w:bidi="ar-SA" w:eastAsia="en-US" w:val="en-US"/>
+          <w:lang w:val="en-US" w:eastAsia="en-US" w:bidi="ar-SA"/>
         </w:rPr>
         <w:t>We took out the level attribute, which should make it normal case.</w:t>
       </w:r>
@@ -32753,7 +32694,7 @@
     <w:p>
       <w:r>
         <w:rPr>
-          <w:rFonts w:eastAsia="Calibri" w:cstheme="minorBidi" w:eastAsiaTheme="minorHAnsi" w:cs="" w:ascii="Calibri" w:hAnsi="Calibri"/>
+          <w:rFonts w:ascii="Calibri" w:hAnsi="Calibri" w:eastAsia="Calibri" w:cs=""/>
           <w:b w:val="false"/>
           <w:bCs w:val="false"/>
           <w:i/>
@@ -32777,7 +32718,7 @@
           <w:u w:val="none"/>
           <w:vertAlign w:val="baseline"/>
           <w:em w:val="none"/>
-          <w:lang w:bidi="ar-SA" w:eastAsia="en-US" w:val="en-US"/>
+          <w:lang w:val="en-US" w:eastAsia="en-US" w:bidi="ar-SA"/>
         </w:rPr>
         <w:t>Reply to Susan Lorand (2024-03-20, 16:33): "..."</w:t>
       </w:r>
@@ -32787,7 +32728,7 @@
         <w:rPr>
           <w:rFonts w:ascii="Liberation Serif" w:hAnsi="Liberation Serif" w:eastAsia="DejaVu Sans" w:cs="Noto Sans Arabic UI"/>
           <w:sz w:val="20"/>
-          <w:lang w:bidi="ar-SA" w:eastAsia="en-US" w:val="en-US"/>
+          <w:lang w:val="en-US" w:eastAsia="en-US" w:bidi="ar-SA"/>
         </w:rPr>
         <w:t>“widely-used” is actually more apposite.</w:t>
       </w:r>
@@ -32797,7 +32738,7 @@
     <w:p>
       <w:r>
         <w:rPr>
-          <w:rFonts w:eastAsia="Calibri" w:cstheme="minorBidi" w:eastAsiaTheme="minorHAnsi" w:cs="" w:ascii="Calibri" w:hAnsi="Calibri"/>
+          <w:rFonts w:ascii="Calibri" w:hAnsi="Calibri" w:eastAsia="Calibri" w:cs=""/>
           <w:b w:val="false"/>
           <w:bCs w:val="false"/>
           <w:i w:val="false"/>
@@ -32816,11 +32757,12 @@
           <w:kern w:val="0"/>
           <w:position w:val="0"/>
           <w:sz w:val="20"/>
+          <w:sz w:val="20"/>
           <w:szCs w:val="24"/>
           <w:u w:val="none"/>
           <w:vertAlign w:val="baseline"/>
           <w:em w:val="none"/>
-          <w:lang w:bidi="ar-SA" w:eastAsia="en-US" w:val="en-US"/>
+          <w:lang w:val="en-US" w:eastAsia="en-US" w:bidi="ar-SA"/>
         </w:rPr>
         <w:t>In jTEI, literal quote marks are not allowed; here we use  the appropriate XML element which will render as quotation marks.</w:t>
       </w:r>
@@ -32852,7 +32794,7 @@
     <w:p>
       <w:r>
         <w:rPr>
-          <w:rFonts w:eastAsia="Calibri" w:cstheme="minorBidi" w:eastAsiaTheme="minorHAnsi" w:cs="" w:ascii="Calibri" w:hAnsi="Calibri"/>
+          <w:rFonts w:ascii="Calibri" w:hAnsi="Calibri" w:eastAsia="Calibri" w:cs=""/>
           <w:b w:val="false"/>
           <w:bCs w:val="false"/>
           <w:i/>
@@ -32876,7 +32818,7 @@
           <w:u w:val="none"/>
           <w:vertAlign w:val="baseline"/>
           <w:em w:val="none"/>
-          <w:lang w:bidi="ar-SA" w:eastAsia="en-US" w:val="en-US"/>
+          <w:lang w:val="en-US" w:eastAsia="en-US" w:bidi="ar-SA"/>
         </w:rPr>
         <w:t>Reply to Susan Lorand (2024-03-20, 16:35): "..."</w:t>
       </w:r>
@@ -32886,7 +32828,7 @@
         <w:rPr>
           <w:rFonts w:ascii="Liberation Serif" w:hAnsi="Liberation Serif" w:eastAsia="DejaVu Sans" w:cs="Noto Sans Arabic UI"/>
           <w:sz w:val="20"/>
-          <w:lang w:bidi="ar-SA" w:eastAsia="en-US" w:val="en-US"/>
+          <w:lang w:val="en-US" w:eastAsia="en-US" w:bidi="ar-SA"/>
         </w:rPr>
         <w:t>We’re OK with it as-is.</w:t>
       </w:r>
@@ -32907,7 +32849,7 @@
     <w:p>
       <w:r>
         <w:rPr>
-          <w:rFonts w:eastAsia="Calibri" w:cstheme="minorBidi" w:eastAsiaTheme="minorHAnsi" w:cs="" w:ascii="Calibri" w:hAnsi="Calibri"/>
+          <w:rFonts w:ascii="Calibri" w:hAnsi="Calibri" w:eastAsia="Calibri" w:cs=""/>
           <w:b w:val="false"/>
           <w:bCs w:val="false"/>
           <w:i/>
@@ -32931,7 +32873,7 @@
           <w:u w:val="none"/>
           <w:vertAlign w:val="baseline"/>
           <w:em w:val="none"/>
-          <w:lang w:bidi="ar-SA" w:eastAsia="en-US" w:val="en-US"/>
+          <w:lang w:val="en-US" w:eastAsia="en-US" w:bidi="ar-SA"/>
         </w:rPr>
         <w:t>Reply to Susan Lorand (2024-03-29, 12:57): "..."</w:t>
       </w:r>
@@ -32941,7 +32883,7 @@
         <w:rPr>
           <w:rFonts w:ascii="Liberation Serif" w:hAnsi="Liberation Serif" w:eastAsia="DejaVu Sans" w:cs="Noto Sans Arabic UI"/>
           <w:sz w:val="20"/>
-          <w:lang w:bidi="ar-SA" w:eastAsia="en-US" w:val="en-US"/>
+          <w:lang w:val="en-US" w:eastAsia="en-US" w:bidi="ar-SA"/>
         </w:rPr>
         <w:t>Added the ident element, which is what the schema prescribes for this.</w:t>
       </w:r>
@@ -33006,7 +32948,7 @@
     <w:p>
       <w:r>
         <w:rPr>
-          <w:rFonts w:eastAsia="Calibri" w:cstheme="minorBidi" w:eastAsiaTheme="minorHAnsi" w:cs="" w:ascii="Calibri" w:hAnsi="Calibri"/>
+          <w:rFonts w:ascii="Calibri" w:hAnsi="Calibri" w:eastAsia="Calibri" w:cs=""/>
           <w:b w:val="false"/>
           <w:bCs w:val="false"/>
           <w:i/>
@@ -33030,7 +32972,7 @@
           <w:u w:val="none"/>
           <w:vertAlign w:val="baseline"/>
           <w:em w:val="none"/>
-          <w:lang w:bidi="ar-SA" w:eastAsia="en-US" w:val="en-US"/>
+          <w:lang w:val="en-US" w:eastAsia="en-US" w:bidi="ar-SA"/>
         </w:rPr>
         <w:t>Reply to Susan Lorand (2024-03-29, 17:12): "..."</w:t>
       </w:r>
@@ -33040,7 +32982,7 @@
         <w:rPr>
           <w:rFonts w:ascii="Liberation Serif" w:hAnsi="Liberation Serif" w:eastAsia="DejaVu Sans" w:cs="Noto Sans Arabic UI"/>
           <w:sz w:val="20"/>
-          <w:lang w:bidi="ar-SA" w:eastAsia="en-US" w:val="en-US"/>
+          <w:lang w:val="en-US" w:eastAsia="en-US" w:bidi="ar-SA"/>
         </w:rPr>
         <w:t>You’re right, we should have used &lt;emph&gt;, which renders in italics.</w:t>
       </w:r>
@@ -33050,7 +32992,7 @@
     <w:p>
       <w:r>
         <w:rPr>
-          <w:rFonts w:eastAsia="Calibri" w:cstheme="minorBidi" w:eastAsiaTheme="minorHAnsi" w:cs="" w:ascii="Calibri" w:hAnsi="Calibri"/>
+          <w:rFonts w:ascii="Calibri" w:hAnsi="Calibri" w:eastAsia="Calibri" w:cs=""/>
           <w:b w:val="false"/>
           <w:bCs w:val="false"/>
           <w:i w:val="false"/>
@@ -33069,11 +33011,12 @@
           <w:kern w:val="0"/>
           <w:position w:val="0"/>
           <w:sz w:val="20"/>
+          <w:sz w:val="20"/>
           <w:szCs w:val="24"/>
           <w:u w:val="none"/>
           <w:vertAlign w:val="baseline"/>
           <w:em w:val="none"/>
-          <w:lang w:bidi="ar-SA" w:eastAsia="en-US" w:val="en-US"/>
+          <w:lang w:val="en-US" w:eastAsia="en-US" w:bidi="ar-SA"/>
         </w:rPr>
         <w:t>We disagree here; it’s not ATOP until later in the process. That’s the name we gave it after the formation of the task force.</w:t>
       </w:r>
@@ -33083,7 +33026,7 @@
     <w:p>
       <w:r>
         <w:rPr>
-          <w:rFonts w:eastAsia="Calibri" w:cstheme="minorBidi" w:eastAsiaTheme="minorHAnsi" w:cs="" w:ascii="Calibri" w:hAnsi="Calibri"/>
+          <w:rFonts w:ascii="Calibri" w:hAnsi="Calibri" w:eastAsia="Calibri" w:cs=""/>
           <w:b w:val="false"/>
           <w:bCs w:val="false"/>
           <w:i w:val="false"/>
@@ -33102,11 +33045,12 @@
           <w:kern w:val="0"/>
           <w:position w:val="0"/>
           <w:sz w:val="20"/>
+          <w:sz w:val="20"/>
           <w:szCs w:val="24"/>
           <w:u w:val="none"/>
           <w:vertAlign w:val="baseline"/>
           <w:em w:val="none"/>
-          <w:lang w:bidi="ar-SA" w:eastAsia="en-US" w:val="en-US"/>
+          <w:lang w:val="en-US" w:eastAsia="en-US" w:bidi="ar-SA"/>
         </w:rPr>
         <w:t>This was our error, now fixed.</w:t>
       </w:r>
@@ -33127,7 +33071,7 @@
     <w:p>
       <w:r>
         <w:rPr>
-          <w:rFonts w:eastAsia="Calibri" w:cstheme="minorBidi" w:eastAsiaTheme="minorHAnsi" w:cs="" w:ascii="Calibri" w:hAnsi="Calibri"/>
+          <w:rFonts w:ascii="Calibri" w:hAnsi="Calibri" w:eastAsia="Calibri" w:cs=""/>
           <w:b w:val="false"/>
           <w:bCs w:val="false"/>
           <w:i/>
@@ -33151,7 +33095,7 @@
           <w:u w:val="none"/>
           <w:vertAlign w:val="baseline"/>
           <w:em w:val="none"/>
-          <w:lang w:bidi="ar-SA" w:eastAsia="en-US" w:val="en-US"/>
+          <w:lang w:val="en-US" w:eastAsia="en-US" w:bidi="ar-SA"/>
         </w:rPr>
         <w:t>Reply to Susan Lorand (2024-03-21, 11:08): "..."</w:t>
       </w:r>
@@ -33161,7 +33105,7 @@
         <w:rPr>
           <w:rFonts w:ascii="Liberation Serif" w:hAnsi="Liberation Serif" w:eastAsia="DejaVu Sans" w:cs="Noto Sans Arabic UI"/>
           <w:sz w:val="20"/>
-          <w:lang w:bidi="ar-SA" w:eastAsia="en-US" w:val="en-US"/>
+          <w:lang w:val="en-US" w:eastAsia="en-US" w:bidi="ar-SA"/>
         </w:rPr>
         <w:t>Added “constraints” for clarity.</w:t>
       </w:r>
@@ -33182,7 +33126,7 @@
     <w:p>
       <w:r>
         <w:rPr>
-          <w:rFonts w:eastAsia="Calibri" w:cstheme="minorBidi" w:eastAsiaTheme="minorHAnsi" w:cs="" w:ascii="Calibri" w:hAnsi="Calibri"/>
+          <w:rFonts w:ascii="Calibri" w:hAnsi="Calibri" w:eastAsia="Calibri" w:cs=""/>
           <w:b w:val="false"/>
           <w:bCs w:val="false"/>
           <w:i/>
@@ -33206,7 +33150,7 @@
           <w:u w:val="none"/>
           <w:vertAlign w:val="baseline"/>
           <w:em w:val="none"/>
-          <w:lang w:bidi="ar-SA" w:eastAsia="en-US" w:val="en-US"/>
+          <w:lang w:val="en-US" w:eastAsia="en-US" w:bidi="ar-SA"/>
         </w:rPr>
         <w:t>Reply to Susan Lorand (2024-03-21, 11:08): "..."</w:t>
       </w:r>
@@ -33216,7 +33160,7 @@
         <w:rPr>
           <w:rFonts w:ascii="Liberation Serif" w:hAnsi="Liberation Serif" w:eastAsia="DejaVu Sans" w:cs="Noto Sans Arabic UI"/>
           <w:sz w:val="20"/>
-          <w:lang w:bidi="ar-SA" w:eastAsia="en-US" w:val="en-US"/>
+          <w:lang w:val="en-US" w:eastAsia="en-US" w:bidi="ar-SA"/>
         </w:rPr>
         <w:t>We’re using this as the name of a feature of the TEI, so it seems appropriate, but feel free to change it if you don’t agree.</w:t>
       </w:r>
@@ -33259,7 +33203,7 @@
     <w:p>
       <w:r>
         <w:rPr>
-          <w:rFonts w:eastAsia="Calibri" w:cstheme="minorBidi" w:eastAsiaTheme="minorHAnsi" w:cs="" w:ascii="Calibri" w:hAnsi="Calibri"/>
+          <w:rFonts w:ascii="Calibri" w:hAnsi="Calibri" w:eastAsia="Calibri" w:cs=""/>
           <w:b w:val="false"/>
           <w:bCs w:val="false"/>
           <w:i/>
@@ -33283,7 +33227,7 @@
           <w:u w:val="none"/>
           <w:vertAlign w:val="baseline"/>
           <w:em w:val="none"/>
-          <w:lang w:bidi="ar-SA" w:eastAsia="en-US" w:val="en-US"/>
+          <w:lang w:val="en-US" w:eastAsia="en-US" w:bidi="ar-SA"/>
         </w:rPr>
         <w:t>Reply to Susan Lorand (2024-03-21, 11:12): "..."</w:t>
       </w:r>
@@ -33293,7 +33237,7 @@
         <w:rPr>
           <w:rFonts w:ascii="Liberation Serif" w:hAnsi="Liberation Serif" w:eastAsia="DejaVu Sans" w:cs="Noto Sans Arabic UI"/>
           <w:sz w:val="20"/>
-          <w:lang w:bidi="ar-SA" w:eastAsia="en-US" w:val="en-US"/>
+          <w:lang w:val="en-US" w:eastAsia="en-US" w:bidi="ar-SA"/>
         </w:rPr>
         <w:t>We’re OK with “for the creation of”.</w:t>
       </w:r>
@@ -33314,7 +33258,7 @@
     <w:p>
       <w:r>
         <w:rPr>
-          <w:rFonts w:eastAsia="Calibri" w:cstheme="minorBidi" w:eastAsiaTheme="minorHAnsi" w:cs="" w:ascii="Calibri" w:hAnsi="Calibri"/>
+          <w:rFonts w:ascii="Calibri" w:hAnsi="Calibri" w:eastAsia="Calibri" w:cs=""/>
           <w:b w:val="false"/>
           <w:bCs w:val="false"/>
           <w:i/>
@@ -33338,7 +33282,7 @@
           <w:u w:val="none"/>
           <w:vertAlign w:val="baseline"/>
           <w:em w:val="none"/>
-          <w:lang w:bidi="ar-SA" w:eastAsia="en-US" w:val="en-US"/>
+          <w:lang w:val="en-US" w:eastAsia="en-US" w:bidi="ar-SA"/>
         </w:rPr>
         <w:t>Reply to Susan Lorand (2024-03-21, 11:13): "..."</w:t>
       </w:r>
@@ -33348,7 +33292,7 @@
         <w:rPr>
           <w:rFonts w:ascii="Liberation Serif" w:hAnsi="Liberation Serif" w:eastAsia="DejaVu Sans" w:cs="Noto Sans Arabic UI"/>
           <w:sz w:val="20"/>
-          <w:lang w:bidi="ar-SA" w:eastAsia="en-US" w:val="en-US"/>
+          <w:lang w:val="en-US" w:eastAsia="en-US" w:bidi="ar-SA"/>
         </w:rPr>
         <w:t>This is a term of art.</w:t>
       </w:r>

</xml_diff>